<commit_message>
🥵 fix report, add pics
</commit_message>
<xml_diff>
--- a/cp/documents/report.docx
+++ b/cp/documents/report.docx
@@ -1,6 +1,6 @@
 
 <file path=word/document.xml><?xml version="1.0" encoding="utf-8"?>
-<w:document xmlns:wpc="http://schemas.microsoft.com/office/word/2010/wordprocessingCanvas" xmlns:mc="http://schemas.openxmlformats.org/markup-compatibility/2006" xmlns:o="urn:schemas-microsoft-com:office:office" xmlns:r="http://schemas.openxmlformats.org/officeDocument/2006/relationships" xmlns:m="http://schemas.openxmlformats.org/officeDocument/2006/math" xmlns:v="urn:schemas-microsoft-com:vml" xmlns:wp14="http://schemas.microsoft.com/office/word/2010/wordprocessingDrawing" xmlns:wp="http://schemas.openxmlformats.org/drawingml/2006/wordprocessingDrawing" xmlns:w10="urn:schemas-microsoft-com:office:word" xmlns:w="http://schemas.openxmlformats.org/wordprocessingml/2006/main" xmlns:w14="http://schemas.microsoft.com/office/word/2010/wordml" xmlns:w15="http://schemas.microsoft.com/office/word/2012/wordml" xmlns:wpg="http://schemas.microsoft.com/office/word/2010/wordprocessingGroup" xmlns:wpi="http://schemas.microsoft.com/office/word/2010/wordprocessingInk" xmlns:wne="http://schemas.microsoft.com/office/word/2006/wordml" xmlns:wps="http://schemas.microsoft.com/office/word/2010/wordprocessingShape" mc:Ignorable="w14 w15 wp14">
+<w:document xmlns:wpc="http://schemas.microsoft.com/office/word/2010/wordprocessingCanvas" xmlns:cx="http://schemas.microsoft.com/office/drawing/2014/chartex" xmlns:cx1="http://schemas.microsoft.com/office/drawing/2015/9/8/chartex" xmlns:cx2="http://schemas.microsoft.com/office/drawing/2015/10/21/chartex" xmlns:cx3="http://schemas.microsoft.com/office/drawing/2016/5/9/chartex" xmlns:cx4="http://schemas.microsoft.com/office/drawing/2016/5/10/chartex" xmlns:cx5="http://schemas.microsoft.com/office/drawing/2016/5/11/chartex" xmlns:cx6="http://schemas.microsoft.com/office/drawing/2016/5/12/chartex" xmlns:cx7="http://schemas.microsoft.com/office/drawing/2016/5/13/chartex" xmlns:cx8="http://schemas.microsoft.com/office/drawing/2016/5/14/chartex" xmlns:mc="http://schemas.openxmlformats.org/markup-compatibility/2006" xmlns:aink="http://schemas.microsoft.com/office/drawing/2016/ink" xmlns:am3d="http://schemas.microsoft.com/office/drawing/2017/model3d" xmlns:o="urn:schemas-microsoft-com:office:office" xmlns:r="http://schemas.openxmlformats.org/officeDocument/2006/relationships" xmlns:m="http://schemas.openxmlformats.org/officeDocument/2006/math" xmlns:v="urn:schemas-microsoft-com:vml" xmlns:wp14="http://schemas.microsoft.com/office/word/2010/wordprocessingDrawing" xmlns:wp="http://schemas.openxmlformats.org/drawingml/2006/wordprocessingDrawing" xmlns:w10="urn:schemas-microsoft-com:office:word" xmlns:w="http://schemas.openxmlformats.org/wordprocessingml/2006/main" xmlns:w14="http://schemas.microsoft.com/office/word/2010/wordml" xmlns:w15="http://schemas.microsoft.com/office/word/2012/wordml" xmlns:w16cex="http://schemas.microsoft.com/office/word/2018/wordml/cex" xmlns:w16cid="http://schemas.microsoft.com/office/word/2016/wordml/cid" xmlns:w16="http://schemas.microsoft.com/office/word/2018/wordml" xmlns:w16se="http://schemas.microsoft.com/office/word/2015/wordml/symex" xmlns:wpg="http://schemas.microsoft.com/office/word/2010/wordprocessingGroup" xmlns:wpi="http://schemas.microsoft.com/office/word/2010/wordprocessingInk" xmlns:wne="http://schemas.microsoft.com/office/word/2006/wordml" xmlns:wps="http://schemas.microsoft.com/office/word/2010/wordprocessingShape" mc:Ignorable="w14 w15 w16se w16cid w16 w16cex wp14">
   <w:body>
     <w:p>
       <w:pPr>
@@ -419,6 +419,7 @@
         </w:rPr>
         <w:t>Ga</w:t>
       </w:r>
+      <w:proofErr w:type="spellEnd"/>
       <w:r>
         <w:rPr>
           <w:bCs/>
@@ -427,11 +428,9 @@
           <w:szCs w:val="24"/>
           <w:u w:val="single"/>
           <w:vertAlign w:val="subscript"/>
-          <w:lang w:val="en-US"/>
-        </w:rPr>
-        <w:t>a</w:t>
-      </w:r>
-      <w:proofErr w:type="spellEnd"/>
+        </w:rPr>
+        <w:t>1</w:t>
+      </w:r>
       <w:r>
         <w:rPr>
           <w:bCs/>
@@ -720,8 +719,6 @@
         </w:rPr>
         <w:tab/>
       </w:r>
-      <w:bookmarkStart w:id="0" w:name="_GoBack"/>
-      <w:bookmarkEnd w:id="0"/>
     </w:p>
     <w:p>
       <w:pPr>
@@ -780,6 +777,7 @@
       <w:pPr>
         <w:pStyle w:val="Heading3"/>
         <w:pageBreakBefore/>
+        <w:jc w:val="both"/>
       </w:pPr>
       <w:r>
         <w:lastRenderedPageBreak/>
@@ -849,6 +847,7 @@
     <w:p>
       <w:pPr>
         <w:pStyle w:val="Heading3"/>
+        <w:jc w:val="both"/>
       </w:pPr>
       <w:r>
         <w:t xml:space="preserve">Цели и задачи </w:t>
@@ -860,6 +859,7 @@
     <w:p>
       <w:pPr>
         <w:ind w:firstLine="567"/>
+        <w:jc w:val="both"/>
       </w:pPr>
       <w:r>
         <w:t xml:space="preserve">Курсовой проект нацелен на численное решение системы нелинейных алгебраических уравнений. С этой целью предлагается провести моделирование технологического процесса получения твердого раствора нитридов металлов III группы. Модель этого процесса как раз сводится к решению такой системы. Решение можно проводить любым численным методом, однако, рекомендуется использовать базовый метод Ньютона, возможно дополненный поиском локального минимума по Ньютоновским направлениям на каждом итерационном шаге. </w:t>
@@ -889,6 +889,7 @@
     <w:p>
       <w:pPr>
         <w:ind w:firstLine="567"/>
+        <w:jc w:val="both"/>
         <w:rPr>
           <w:szCs w:val="24"/>
         </w:rPr>
@@ -907,6 +908,7 @@
           <w:ilvl w:val="0"/>
           <w:numId w:val="1"/>
         </w:numPr>
+        <w:jc w:val="both"/>
         <w:rPr>
           <w:szCs w:val="24"/>
         </w:rPr>
@@ -926,6 +928,7 @@
           <w:numId w:val="1"/>
         </w:numPr>
         <w:spacing w:before="180" w:after="180"/>
+        <w:jc w:val="both"/>
         <w:rPr>
           <w:i w:val="0"/>
           <w:sz w:val="24"/>
@@ -1002,7 +1005,7 @@
           <w:sz w:val="24"/>
           <w:szCs w:val="24"/>
         </w:rPr>
-        <w:t xml:space="preserve">поверхности твердого алюминия и скорость испарения источника алюминия. </w:t>
+        <w:t xml:space="preserve">поверхности твердого алюминия и скорость испарения источника алюминия. Построить графики полученных зависимостей. Показать, что преобладающим Al-содержащим </w:t>
       </w:r>
       <w:r>
         <w:rPr>
@@ -1011,7 +1014,24 @@
           <w:szCs w:val="24"/>
         </w:rPr>
         <w:lastRenderedPageBreak/>
-        <w:t>Построить графики полученных зависимостей. Показать, что преобладающим Al-содержащим компонентом, выходящим из источника, является трихлорид алюминия (AlCl3)</w:t>
+        <w:t>компонентом, выходящим из источника, является трихлорид алюминия (AlCl</w:t>
+      </w:r>
+      <w:r>
+        <w:rPr>
+          <w:i w:val="0"/>
+          <w:sz w:val="24"/>
+          <w:szCs w:val="24"/>
+          <w:vertAlign w:val="subscript"/>
+        </w:rPr>
+        <w:t>3</w:t>
+      </w:r>
+      <w:r>
+        <w:rPr>
+          <w:i w:val="0"/>
+          <w:sz w:val="24"/>
+          <w:szCs w:val="24"/>
+        </w:rPr>
+        <w:t>)</w:t>
       </w:r>
       <w:r>
         <w:rPr>
@@ -1038,6 +1058,7 @@
           <w:numId w:val="1"/>
         </w:numPr>
         <w:spacing w:before="180" w:after="180"/>
+        <w:jc w:val="both"/>
         <w:rPr>
           <w:i w:val="0"/>
           <w:sz w:val="24"/>
@@ -1171,6 +1192,7 @@
     <w:p>
       <w:pPr>
         <w:pStyle w:val="Heading3"/>
+        <w:jc w:val="both"/>
       </w:pPr>
       <w:r>
         <w:t>Выполнение работы</w:t>
@@ -1179,6 +1201,7 @@
     <w:p>
       <w:pPr>
         <w:ind w:firstLine="709"/>
+        <w:jc w:val="both"/>
         <w:rPr>
           <w:szCs w:val="24"/>
         </w:rPr>
@@ -1431,6 +1454,7 @@
     <w:p>
       <w:pPr>
         <w:ind w:firstLine="709"/>
+        <w:jc w:val="both"/>
         <w:rPr>
           <w:szCs w:val="24"/>
         </w:rPr>
@@ -1513,32 +1537,32 @@
         <w:rPr>
           <w:szCs w:val="24"/>
         </w:rPr>
-        <w:t xml:space="preserve">оследнюю систему и решив ее, была </w:t>
+        <w:t>оследнюю систему и решив ее, была получена диаграмма</w:t>
+      </w:r>
+      <w:r>
+        <w:rPr>
+          <w:szCs w:val="24"/>
+        </w:rPr>
+        <w:t xml:space="preserve"> Аррениуса для </w:t>
+      </w:r>
+      <w:r>
+        <w:rPr>
+          <w:szCs w:val="24"/>
+        </w:rPr>
+        <w:t>межфазных потоков Ga-компонент, благодаря которой</w:t>
+      </w:r>
+      <w:r>
+        <w:rPr>
+          <w:szCs w:val="24"/>
+        </w:rPr>
+        <w:t xml:space="preserve"> мы </w:t>
       </w:r>
       <w:r>
         <w:rPr>
           <w:szCs w:val="24"/>
         </w:rPr>
         <w:lastRenderedPageBreak/>
-        <w:t>получена диаграмма</w:t>
-      </w:r>
-      <w:r>
-        <w:rPr>
-          <w:szCs w:val="24"/>
-        </w:rPr>
-        <w:t xml:space="preserve"> Аррениуса для </w:t>
-      </w:r>
-      <w:r>
-        <w:rPr>
-          <w:szCs w:val="24"/>
-        </w:rPr>
-        <w:t>межфазных потоков Ga-компонент, благодаря которой</w:t>
-      </w:r>
-      <w:r>
-        <w:rPr>
-          <w:szCs w:val="24"/>
-        </w:rPr>
-        <w:t xml:space="preserve"> мы можем наглядно убедиться, что преобладающим Ga-содержащим компонентом, выходящим из источн</w:t>
+        <w:t>можем наглядно убедиться, что преобладающим Ga-содержащим компонентом, выходящим из источн</w:t>
       </w:r>
       <w:r>
         <w:rPr>
@@ -1550,6 +1574,7 @@
     <w:p>
       <w:pPr>
         <w:ind w:firstLine="709"/>
+        <w:jc w:val="both"/>
         <w:rPr>
           <w:szCs w:val="24"/>
         </w:rPr>
@@ -1569,6 +1594,7 @@
     </w:p>
     <w:p>
       <w:pPr>
+        <w:jc w:val="both"/>
         <w:rPr>
           <w:szCs w:val="24"/>
         </w:rPr>
@@ -1738,6 +1764,7 @@
     </w:p>
     <w:p>
       <w:pPr>
+        <w:jc w:val="both"/>
         <w:rPr>
           <w:szCs w:val="24"/>
         </w:rPr>
@@ -2007,6 +2034,10 @@
     <w:p>
       <w:pPr>
         <w:ind w:firstLine="709"/>
+        <w:jc w:val="both"/>
+        <w:rPr>
+          <w:szCs w:val="24"/>
+        </w:rPr>
       </w:pPr>
       <w:r>
         <w:rPr>
@@ -2084,15 +2115,1251 @@
     </w:p>
     <w:p>
       <w:pPr>
-        <w:pStyle w:val="Heading3"/>
-      </w:pPr>
-      <w:r>
-        <w:lastRenderedPageBreak/>
-        <w:t>Заключение</w:t>
+        <w:ind w:firstLine="709"/>
+        <w:jc w:val="both"/>
+        <w:rPr>
+          <w:szCs w:val="24"/>
+        </w:rPr>
+      </w:pPr>
+      <w:r>
+        <w:rPr>
+          <w:szCs w:val="24"/>
+        </w:rPr>
+        <w:t>Ниже представлены все полученные графики</w:t>
+      </w:r>
+      <w:r>
+        <w:rPr>
+          <w:szCs w:val="24"/>
+        </w:rPr>
+        <w:t>.</w:t>
       </w:r>
     </w:p>
     <w:p>
       <w:pPr>
+        <w:ind w:firstLine="709"/>
+        <w:jc w:val="both"/>
+        <w:rPr>
+          <w:szCs w:val="24"/>
+        </w:rPr>
+      </w:pPr>
+    </w:p>
+    <w:p>
+      <w:pPr>
+        <w:ind w:firstLine="709"/>
+        <w:jc w:val="both"/>
+        <w:rPr>
+          <w:szCs w:val="24"/>
+        </w:rPr>
+      </w:pPr>
+    </w:p>
+    <w:p>
+      <w:pPr>
+        <w:ind w:firstLine="709"/>
+        <w:jc w:val="both"/>
+      </w:pPr>
+      <w:r>
+        <w:lastRenderedPageBreak/>
+        <w:t xml:space="preserve">Диаграммы Аррениуса для межфазных потоков </w:t>
+      </w:r>
+      <w:proofErr w:type="spellStart"/>
+      <w:r>
+        <w:t>Al</w:t>
+      </w:r>
+      <w:proofErr w:type="spellEnd"/>
+      <w:r>
+        <w:t>-компонент:</w:t>
+      </w:r>
+    </w:p>
+    <w:p>
+      <w:pPr>
+        <w:ind w:firstLine="709"/>
+        <w:jc w:val="both"/>
+      </w:pPr>
+      <w:r>
+        <w:rPr>
+          <w:noProof/>
+        </w:rPr>
+        <w:drawing>
+          <wp:inline distT="0" distB="0" distL="0" distR="0" wp14:anchorId="3BC04301" wp14:editId="4819273D">
+            <wp:extent cx="4517571" cy="3388178"/>
+            <wp:effectExtent l="0" t="0" r="3810" b="3175"/>
+            <wp:docPr id="1" name="Picture 1"/>
+            <wp:cNvGraphicFramePr>
+              <a:graphicFrameLocks xmlns:a="http://schemas.openxmlformats.org/drawingml/2006/main" noChangeAspect="1"/>
+            </wp:cNvGraphicFramePr>
+            <a:graphic xmlns:a="http://schemas.openxmlformats.org/drawingml/2006/main">
+              <a:graphicData uri="http://schemas.openxmlformats.org/drawingml/2006/picture">
+                <pic:pic xmlns:pic="http://schemas.openxmlformats.org/drawingml/2006/picture">
+                  <pic:nvPicPr>
+                    <pic:cNvPr id="1" name="cp-task1-a.png"/>
+                    <pic:cNvPicPr/>
+                  </pic:nvPicPr>
+                  <pic:blipFill>
+                    <a:blip r:embed="rId8"/>
+                    <a:stretch>
+                      <a:fillRect/>
+                    </a:stretch>
+                  </pic:blipFill>
+                  <pic:spPr>
+                    <a:xfrm>
+                      <a:off x="0" y="0"/>
+                      <a:ext cx="4524104" cy="3393078"/>
+                    </a:xfrm>
+                    <a:prstGeom prst="rect">
+                      <a:avLst/>
+                    </a:prstGeom>
+                  </pic:spPr>
+                </pic:pic>
+              </a:graphicData>
+            </a:graphic>
+          </wp:inline>
+        </w:drawing>
+      </w:r>
+    </w:p>
+    <w:p>
+      <w:pPr>
+        <w:ind w:firstLine="709"/>
+        <w:jc w:val="both"/>
+      </w:pPr>
+      <w:r>
+        <w:t xml:space="preserve">Диаграмма Аррениуса скорости испарения источника </w:t>
+      </w:r>
+      <w:proofErr w:type="spellStart"/>
+      <w:r>
+        <w:t>Al</w:t>
+      </w:r>
+      <w:proofErr w:type="spellEnd"/>
+      <w:r>
+        <w:t>:</w:t>
+      </w:r>
+    </w:p>
+    <w:p>
+      <w:pPr>
+        <w:ind w:firstLine="709"/>
+        <w:jc w:val="both"/>
+      </w:pPr>
+      <w:r>
+        <w:rPr>
+          <w:noProof/>
+        </w:rPr>
+        <w:drawing>
+          <wp:inline distT="0" distB="0" distL="0" distR="0" wp14:anchorId="6F3AF9E9" wp14:editId="56F5ABAB">
+            <wp:extent cx="4517390" cy="3388043"/>
+            <wp:effectExtent l="0" t="0" r="3810" b="3175"/>
+            <wp:docPr id="2" name="Picture 2"/>
+            <wp:cNvGraphicFramePr>
+              <a:graphicFrameLocks xmlns:a="http://schemas.openxmlformats.org/drawingml/2006/main" noChangeAspect="1"/>
+            </wp:cNvGraphicFramePr>
+            <a:graphic xmlns:a="http://schemas.openxmlformats.org/drawingml/2006/main">
+              <a:graphicData uri="http://schemas.openxmlformats.org/drawingml/2006/picture">
+                <pic:pic xmlns:pic="http://schemas.openxmlformats.org/drawingml/2006/picture">
+                  <pic:nvPicPr>
+                    <pic:cNvPr id="2" name="cp-task1-b.png"/>
+                    <pic:cNvPicPr/>
+                  </pic:nvPicPr>
+                  <pic:blipFill>
+                    <a:blip r:embed="rId9"/>
+                    <a:stretch>
+                      <a:fillRect/>
+                    </a:stretch>
+                  </pic:blipFill>
+                  <pic:spPr>
+                    <a:xfrm>
+                      <a:off x="0" y="0"/>
+                      <a:ext cx="4528628" cy="3396472"/>
+                    </a:xfrm>
+                    <a:prstGeom prst="rect">
+                      <a:avLst/>
+                    </a:prstGeom>
+                  </pic:spPr>
+                </pic:pic>
+              </a:graphicData>
+            </a:graphic>
+          </wp:inline>
+        </w:drawing>
+      </w:r>
+    </w:p>
+    <w:p>
+      <w:pPr>
+        <w:ind w:firstLine="709"/>
+        <w:jc w:val="both"/>
+      </w:pPr>
+    </w:p>
+    <w:p>
+      <w:pPr>
+        <w:ind w:firstLine="709"/>
+        <w:jc w:val="both"/>
+      </w:pPr>
+    </w:p>
+    <w:p>
+      <w:pPr>
+        <w:ind w:firstLine="709"/>
+        <w:jc w:val="both"/>
+      </w:pPr>
+    </w:p>
+    <w:p>
+      <w:pPr>
+        <w:ind w:firstLine="709"/>
+        <w:jc w:val="both"/>
+      </w:pPr>
+      <w:r>
+        <w:lastRenderedPageBreak/>
+        <w:t xml:space="preserve">Диаграммы Аррениуса для межфазных потоков </w:t>
+      </w:r>
+      <w:proofErr w:type="spellStart"/>
+      <w:r>
+        <w:t>Ga</w:t>
+      </w:r>
+      <w:proofErr w:type="spellEnd"/>
+      <w:r>
+        <w:t>-компонент:</w:t>
+      </w:r>
+    </w:p>
+    <w:p>
+      <w:pPr>
+        <w:ind w:firstLine="709"/>
+        <w:jc w:val="both"/>
+      </w:pPr>
+      <w:r>
+        <w:rPr>
+          <w:noProof/>
+        </w:rPr>
+        <w:drawing>
+          <wp:inline distT="0" distB="0" distL="0" distR="0" wp14:anchorId="62B75F81" wp14:editId="3195F23F">
+            <wp:extent cx="5029200" cy="3771900"/>
+            <wp:effectExtent l="0" t="0" r="0" b="0"/>
+            <wp:docPr id="3" name="Picture 3"/>
+            <wp:cNvGraphicFramePr>
+              <a:graphicFrameLocks xmlns:a="http://schemas.openxmlformats.org/drawingml/2006/main" noChangeAspect="1"/>
+            </wp:cNvGraphicFramePr>
+            <a:graphic xmlns:a="http://schemas.openxmlformats.org/drawingml/2006/main">
+              <a:graphicData uri="http://schemas.openxmlformats.org/drawingml/2006/picture">
+                <pic:pic xmlns:pic="http://schemas.openxmlformats.org/drawingml/2006/picture">
+                  <pic:nvPicPr>
+                    <pic:cNvPr id="3" name="cp-task2-a.png"/>
+                    <pic:cNvPicPr/>
+                  </pic:nvPicPr>
+                  <pic:blipFill>
+                    <a:blip r:embed="rId10"/>
+                    <a:stretch>
+                      <a:fillRect/>
+                    </a:stretch>
+                  </pic:blipFill>
+                  <pic:spPr>
+                    <a:xfrm>
+                      <a:off x="0" y="0"/>
+                      <a:ext cx="5034005" cy="3775504"/>
+                    </a:xfrm>
+                    <a:prstGeom prst="rect">
+                      <a:avLst/>
+                    </a:prstGeom>
+                  </pic:spPr>
+                </pic:pic>
+              </a:graphicData>
+            </a:graphic>
+          </wp:inline>
+        </w:drawing>
+      </w:r>
+    </w:p>
+    <w:p>
+      <w:pPr>
+        <w:ind w:firstLine="709"/>
+        <w:jc w:val="both"/>
+      </w:pPr>
+      <w:r>
+        <w:t xml:space="preserve">Диаграмма Аррениуса скорости испарения источника </w:t>
+      </w:r>
+      <w:proofErr w:type="spellStart"/>
+      <w:r>
+        <w:t>Ga</w:t>
+      </w:r>
+      <w:proofErr w:type="spellEnd"/>
+      <w:r>
+        <w:t>:</w:t>
+      </w:r>
+    </w:p>
+    <w:p>
+      <w:pPr>
+        <w:ind w:firstLine="709"/>
+        <w:jc w:val="both"/>
+      </w:pPr>
+      <w:r>
+        <w:rPr>
+          <w:noProof/>
+        </w:rPr>
+        <w:drawing>
+          <wp:inline distT="0" distB="0" distL="0" distR="0" wp14:anchorId="405C106B" wp14:editId="70F23BDE">
+            <wp:extent cx="5167085" cy="3875314"/>
+            <wp:effectExtent l="0" t="0" r="1905" b="0"/>
+            <wp:docPr id="4" name="Picture 4"/>
+            <wp:cNvGraphicFramePr>
+              <a:graphicFrameLocks xmlns:a="http://schemas.openxmlformats.org/drawingml/2006/main" noChangeAspect="1"/>
+            </wp:cNvGraphicFramePr>
+            <a:graphic xmlns:a="http://schemas.openxmlformats.org/drawingml/2006/main">
+              <a:graphicData uri="http://schemas.openxmlformats.org/drawingml/2006/picture">
+                <pic:pic xmlns:pic="http://schemas.openxmlformats.org/drawingml/2006/picture">
+                  <pic:nvPicPr>
+                    <pic:cNvPr id="4" name="cp-task2-b.png"/>
+                    <pic:cNvPicPr/>
+                  </pic:nvPicPr>
+                  <pic:blipFill>
+                    <a:blip r:embed="rId11"/>
+                    <a:stretch>
+                      <a:fillRect/>
+                    </a:stretch>
+                  </pic:blipFill>
+                  <pic:spPr>
+                    <a:xfrm>
+                      <a:off x="0" y="0"/>
+                      <a:ext cx="5170340" cy="3877755"/>
+                    </a:xfrm>
+                    <a:prstGeom prst="rect">
+                      <a:avLst/>
+                    </a:prstGeom>
+                  </pic:spPr>
+                </pic:pic>
+              </a:graphicData>
+            </a:graphic>
+          </wp:inline>
+        </w:drawing>
+      </w:r>
+    </w:p>
+    <w:p>
+      <w:pPr>
+        <w:pStyle w:val="BodyText"/>
+        <w:ind w:firstLine="720"/>
+        <w:rPr>
+          <w:i w:val="0"/>
+          <w:iCs/>
+          <w:sz w:val="24"/>
+          <w:szCs w:val="21"/>
+        </w:rPr>
+      </w:pPr>
+      <w:r>
+        <w:rPr>
+          <w:i w:val="0"/>
+          <w:iCs/>
+          <w:sz w:val="24"/>
+          <w:szCs w:val="21"/>
+        </w:rPr>
+        <w:lastRenderedPageBreak/>
+        <w:t>Г</w:t>
+      </w:r>
+      <w:r>
+        <w:rPr>
+          <w:i w:val="0"/>
+          <w:iCs/>
+          <w:sz w:val="24"/>
+          <w:szCs w:val="21"/>
+        </w:rPr>
+        <w:t xml:space="preserve">рафики зависимости </w:t>
+      </w:r>
+      <m:oMath>
+        <m:sSub>
+          <m:sSubPr>
+            <m:ctrlPr>
+              <w:rPr>
+                <w:rFonts w:ascii="Cambria Math" w:hAnsi="Cambria Math"/>
+                <w:i w:val="0"/>
+                <w:iCs/>
+                <w:sz w:val="24"/>
+                <w:szCs w:val="21"/>
+              </w:rPr>
+            </m:ctrlPr>
+          </m:sSubPr>
+          <m:e>
+            <m:r>
+              <m:rPr>
+                <m:sty m:val="p"/>
+              </m:rPr>
+              <w:rPr>
+                <w:rFonts w:ascii="Cambria Math" w:hAnsi="Cambria Math"/>
+                <w:sz w:val="24"/>
+                <w:szCs w:val="21"/>
+              </w:rPr>
+              <m:t>G</m:t>
+            </m:r>
+          </m:e>
+          <m:sub>
+            <m:sSub>
+              <m:sSubPr>
+                <m:ctrlPr>
+                  <w:rPr>
+                    <w:rFonts w:ascii="Cambria Math" w:hAnsi="Cambria Math"/>
+                    <w:i w:val="0"/>
+                    <w:iCs/>
+                    <w:sz w:val="24"/>
+                    <w:szCs w:val="21"/>
+                  </w:rPr>
+                </m:ctrlPr>
+              </m:sSubPr>
+              <m:e>
+                <m:r>
+                  <m:rPr>
+                    <m:nor/>
+                  </m:rPr>
+                  <w:rPr>
+                    <w:i w:val="0"/>
+                    <w:iCs/>
+                    <w:sz w:val="24"/>
+                    <w:szCs w:val="21"/>
+                  </w:rPr>
+                  <m:t>AlCl</m:t>
+                </m:r>
+              </m:e>
+              <m:sub>
+                <m:r>
+                  <m:rPr>
+                    <m:sty m:val="p"/>
+                  </m:rPr>
+                  <w:rPr>
+                    <w:rFonts w:ascii="Cambria Math" w:hAnsi="Cambria Math"/>
+                    <w:sz w:val="24"/>
+                    <w:szCs w:val="21"/>
+                  </w:rPr>
+                  <m:t>3</m:t>
+                </m:r>
+              </m:sub>
+            </m:sSub>
+          </m:sub>
+        </m:sSub>
+        <m:r>
+          <m:rPr>
+            <m:sty m:val="p"/>
+          </m:rPr>
+          <w:rPr>
+            <w:rFonts w:ascii="Cambria Math" w:hAnsi="Cambria Math"/>
+            <w:sz w:val="24"/>
+            <w:szCs w:val="21"/>
+          </w:rPr>
+          <m:t>,</m:t>
+        </m:r>
+        <m:sSub>
+          <m:sSubPr>
+            <m:ctrlPr>
+              <w:rPr>
+                <w:rFonts w:ascii="Cambria Math" w:hAnsi="Cambria Math"/>
+                <w:i w:val="0"/>
+                <w:iCs/>
+                <w:sz w:val="24"/>
+                <w:szCs w:val="21"/>
+              </w:rPr>
+            </m:ctrlPr>
+          </m:sSubPr>
+          <m:e>
+            <m:r>
+              <m:rPr>
+                <m:sty m:val="p"/>
+              </m:rPr>
+              <w:rPr>
+                <w:rFonts w:ascii="Cambria Math" w:hAnsi="Cambria Math"/>
+                <w:sz w:val="24"/>
+                <w:szCs w:val="21"/>
+              </w:rPr>
+              <m:t>G</m:t>
+            </m:r>
+          </m:e>
+          <m:sub>
+            <m:r>
+              <m:rPr>
+                <m:nor/>
+              </m:rPr>
+              <w:rPr>
+                <w:i w:val="0"/>
+                <w:iCs/>
+                <w:sz w:val="24"/>
+                <w:szCs w:val="21"/>
+              </w:rPr>
+              <m:t>GaCl</m:t>
+            </m:r>
+          </m:sub>
+        </m:sSub>
+        <m:r>
+          <m:rPr>
+            <m:sty m:val="p"/>
+          </m:rPr>
+          <w:rPr>
+            <w:rFonts w:ascii="Cambria Math" w:hAnsi="Cambria Math"/>
+            <w:sz w:val="24"/>
+            <w:szCs w:val="21"/>
+          </w:rPr>
+          <m:t>,x,</m:t>
+        </m:r>
+        <m:sSub>
+          <m:sSubPr>
+            <m:ctrlPr>
+              <w:rPr>
+                <w:rFonts w:ascii="Cambria Math" w:hAnsi="Cambria Math"/>
+                <w:i w:val="0"/>
+                <w:iCs/>
+                <w:sz w:val="24"/>
+                <w:szCs w:val="21"/>
+              </w:rPr>
+            </m:ctrlPr>
+          </m:sSubPr>
+          <m:e>
+            <m:r>
+              <m:rPr>
+                <m:sty m:val="p"/>
+              </m:rPr>
+              <w:rPr>
+                <w:rFonts w:ascii="Cambria Math" w:hAnsi="Cambria Math"/>
+                <w:sz w:val="24"/>
+                <w:szCs w:val="21"/>
+              </w:rPr>
+              <m:t>V</m:t>
+            </m:r>
+          </m:e>
+          <m:sub>
+            <m:sSub>
+              <m:sSubPr>
+                <m:ctrlPr>
+                  <w:rPr>
+                    <w:rFonts w:ascii="Cambria Math" w:hAnsi="Cambria Math"/>
+                    <w:i w:val="0"/>
+                    <w:iCs/>
+                    <w:sz w:val="24"/>
+                    <w:szCs w:val="21"/>
+                  </w:rPr>
+                </m:ctrlPr>
+              </m:sSubPr>
+              <m:e>
+                <m:r>
+                  <m:rPr>
+                    <m:nor/>
+                  </m:rPr>
+                  <w:rPr>
+                    <w:i w:val="0"/>
+                    <w:iCs/>
+                    <w:sz w:val="24"/>
+                    <w:szCs w:val="21"/>
+                  </w:rPr>
+                  <m:t>Al</m:t>
+                </m:r>
+              </m:e>
+              <m:sub>
+                <m:r>
+                  <m:rPr>
+                    <m:sty m:val="p"/>
+                  </m:rPr>
+                  <w:rPr>
+                    <w:rFonts w:ascii="Cambria Math" w:hAnsi="Cambria Math"/>
+                    <w:sz w:val="24"/>
+                    <w:szCs w:val="21"/>
+                  </w:rPr>
+                  <m:t>x</m:t>
+                </m:r>
+              </m:sub>
+            </m:sSub>
+            <m:sSub>
+              <m:sSubPr>
+                <m:ctrlPr>
+                  <w:rPr>
+                    <w:rFonts w:ascii="Cambria Math" w:hAnsi="Cambria Math"/>
+                    <w:i w:val="0"/>
+                    <w:iCs/>
+                    <w:sz w:val="24"/>
+                    <w:szCs w:val="21"/>
+                  </w:rPr>
+                </m:ctrlPr>
+              </m:sSubPr>
+              <m:e>
+                <m:r>
+                  <m:rPr>
+                    <m:sty m:val="p"/>
+                  </m:rPr>
+                  <w:rPr>
+                    <w:rFonts w:ascii="Cambria Math" w:hAnsi="Cambria Math"/>
+                    <w:sz w:val="24"/>
+                    <w:szCs w:val="21"/>
+                  </w:rPr>
+                  <m:t>Ga</m:t>
+                </m:r>
+              </m:e>
+              <m:sub>
+                <m:r>
+                  <m:rPr>
+                    <m:sty m:val="p"/>
+                  </m:rPr>
+                  <w:rPr>
+                    <w:rFonts w:ascii="Cambria Math" w:hAnsi="Cambria Math"/>
+                    <w:sz w:val="24"/>
+                    <w:szCs w:val="21"/>
+                  </w:rPr>
+                  <m:t>1-x</m:t>
+                </m:r>
+              </m:sub>
+            </m:sSub>
+            <m:r>
+              <m:rPr>
+                <m:sty m:val="p"/>
+              </m:rPr>
+              <w:rPr>
+                <w:rFonts w:ascii="Cambria Math" w:hAnsi="Cambria Math"/>
+                <w:sz w:val="24"/>
+                <w:szCs w:val="21"/>
+              </w:rPr>
+              <m:t>N</m:t>
+            </m:r>
+          </m:sub>
+        </m:sSub>
+      </m:oMath>
+      <w:r>
+        <w:rPr>
+          <w:i w:val="0"/>
+          <w:iCs/>
+          <w:sz w:val="24"/>
+          <w:szCs w:val="21"/>
+        </w:rPr>
+        <w:t xml:space="preserve"> от </w:t>
+      </w:r>
+      <m:oMath>
+        <m:sSup>
+          <m:sSupPr>
+            <m:ctrlPr>
+              <w:rPr>
+                <w:rFonts w:ascii="Cambria Math" w:hAnsi="Cambria Math"/>
+                <w:i w:val="0"/>
+                <w:iCs/>
+                <w:sz w:val="24"/>
+                <w:szCs w:val="21"/>
+              </w:rPr>
+            </m:ctrlPr>
+          </m:sSupPr>
+          <m:e>
+            <m:r>
+              <m:rPr>
+                <m:sty m:val="p"/>
+              </m:rPr>
+              <w:rPr>
+                <w:rFonts w:ascii="Cambria Math" w:hAnsi="Cambria Math"/>
+                <w:sz w:val="24"/>
+                <w:szCs w:val="21"/>
+              </w:rPr>
+              <m:t>x</m:t>
+            </m:r>
+          </m:e>
+          <m:sup>
+            <m:r>
+              <m:rPr>
+                <m:sty m:val="p"/>
+              </m:rPr>
+              <w:rPr>
+                <w:rFonts w:ascii="Cambria Math" w:hAnsi="Cambria Math"/>
+                <w:sz w:val="24"/>
+                <w:szCs w:val="21"/>
+              </w:rPr>
+              <m:t>g</m:t>
+            </m:r>
+          </m:sup>
+        </m:sSup>
+      </m:oMath>
+      <w:r>
+        <w:rPr>
+          <w:i w:val="0"/>
+          <w:iCs/>
+          <w:sz w:val="24"/>
+          <w:szCs w:val="21"/>
+        </w:rPr>
+        <w:t>:</w:t>
+      </w:r>
+    </w:p>
+    <w:p>
+      <w:pPr>
+        <w:ind w:firstLine="709"/>
+        <w:jc w:val="both"/>
+        <w:rPr>
+          <w:lang w:val="en-US"/>
+        </w:rPr>
+      </w:pPr>
+      <w:r>
+        <w:rPr>
+          <w:noProof/>
+          <w:lang w:val="en-US"/>
+        </w:rPr>
+        <w:drawing>
+          <wp:inline distT="0" distB="0" distL="0" distR="0" wp14:anchorId="56A32910" wp14:editId="1D5E6524">
+            <wp:extent cx="3887658" cy="3823854"/>
+            <wp:effectExtent l="0" t="0" r="0" b="0"/>
+            <wp:docPr id="5" name="Picture 5"/>
+            <wp:cNvGraphicFramePr>
+              <a:graphicFrameLocks xmlns:a="http://schemas.openxmlformats.org/drawingml/2006/main" noChangeAspect="1"/>
+            </wp:cNvGraphicFramePr>
+            <a:graphic xmlns:a="http://schemas.openxmlformats.org/drawingml/2006/main">
+              <a:graphicData uri="http://schemas.openxmlformats.org/drawingml/2006/picture">
+                <pic:pic xmlns:pic="http://schemas.openxmlformats.org/drawingml/2006/picture">
+                  <pic:nvPicPr>
+                    <pic:cNvPr id="5" name="galcl3.png"/>
+                    <pic:cNvPicPr/>
+                  </pic:nvPicPr>
+                  <pic:blipFill>
+                    <a:blip r:embed="rId12"/>
+                    <a:stretch>
+                      <a:fillRect/>
+                    </a:stretch>
+                  </pic:blipFill>
+                  <pic:spPr>
+                    <a:xfrm>
+                      <a:off x="0" y="0"/>
+                      <a:ext cx="3896111" cy="3832168"/>
+                    </a:xfrm>
+                    <a:prstGeom prst="rect">
+                      <a:avLst/>
+                    </a:prstGeom>
+                  </pic:spPr>
+                </pic:pic>
+              </a:graphicData>
+            </a:graphic>
+          </wp:inline>
+        </w:drawing>
+      </w:r>
+    </w:p>
+    <w:p>
+      <w:pPr>
+        <w:ind w:firstLine="709"/>
+        <w:jc w:val="both"/>
+        <w:rPr>
+          <w:lang w:val="en-US"/>
+        </w:rPr>
+      </w:pPr>
+      <w:r>
+        <w:rPr>
+          <w:noProof/>
+          <w:lang w:val="en-US"/>
+        </w:rPr>
+        <w:drawing>
+          <wp:inline distT="0" distB="0" distL="0" distR="0" wp14:anchorId="12081FC4" wp14:editId="4C122A23">
+            <wp:extent cx="3869078" cy="3768437"/>
+            <wp:effectExtent l="0" t="0" r="4445" b="3810"/>
+            <wp:docPr id="6" name="Picture 6"/>
+            <wp:cNvGraphicFramePr>
+              <a:graphicFrameLocks xmlns:a="http://schemas.openxmlformats.org/drawingml/2006/main" noChangeAspect="1"/>
+            </wp:cNvGraphicFramePr>
+            <a:graphic xmlns:a="http://schemas.openxmlformats.org/drawingml/2006/main">
+              <a:graphicData uri="http://schemas.openxmlformats.org/drawingml/2006/picture">
+                <pic:pic xmlns:pic="http://schemas.openxmlformats.org/drawingml/2006/picture">
+                  <pic:nvPicPr>
+                    <pic:cNvPr id="6" name="ggacl.png"/>
+                    <pic:cNvPicPr/>
+                  </pic:nvPicPr>
+                  <pic:blipFill>
+                    <a:blip r:embed="rId13"/>
+                    <a:stretch>
+                      <a:fillRect/>
+                    </a:stretch>
+                  </pic:blipFill>
+                  <pic:spPr>
+                    <a:xfrm>
+                      <a:off x="0" y="0"/>
+                      <a:ext cx="3874465" cy="3773683"/>
+                    </a:xfrm>
+                    <a:prstGeom prst="rect">
+                      <a:avLst/>
+                    </a:prstGeom>
+                  </pic:spPr>
+                </pic:pic>
+              </a:graphicData>
+            </a:graphic>
+          </wp:inline>
+        </w:drawing>
+      </w:r>
+    </w:p>
+    <w:p>
+      <w:pPr>
+        <w:ind w:firstLine="709"/>
+        <w:jc w:val="both"/>
+        <w:rPr>
+          <w:lang w:val="en-US"/>
+        </w:rPr>
+      </w:pPr>
+    </w:p>
+    <w:p>
+      <w:pPr>
+        <w:pStyle w:val="BodyText"/>
+        <w:ind w:firstLine="720"/>
+        <w:rPr>
+          <w:i w:val="0"/>
+          <w:iCs/>
+          <w:sz w:val="24"/>
+          <w:szCs w:val="21"/>
+        </w:rPr>
+      </w:pPr>
+      <w:r>
+        <w:rPr>
+          <w:i w:val="0"/>
+          <w:iCs/>
+          <w:sz w:val="24"/>
+          <w:szCs w:val="21"/>
+        </w:rPr>
+        <w:lastRenderedPageBreak/>
+        <w:t>Г</w:t>
+      </w:r>
+      <w:r>
+        <w:rPr>
+          <w:i w:val="0"/>
+          <w:iCs/>
+          <w:sz w:val="24"/>
+          <w:szCs w:val="21"/>
+        </w:rPr>
+        <w:t>рафики зависимости</w:t>
+      </w:r>
+      <w:r>
+        <w:rPr>
+          <w:i w:val="0"/>
+          <w:iCs/>
+          <w:sz w:val="24"/>
+          <w:szCs w:val="21"/>
+        </w:rPr>
+        <w:t xml:space="preserve"> </w:t>
+      </w:r>
+      <m:oMath>
+        <m:r>
+          <m:rPr>
+            <m:sty m:val="p"/>
+          </m:rPr>
+          <w:rPr>
+            <w:rFonts w:ascii="Cambria Math" w:hAnsi="Cambria Math"/>
+            <w:sz w:val="24"/>
+            <w:szCs w:val="21"/>
+          </w:rPr>
+          <m:t>x,</m:t>
+        </m:r>
+        <m:sSub>
+          <m:sSubPr>
+            <m:ctrlPr>
+              <w:rPr>
+                <w:rFonts w:ascii="Cambria Math" w:hAnsi="Cambria Math"/>
+                <w:i w:val="0"/>
+                <w:iCs/>
+                <w:sz w:val="24"/>
+                <w:szCs w:val="21"/>
+              </w:rPr>
+            </m:ctrlPr>
+          </m:sSubPr>
+          <m:e>
+            <m:r>
+              <m:rPr>
+                <m:sty m:val="p"/>
+              </m:rPr>
+              <w:rPr>
+                <w:rFonts w:ascii="Cambria Math" w:hAnsi="Cambria Math"/>
+                <w:sz w:val="24"/>
+                <w:szCs w:val="21"/>
+              </w:rPr>
+              <m:t>V</m:t>
+            </m:r>
+          </m:e>
+          <m:sub>
+            <m:sSub>
+              <m:sSubPr>
+                <m:ctrlPr>
+                  <w:rPr>
+                    <w:rFonts w:ascii="Cambria Math" w:hAnsi="Cambria Math"/>
+                    <w:i w:val="0"/>
+                    <w:iCs/>
+                    <w:sz w:val="24"/>
+                    <w:szCs w:val="21"/>
+                  </w:rPr>
+                </m:ctrlPr>
+              </m:sSubPr>
+              <m:e>
+                <m:r>
+                  <m:rPr>
+                    <m:nor/>
+                  </m:rPr>
+                  <w:rPr>
+                    <w:i w:val="0"/>
+                    <w:iCs/>
+                    <w:sz w:val="24"/>
+                    <w:szCs w:val="21"/>
+                  </w:rPr>
+                  <m:t>Al</m:t>
+                </m:r>
+              </m:e>
+              <m:sub>
+                <m:r>
+                  <m:rPr>
+                    <m:sty m:val="p"/>
+                  </m:rPr>
+                  <w:rPr>
+                    <w:rFonts w:ascii="Cambria Math" w:hAnsi="Cambria Math"/>
+                    <w:sz w:val="24"/>
+                    <w:szCs w:val="21"/>
+                  </w:rPr>
+                  <m:t>x</m:t>
+                </m:r>
+              </m:sub>
+            </m:sSub>
+            <m:sSub>
+              <m:sSubPr>
+                <m:ctrlPr>
+                  <w:rPr>
+                    <w:rFonts w:ascii="Cambria Math" w:hAnsi="Cambria Math"/>
+                    <w:i w:val="0"/>
+                    <w:iCs/>
+                    <w:sz w:val="24"/>
+                    <w:szCs w:val="21"/>
+                  </w:rPr>
+                </m:ctrlPr>
+              </m:sSubPr>
+              <m:e>
+                <m:r>
+                  <m:rPr>
+                    <m:sty m:val="p"/>
+                  </m:rPr>
+                  <w:rPr>
+                    <w:rFonts w:ascii="Cambria Math" w:hAnsi="Cambria Math"/>
+                    <w:sz w:val="24"/>
+                    <w:szCs w:val="21"/>
+                  </w:rPr>
+                  <m:t>Ga</m:t>
+                </m:r>
+              </m:e>
+              <m:sub>
+                <m:r>
+                  <m:rPr>
+                    <m:sty m:val="p"/>
+                  </m:rPr>
+                  <w:rPr>
+                    <w:rFonts w:ascii="Cambria Math" w:hAnsi="Cambria Math"/>
+                    <w:sz w:val="24"/>
+                    <w:szCs w:val="21"/>
+                  </w:rPr>
+                  <m:t>1-x</m:t>
+                </m:r>
+              </m:sub>
+            </m:sSub>
+            <m:r>
+              <m:rPr>
+                <m:sty m:val="p"/>
+              </m:rPr>
+              <w:rPr>
+                <w:rFonts w:ascii="Cambria Math" w:hAnsi="Cambria Math"/>
+                <w:sz w:val="24"/>
+                <w:szCs w:val="21"/>
+              </w:rPr>
+              <m:t>N</m:t>
+            </m:r>
+          </m:sub>
+        </m:sSub>
+      </m:oMath>
+      <w:r>
+        <w:rPr>
+          <w:i w:val="0"/>
+          <w:iCs/>
+          <w:sz w:val="24"/>
+          <w:szCs w:val="21"/>
+        </w:rPr>
+        <w:t xml:space="preserve"> от </w:t>
+      </w:r>
+      <m:oMath>
+        <m:sSup>
+          <m:sSupPr>
+            <m:ctrlPr>
+              <w:rPr>
+                <w:rFonts w:ascii="Cambria Math" w:hAnsi="Cambria Math"/>
+                <w:i w:val="0"/>
+                <w:iCs/>
+                <w:sz w:val="24"/>
+                <w:szCs w:val="21"/>
+              </w:rPr>
+            </m:ctrlPr>
+          </m:sSupPr>
+          <m:e>
+            <m:r>
+              <m:rPr>
+                <m:sty m:val="p"/>
+              </m:rPr>
+              <w:rPr>
+                <w:rFonts w:ascii="Cambria Math" w:hAnsi="Cambria Math"/>
+                <w:sz w:val="24"/>
+                <w:szCs w:val="21"/>
+              </w:rPr>
+              <m:t>x</m:t>
+            </m:r>
+          </m:e>
+          <m:sup>
+            <m:r>
+              <m:rPr>
+                <m:sty m:val="p"/>
+              </m:rPr>
+              <w:rPr>
+                <w:rFonts w:ascii="Cambria Math" w:hAnsi="Cambria Math"/>
+                <w:sz w:val="24"/>
+                <w:szCs w:val="21"/>
+              </w:rPr>
+              <m:t>g</m:t>
+            </m:r>
+          </m:sup>
+        </m:sSup>
+      </m:oMath>
+      <w:r>
+        <w:rPr>
+          <w:i w:val="0"/>
+          <w:iCs/>
+          <w:sz w:val="24"/>
+          <w:szCs w:val="21"/>
+        </w:rPr>
+        <w:t>:</w:t>
+      </w:r>
+    </w:p>
+    <w:p>
+      <w:pPr>
+        <w:ind w:firstLine="709"/>
+        <w:jc w:val="both"/>
+      </w:pPr>
+    </w:p>
+    <w:p>
+      <w:pPr>
+        <w:ind w:firstLine="709"/>
+        <w:jc w:val="both"/>
+        <w:rPr>
+          <w:lang w:val="en-US"/>
+        </w:rPr>
+      </w:pPr>
+      <w:r>
+        <w:rPr>
+          <w:noProof/>
+          <w:lang w:val="en-US"/>
+        </w:rPr>
+        <w:drawing>
+          <wp:inline distT="0" distB="0" distL="0" distR="0" wp14:anchorId="507F0F77" wp14:editId="23EFD4F9">
+            <wp:extent cx="3810000" cy="3684940"/>
+            <wp:effectExtent l="0" t="0" r="0" b="0"/>
+            <wp:docPr id="7" name="Picture 7"/>
+            <wp:cNvGraphicFramePr>
+              <a:graphicFrameLocks xmlns:a="http://schemas.openxmlformats.org/drawingml/2006/main" noChangeAspect="1"/>
+            </wp:cNvGraphicFramePr>
+            <a:graphic xmlns:a="http://schemas.openxmlformats.org/drawingml/2006/main">
+              <a:graphicData uri="http://schemas.openxmlformats.org/drawingml/2006/picture">
+                <pic:pic xmlns:pic="http://schemas.openxmlformats.org/drawingml/2006/picture">
+                  <pic:nvPicPr>
+                    <pic:cNvPr id="7" name="x.png"/>
+                    <pic:cNvPicPr/>
+                  </pic:nvPicPr>
+                  <pic:blipFill>
+                    <a:blip r:embed="rId14"/>
+                    <a:stretch>
+                      <a:fillRect/>
+                    </a:stretch>
+                  </pic:blipFill>
+                  <pic:spPr>
+                    <a:xfrm>
+                      <a:off x="0" y="0"/>
+                      <a:ext cx="3817171" cy="3691876"/>
+                    </a:xfrm>
+                    <a:prstGeom prst="rect">
+                      <a:avLst/>
+                    </a:prstGeom>
+                  </pic:spPr>
+                </pic:pic>
+              </a:graphicData>
+            </a:graphic>
+          </wp:inline>
+        </w:drawing>
+      </w:r>
+    </w:p>
+    <w:p>
+      <w:pPr>
+        <w:ind w:firstLine="709"/>
+        <w:jc w:val="both"/>
+        <w:rPr>
+          <w:lang w:val="en-US"/>
+        </w:rPr>
+      </w:pPr>
+      <w:r>
+        <w:rPr>
+          <w:noProof/>
+          <w:lang w:val="en-US"/>
+        </w:rPr>
+        <w:drawing>
+          <wp:inline distT="0" distB="0" distL="0" distR="0" wp14:anchorId="14F157DF" wp14:editId="1AF8CA0B">
+            <wp:extent cx="3685309" cy="3529345"/>
+            <wp:effectExtent l="0" t="0" r="0" b="1270"/>
+            <wp:docPr id="9" name="Picture 9"/>
+            <wp:cNvGraphicFramePr>
+              <a:graphicFrameLocks xmlns:a="http://schemas.openxmlformats.org/drawingml/2006/main" noChangeAspect="1"/>
+            </wp:cNvGraphicFramePr>
+            <a:graphic xmlns:a="http://schemas.openxmlformats.org/drawingml/2006/main">
+              <a:graphicData uri="http://schemas.openxmlformats.org/drawingml/2006/picture">
+                <pic:pic xmlns:pic="http://schemas.openxmlformats.org/drawingml/2006/picture">
+                  <pic:nvPicPr>
+                    <pic:cNvPr id="9" name="valgan.png"/>
+                    <pic:cNvPicPr/>
+                  </pic:nvPicPr>
+                  <pic:blipFill>
+                    <a:blip r:embed="rId15"/>
+                    <a:stretch>
+                      <a:fillRect/>
+                    </a:stretch>
+                  </pic:blipFill>
+                  <pic:spPr>
+                    <a:xfrm>
+                      <a:off x="0" y="0"/>
+                      <a:ext cx="3689263" cy="3533132"/>
+                    </a:xfrm>
+                    <a:prstGeom prst="rect">
+                      <a:avLst/>
+                    </a:prstGeom>
+                  </pic:spPr>
+                </pic:pic>
+              </a:graphicData>
+            </a:graphic>
+          </wp:inline>
+        </w:drawing>
+      </w:r>
+    </w:p>
+    <w:p>
+      <w:pPr>
+        <w:ind w:firstLine="709"/>
+        <w:jc w:val="both"/>
+        <w:rPr>
+          <w:lang w:val="en-US"/>
+        </w:rPr>
+      </w:pPr>
+    </w:p>
+    <w:p>
+      <w:pPr>
+        <w:ind w:firstLine="709"/>
+        <w:jc w:val="both"/>
+        <w:rPr>
+          <w:szCs w:val="24"/>
+        </w:rPr>
+      </w:pPr>
+      <w:r>
+        <w:rPr>
+          <w:szCs w:val="24"/>
+        </w:rPr>
+        <w:lastRenderedPageBreak/>
+        <w:t>Д</w:t>
+      </w:r>
+      <w:r>
+        <w:rPr>
+          <w:szCs w:val="24"/>
+        </w:rPr>
+        <w:t>иаграмм</w:t>
+      </w:r>
+      <w:r>
+        <w:rPr>
+          <w:szCs w:val="24"/>
+        </w:rPr>
+        <w:t>а</w:t>
+      </w:r>
+      <w:r>
+        <w:rPr>
+          <w:szCs w:val="24"/>
+        </w:rPr>
+        <w:t xml:space="preserve"> вхождения алюминия в кристалл</w:t>
+      </w:r>
+      <w:r>
+        <w:rPr>
+          <w:szCs w:val="24"/>
+        </w:rPr>
+        <w:t>:</w:t>
+      </w:r>
+    </w:p>
+    <w:p>
+      <w:pPr>
+        <w:ind w:firstLine="709"/>
+        <w:jc w:val="both"/>
+        <w:rPr>
+          <w:lang w:val="en-US"/>
+        </w:rPr>
+      </w:pPr>
+      <w:r>
+        <w:rPr>
+          <w:noProof/>
+          <w:lang w:val="en-US"/>
+        </w:rPr>
+        <w:drawing>
+          <wp:inline distT="0" distB="0" distL="0" distR="0" wp14:anchorId="7D7B70C6" wp14:editId="1FD9537E">
+            <wp:extent cx="4494178" cy="3082394"/>
+            <wp:effectExtent l="0" t="0" r="1905" b="0"/>
+            <wp:docPr id="11" name="Picture 11"/>
+            <wp:cNvGraphicFramePr>
+              <a:graphicFrameLocks xmlns:a="http://schemas.openxmlformats.org/drawingml/2006/main" noChangeAspect="1"/>
+            </wp:cNvGraphicFramePr>
+            <a:graphic xmlns:a="http://schemas.openxmlformats.org/drawingml/2006/main">
+              <a:graphicData uri="http://schemas.openxmlformats.org/drawingml/2006/picture">
+                <pic:pic xmlns:pic="http://schemas.openxmlformats.org/drawingml/2006/picture">
+                  <pic:nvPicPr>
+                    <pic:cNvPr id="11" name="pgacl.png"/>
+                    <pic:cNvPicPr/>
+                  </pic:nvPicPr>
+                  <pic:blipFill>
+                    <a:blip r:embed="rId16"/>
+                    <a:stretch>
+                      <a:fillRect/>
+                    </a:stretch>
+                  </pic:blipFill>
+                  <pic:spPr>
+                    <a:xfrm>
+                      <a:off x="0" y="0"/>
+                      <a:ext cx="4501091" cy="3087136"/>
+                    </a:xfrm>
+                    <a:prstGeom prst="rect">
+                      <a:avLst/>
+                    </a:prstGeom>
+                  </pic:spPr>
+                </pic:pic>
+              </a:graphicData>
+            </a:graphic>
+          </wp:inline>
+        </w:drawing>
+      </w:r>
+      <w:r>
+        <w:rPr>
+          <w:noProof/>
+          <w:lang w:val="en-US"/>
+        </w:rPr>
+        <w:drawing>
+          <wp:inline distT="0" distB="0" distL="0" distR="0" wp14:anchorId="38E6CCE6" wp14:editId="61B5B285">
+            <wp:extent cx="5121651" cy="3346315"/>
+            <wp:effectExtent l="0" t="0" r="0" b="0"/>
+            <wp:docPr id="10" name="Picture 10"/>
+            <wp:cNvGraphicFramePr>
+              <a:graphicFrameLocks xmlns:a="http://schemas.openxmlformats.org/drawingml/2006/main" noChangeAspect="1"/>
+            </wp:cNvGraphicFramePr>
+            <a:graphic xmlns:a="http://schemas.openxmlformats.org/drawingml/2006/main">
+              <a:graphicData uri="http://schemas.openxmlformats.org/drawingml/2006/picture">
+                <pic:pic xmlns:pic="http://schemas.openxmlformats.org/drawingml/2006/picture">
+                  <pic:nvPicPr>
+                    <pic:cNvPr id="10" name="ph2.png"/>
+                    <pic:cNvPicPr/>
+                  </pic:nvPicPr>
+                  <pic:blipFill>
+                    <a:blip r:embed="rId17"/>
+                    <a:stretch>
+                      <a:fillRect/>
+                    </a:stretch>
+                  </pic:blipFill>
+                  <pic:spPr>
+                    <a:xfrm>
+                      <a:off x="0" y="0"/>
+                      <a:ext cx="5127142" cy="3349903"/>
+                    </a:xfrm>
+                    <a:prstGeom prst="rect">
+                      <a:avLst/>
+                    </a:prstGeom>
+                  </pic:spPr>
+                </pic:pic>
+              </a:graphicData>
+            </a:graphic>
+          </wp:inline>
+        </w:drawing>
+      </w:r>
+    </w:p>
+    <w:p>
+      <w:pPr>
+        <w:pStyle w:val="Heading3"/>
+        <w:jc w:val="both"/>
+      </w:pPr>
+      <w:r>
+        <w:t>Заключение</w:t>
+      </w:r>
+    </w:p>
+    <w:p>
+      <w:pPr>
         <w:ind w:firstLine="567"/>
         <w:jc w:val="both"/>
       </w:pPr>
@@ -2108,12 +3375,16 @@
       <w:r>
         <w:t>.</w:t>
       </w:r>
+      <w:bookmarkStart w:id="0" w:name="_GoBack"/>
+      <w:bookmarkEnd w:id="0"/>
     </w:p>
     <w:p>
       <w:pPr>
         <w:pStyle w:val="Heading3"/>
-      </w:pPr>
-      <w:r>
+        <w:jc w:val="both"/>
+      </w:pPr>
+      <w:r>
+        <w:lastRenderedPageBreak/>
         <w:t>Список использованных источников</w:t>
       </w:r>
     </w:p>
@@ -2243,28 +3514,12 @@
           <w:szCs w:val="24"/>
           <w:lang w:val="en-US"/>
         </w:rPr>
-        <w:t xml:space="preserve">, M.V. </w:t>
-      </w:r>
-      <w:proofErr w:type="spellStart"/>
-      <w:r>
-        <w:rPr>
-          <w:szCs w:val="24"/>
-          <w:lang w:val="en-US"/>
-        </w:rPr>
-        <w:t>Bogdanov</w:t>
-      </w:r>
-      <w:proofErr w:type="spellEnd"/>
-      <w:r>
-        <w:rPr>
-          <w:szCs w:val="24"/>
-          <w:lang w:val="en-US"/>
-        </w:rPr>
-        <w:t>, and E.V. Yakovlev. Phys. Stat. Solidi (c) 6 (2009) S329-S332.</w:t>
+        <w:t>, M.V. Bogdanov, and E.V. Yakovlev. Phys. Stat. Solidi (c) 6 (2009) S329-S332.</w:t>
       </w:r>
     </w:p>
     <w:sectPr>
-      <w:footerReference w:type="even" r:id="rId8"/>
-      <w:footerReference w:type="default" r:id="rId9"/>
+      <w:footerReference w:type="even" r:id="rId18"/>
+      <w:footerReference w:type="default" r:id="rId19"/>
       <w:pgSz w:w="12240" w:h="15840"/>
       <w:pgMar w:top="1134" w:right="851" w:bottom="1134" w:left="1701" w:header="720" w:footer="720" w:gutter="0"/>
       <w:cols w:space="720"/>
@@ -2275,7 +3530,7 @@
 </file>
 
 <file path=word/endnotes.xml><?xml version="1.0" encoding="utf-8"?>
-<w:endnotes xmlns:wpc="http://schemas.microsoft.com/office/word/2010/wordprocessingCanvas" xmlns:mc="http://schemas.openxmlformats.org/markup-compatibility/2006" xmlns:o="urn:schemas-microsoft-com:office:office" xmlns:r="http://schemas.openxmlformats.org/officeDocument/2006/relationships" xmlns:m="http://schemas.openxmlformats.org/officeDocument/2006/math" xmlns:v="urn:schemas-microsoft-com:vml" xmlns:wp14="http://schemas.microsoft.com/office/word/2010/wordprocessingDrawing" xmlns:wp="http://schemas.openxmlformats.org/drawingml/2006/wordprocessingDrawing" xmlns:w10="urn:schemas-microsoft-com:office:word" xmlns:w="http://schemas.openxmlformats.org/wordprocessingml/2006/main" xmlns:w14="http://schemas.microsoft.com/office/word/2010/wordml" xmlns:w15="http://schemas.microsoft.com/office/word/2012/wordml" xmlns:wpg="http://schemas.microsoft.com/office/word/2010/wordprocessingGroup" xmlns:wpi="http://schemas.microsoft.com/office/word/2010/wordprocessingInk" xmlns:wne="http://schemas.microsoft.com/office/word/2006/wordml" xmlns:wps="http://schemas.microsoft.com/office/word/2010/wordprocessingShape" mc:Ignorable="w14 w15 wp14">
+<w:endnotes xmlns:wpc="http://schemas.microsoft.com/office/word/2010/wordprocessingCanvas" xmlns:cx="http://schemas.microsoft.com/office/drawing/2014/chartex" xmlns:cx1="http://schemas.microsoft.com/office/drawing/2015/9/8/chartex" xmlns:cx2="http://schemas.microsoft.com/office/drawing/2015/10/21/chartex" xmlns:cx3="http://schemas.microsoft.com/office/drawing/2016/5/9/chartex" xmlns:cx4="http://schemas.microsoft.com/office/drawing/2016/5/10/chartex" xmlns:cx5="http://schemas.microsoft.com/office/drawing/2016/5/11/chartex" xmlns:cx6="http://schemas.microsoft.com/office/drawing/2016/5/12/chartex" xmlns:cx7="http://schemas.microsoft.com/office/drawing/2016/5/13/chartex" xmlns:cx8="http://schemas.microsoft.com/office/drawing/2016/5/14/chartex" xmlns:mc="http://schemas.openxmlformats.org/markup-compatibility/2006" xmlns:aink="http://schemas.microsoft.com/office/drawing/2016/ink" xmlns:am3d="http://schemas.microsoft.com/office/drawing/2017/model3d" xmlns:o="urn:schemas-microsoft-com:office:office" xmlns:r="http://schemas.openxmlformats.org/officeDocument/2006/relationships" xmlns:m="http://schemas.openxmlformats.org/officeDocument/2006/math" xmlns:v="urn:schemas-microsoft-com:vml" xmlns:wp14="http://schemas.microsoft.com/office/word/2010/wordprocessingDrawing" xmlns:wp="http://schemas.openxmlformats.org/drawingml/2006/wordprocessingDrawing" xmlns:w10="urn:schemas-microsoft-com:office:word" xmlns:w="http://schemas.openxmlformats.org/wordprocessingml/2006/main" xmlns:w14="http://schemas.microsoft.com/office/word/2010/wordml" xmlns:w15="http://schemas.microsoft.com/office/word/2012/wordml" xmlns:w16cex="http://schemas.microsoft.com/office/word/2018/wordml/cex" xmlns:w16cid="http://schemas.microsoft.com/office/word/2016/wordml/cid" xmlns:w16="http://schemas.microsoft.com/office/word/2018/wordml" xmlns:w16se="http://schemas.microsoft.com/office/word/2015/wordml/symex" xmlns:wpg="http://schemas.microsoft.com/office/word/2010/wordprocessingGroup" xmlns:wpi="http://schemas.microsoft.com/office/word/2010/wordprocessingInk" xmlns:wne="http://schemas.microsoft.com/office/word/2006/wordml" xmlns:wps="http://schemas.microsoft.com/office/word/2010/wordprocessingShape" mc:Ignorable="w14 w15 w16se w16cid w16 w16cex wp14">
   <w:endnote w:type="separator" w:id="-1">
     <w:p>
       <w:r>
@@ -2294,7 +3549,7 @@
 </file>
 
 <file path=word/footer1.xml><?xml version="1.0" encoding="utf-8"?>
-<w:ftr xmlns:wpc="http://schemas.microsoft.com/office/word/2010/wordprocessingCanvas" xmlns:mc="http://schemas.openxmlformats.org/markup-compatibility/2006" xmlns:o="urn:schemas-microsoft-com:office:office" xmlns:r="http://schemas.openxmlformats.org/officeDocument/2006/relationships" xmlns:m="http://schemas.openxmlformats.org/officeDocument/2006/math" xmlns:v="urn:schemas-microsoft-com:vml" xmlns:wp14="http://schemas.microsoft.com/office/word/2010/wordprocessingDrawing" xmlns:wp="http://schemas.openxmlformats.org/drawingml/2006/wordprocessingDrawing" xmlns:w10="urn:schemas-microsoft-com:office:word" xmlns:w="http://schemas.openxmlformats.org/wordprocessingml/2006/main" xmlns:w14="http://schemas.microsoft.com/office/word/2010/wordml" xmlns:w15="http://schemas.microsoft.com/office/word/2012/wordml" xmlns:wpg="http://schemas.microsoft.com/office/word/2010/wordprocessingGroup" xmlns:wpi="http://schemas.microsoft.com/office/word/2010/wordprocessingInk" xmlns:wne="http://schemas.microsoft.com/office/word/2006/wordml" xmlns:wps="http://schemas.microsoft.com/office/word/2010/wordprocessingShape" mc:Ignorable="w14 w15 wp14">
+<w:ftr xmlns:wpc="http://schemas.microsoft.com/office/word/2010/wordprocessingCanvas" xmlns:cx="http://schemas.microsoft.com/office/drawing/2014/chartex" xmlns:cx1="http://schemas.microsoft.com/office/drawing/2015/9/8/chartex" xmlns:cx2="http://schemas.microsoft.com/office/drawing/2015/10/21/chartex" xmlns:cx3="http://schemas.microsoft.com/office/drawing/2016/5/9/chartex" xmlns:cx4="http://schemas.microsoft.com/office/drawing/2016/5/10/chartex" xmlns:cx5="http://schemas.microsoft.com/office/drawing/2016/5/11/chartex" xmlns:cx6="http://schemas.microsoft.com/office/drawing/2016/5/12/chartex" xmlns:cx7="http://schemas.microsoft.com/office/drawing/2016/5/13/chartex" xmlns:cx8="http://schemas.microsoft.com/office/drawing/2016/5/14/chartex" xmlns:mc="http://schemas.openxmlformats.org/markup-compatibility/2006" xmlns:aink="http://schemas.microsoft.com/office/drawing/2016/ink" xmlns:am3d="http://schemas.microsoft.com/office/drawing/2017/model3d" xmlns:o="urn:schemas-microsoft-com:office:office" xmlns:r="http://schemas.openxmlformats.org/officeDocument/2006/relationships" xmlns:m="http://schemas.openxmlformats.org/officeDocument/2006/math" xmlns:v="urn:schemas-microsoft-com:vml" xmlns:wp14="http://schemas.microsoft.com/office/word/2010/wordprocessingDrawing" xmlns:wp="http://schemas.openxmlformats.org/drawingml/2006/wordprocessingDrawing" xmlns:w10="urn:schemas-microsoft-com:office:word" xmlns:w="http://schemas.openxmlformats.org/wordprocessingml/2006/main" xmlns:w14="http://schemas.microsoft.com/office/word/2010/wordml" xmlns:w15="http://schemas.microsoft.com/office/word/2012/wordml" xmlns:w16cex="http://schemas.microsoft.com/office/word/2018/wordml/cex" xmlns:w16cid="http://schemas.microsoft.com/office/word/2016/wordml/cid" xmlns:w16="http://schemas.microsoft.com/office/word/2018/wordml" xmlns:w16se="http://schemas.microsoft.com/office/word/2015/wordml/symex" xmlns:wpg="http://schemas.microsoft.com/office/word/2010/wordprocessingGroup" xmlns:wpi="http://schemas.microsoft.com/office/word/2010/wordprocessingInk" xmlns:wne="http://schemas.microsoft.com/office/word/2006/wordml" xmlns:wps="http://schemas.microsoft.com/office/word/2010/wordprocessingShape" mc:Ignorable="w14 w15 w16se w16cid w16 w16cex wp14">
   <w:p>
     <w:pPr>
       <w:pStyle w:val="Footer"/>
@@ -2331,7 +3586,7 @@
 </file>
 
 <file path=word/footer2.xml><?xml version="1.0" encoding="utf-8"?>
-<w:ftr xmlns:wpc="http://schemas.microsoft.com/office/word/2010/wordprocessingCanvas" xmlns:mc="http://schemas.openxmlformats.org/markup-compatibility/2006" xmlns:o="urn:schemas-microsoft-com:office:office" xmlns:r="http://schemas.openxmlformats.org/officeDocument/2006/relationships" xmlns:m="http://schemas.openxmlformats.org/officeDocument/2006/math" xmlns:v="urn:schemas-microsoft-com:vml" xmlns:wp14="http://schemas.microsoft.com/office/word/2010/wordprocessingDrawing" xmlns:wp="http://schemas.openxmlformats.org/drawingml/2006/wordprocessingDrawing" xmlns:w10="urn:schemas-microsoft-com:office:word" xmlns:w="http://schemas.openxmlformats.org/wordprocessingml/2006/main" xmlns:w14="http://schemas.microsoft.com/office/word/2010/wordml" xmlns:w15="http://schemas.microsoft.com/office/word/2012/wordml" xmlns:wpg="http://schemas.microsoft.com/office/word/2010/wordprocessingGroup" xmlns:wpi="http://schemas.microsoft.com/office/word/2010/wordprocessingInk" xmlns:wne="http://schemas.microsoft.com/office/word/2006/wordml" xmlns:wps="http://schemas.microsoft.com/office/word/2010/wordprocessingShape" mc:Ignorable="w14 w15 wp14">
+<w:ftr xmlns:wpc="http://schemas.microsoft.com/office/word/2010/wordprocessingCanvas" xmlns:cx="http://schemas.microsoft.com/office/drawing/2014/chartex" xmlns:cx1="http://schemas.microsoft.com/office/drawing/2015/9/8/chartex" xmlns:cx2="http://schemas.microsoft.com/office/drawing/2015/10/21/chartex" xmlns:cx3="http://schemas.microsoft.com/office/drawing/2016/5/9/chartex" xmlns:cx4="http://schemas.microsoft.com/office/drawing/2016/5/10/chartex" xmlns:cx5="http://schemas.microsoft.com/office/drawing/2016/5/11/chartex" xmlns:cx6="http://schemas.microsoft.com/office/drawing/2016/5/12/chartex" xmlns:cx7="http://schemas.microsoft.com/office/drawing/2016/5/13/chartex" xmlns:cx8="http://schemas.microsoft.com/office/drawing/2016/5/14/chartex" xmlns:mc="http://schemas.openxmlformats.org/markup-compatibility/2006" xmlns:aink="http://schemas.microsoft.com/office/drawing/2016/ink" xmlns:am3d="http://schemas.microsoft.com/office/drawing/2017/model3d" xmlns:o="urn:schemas-microsoft-com:office:office" xmlns:r="http://schemas.openxmlformats.org/officeDocument/2006/relationships" xmlns:m="http://schemas.openxmlformats.org/officeDocument/2006/math" xmlns:v="urn:schemas-microsoft-com:vml" xmlns:wp14="http://schemas.microsoft.com/office/word/2010/wordprocessingDrawing" xmlns:wp="http://schemas.openxmlformats.org/drawingml/2006/wordprocessingDrawing" xmlns:w10="urn:schemas-microsoft-com:office:word" xmlns:w="http://schemas.openxmlformats.org/wordprocessingml/2006/main" xmlns:w14="http://schemas.microsoft.com/office/word/2010/wordml" xmlns:w15="http://schemas.microsoft.com/office/word/2012/wordml" xmlns:w16cex="http://schemas.microsoft.com/office/word/2018/wordml/cex" xmlns:w16cid="http://schemas.microsoft.com/office/word/2016/wordml/cid" xmlns:w16="http://schemas.microsoft.com/office/word/2018/wordml" xmlns:w16se="http://schemas.microsoft.com/office/word/2015/wordml/symex" xmlns:wpg="http://schemas.microsoft.com/office/word/2010/wordprocessingGroup" xmlns:wpi="http://schemas.microsoft.com/office/word/2010/wordprocessingInk" xmlns:wne="http://schemas.microsoft.com/office/word/2006/wordml" xmlns:wps="http://schemas.microsoft.com/office/word/2010/wordprocessingShape" mc:Ignorable="w14 w15 w16se w16cid w16 w16cex wp14">
   <w:p>
     <w:pPr>
       <w:pStyle w:val="Footer"/>
@@ -2346,7 +3601,7 @@
 </file>
 
 <file path=word/footnotes.xml><?xml version="1.0" encoding="utf-8"?>
-<w:footnotes xmlns:wpc="http://schemas.microsoft.com/office/word/2010/wordprocessingCanvas" xmlns:mc="http://schemas.openxmlformats.org/markup-compatibility/2006" xmlns:o="urn:schemas-microsoft-com:office:office" xmlns:r="http://schemas.openxmlformats.org/officeDocument/2006/relationships" xmlns:m="http://schemas.openxmlformats.org/officeDocument/2006/math" xmlns:v="urn:schemas-microsoft-com:vml" xmlns:wp14="http://schemas.microsoft.com/office/word/2010/wordprocessingDrawing" xmlns:wp="http://schemas.openxmlformats.org/drawingml/2006/wordprocessingDrawing" xmlns:w10="urn:schemas-microsoft-com:office:word" xmlns:w="http://schemas.openxmlformats.org/wordprocessingml/2006/main" xmlns:w14="http://schemas.microsoft.com/office/word/2010/wordml" xmlns:w15="http://schemas.microsoft.com/office/word/2012/wordml" xmlns:wpg="http://schemas.microsoft.com/office/word/2010/wordprocessingGroup" xmlns:wpi="http://schemas.microsoft.com/office/word/2010/wordprocessingInk" xmlns:wne="http://schemas.microsoft.com/office/word/2006/wordml" xmlns:wps="http://schemas.microsoft.com/office/word/2010/wordprocessingShape" mc:Ignorable="w14 w15 wp14">
+<w:footnotes xmlns:wpc="http://schemas.microsoft.com/office/word/2010/wordprocessingCanvas" xmlns:cx="http://schemas.microsoft.com/office/drawing/2014/chartex" xmlns:cx1="http://schemas.microsoft.com/office/drawing/2015/9/8/chartex" xmlns:cx2="http://schemas.microsoft.com/office/drawing/2015/10/21/chartex" xmlns:cx3="http://schemas.microsoft.com/office/drawing/2016/5/9/chartex" xmlns:cx4="http://schemas.microsoft.com/office/drawing/2016/5/10/chartex" xmlns:cx5="http://schemas.microsoft.com/office/drawing/2016/5/11/chartex" xmlns:cx6="http://schemas.microsoft.com/office/drawing/2016/5/12/chartex" xmlns:cx7="http://schemas.microsoft.com/office/drawing/2016/5/13/chartex" xmlns:cx8="http://schemas.microsoft.com/office/drawing/2016/5/14/chartex" xmlns:mc="http://schemas.openxmlformats.org/markup-compatibility/2006" xmlns:aink="http://schemas.microsoft.com/office/drawing/2016/ink" xmlns:am3d="http://schemas.microsoft.com/office/drawing/2017/model3d" xmlns:o="urn:schemas-microsoft-com:office:office" xmlns:r="http://schemas.openxmlformats.org/officeDocument/2006/relationships" xmlns:m="http://schemas.openxmlformats.org/officeDocument/2006/math" xmlns:v="urn:schemas-microsoft-com:vml" xmlns:wp14="http://schemas.microsoft.com/office/word/2010/wordprocessingDrawing" xmlns:wp="http://schemas.openxmlformats.org/drawingml/2006/wordprocessingDrawing" xmlns:w10="urn:schemas-microsoft-com:office:word" xmlns:w="http://schemas.openxmlformats.org/wordprocessingml/2006/main" xmlns:w14="http://schemas.microsoft.com/office/word/2010/wordml" xmlns:w15="http://schemas.microsoft.com/office/word/2012/wordml" xmlns:w16cex="http://schemas.microsoft.com/office/word/2018/wordml/cex" xmlns:w16cid="http://schemas.microsoft.com/office/word/2016/wordml/cid" xmlns:w16="http://schemas.microsoft.com/office/word/2018/wordml" xmlns:w16se="http://schemas.microsoft.com/office/word/2015/wordml/symex" xmlns:wpg="http://schemas.microsoft.com/office/word/2010/wordprocessingGroup" xmlns:wpi="http://schemas.microsoft.com/office/word/2010/wordprocessingInk" xmlns:wne="http://schemas.microsoft.com/office/word/2006/wordml" xmlns:wps="http://schemas.microsoft.com/office/word/2010/wordprocessingShape" mc:Ignorable="w14 w15 w16se w16cid w16 w16cex wp14">
   <w:footnote w:type="separator" w:id="-1">
     <w:p>
       <w:r>
@@ -2365,7 +3620,7 @@
 </file>
 
 <file path=word/numbering.xml><?xml version="1.0" encoding="utf-8"?>
-<w:numbering xmlns:wpc="http://schemas.microsoft.com/office/word/2010/wordprocessingCanvas" xmlns:mc="http://schemas.openxmlformats.org/markup-compatibility/2006" xmlns:o="urn:schemas-microsoft-com:office:office" xmlns:r="http://schemas.openxmlformats.org/officeDocument/2006/relationships" xmlns:m="http://schemas.openxmlformats.org/officeDocument/2006/math" xmlns:v="urn:schemas-microsoft-com:vml" xmlns:wp14="http://schemas.microsoft.com/office/word/2010/wordprocessingDrawing" xmlns:wp="http://schemas.openxmlformats.org/drawingml/2006/wordprocessingDrawing" xmlns:w10="urn:schemas-microsoft-com:office:word" xmlns:w="http://schemas.openxmlformats.org/wordprocessingml/2006/main" xmlns:w14="http://schemas.microsoft.com/office/word/2010/wordml" xmlns:w15="http://schemas.microsoft.com/office/word/2012/wordml" xmlns:wpg="http://schemas.microsoft.com/office/word/2010/wordprocessingGroup" xmlns:wpi="http://schemas.microsoft.com/office/word/2010/wordprocessingInk" xmlns:wne="http://schemas.microsoft.com/office/word/2006/wordml" xmlns:wps="http://schemas.microsoft.com/office/word/2010/wordprocessingShape" mc:Ignorable="w14 w15 wp14">
+<w:numbering xmlns:wpc="http://schemas.microsoft.com/office/word/2010/wordprocessingCanvas" xmlns:cx="http://schemas.microsoft.com/office/drawing/2014/chartex" xmlns:cx1="http://schemas.microsoft.com/office/drawing/2015/9/8/chartex" xmlns:cx2="http://schemas.microsoft.com/office/drawing/2015/10/21/chartex" xmlns:cx3="http://schemas.microsoft.com/office/drawing/2016/5/9/chartex" xmlns:cx4="http://schemas.microsoft.com/office/drawing/2016/5/10/chartex" xmlns:cx5="http://schemas.microsoft.com/office/drawing/2016/5/11/chartex" xmlns:cx6="http://schemas.microsoft.com/office/drawing/2016/5/12/chartex" xmlns:cx7="http://schemas.microsoft.com/office/drawing/2016/5/13/chartex" xmlns:cx8="http://schemas.microsoft.com/office/drawing/2016/5/14/chartex" xmlns:mc="http://schemas.openxmlformats.org/markup-compatibility/2006" xmlns:aink="http://schemas.microsoft.com/office/drawing/2016/ink" xmlns:am3d="http://schemas.microsoft.com/office/drawing/2017/model3d" xmlns:o="urn:schemas-microsoft-com:office:office" xmlns:r="http://schemas.openxmlformats.org/officeDocument/2006/relationships" xmlns:m="http://schemas.openxmlformats.org/officeDocument/2006/math" xmlns:v="urn:schemas-microsoft-com:vml" xmlns:wp14="http://schemas.microsoft.com/office/word/2010/wordprocessingDrawing" xmlns:wp="http://schemas.openxmlformats.org/drawingml/2006/wordprocessingDrawing" xmlns:w10="urn:schemas-microsoft-com:office:word" xmlns:w="http://schemas.openxmlformats.org/wordprocessingml/2006/main" xmlns:w14="http://schemas.microsoft.com/office/word/2010/wordml" xmlns:w15="http://schemas.microsoft.com/office/word/2012/wordml" xmlns:w16cex="http://schemas.microsoft.com/office/word/2018/wordml/cex" xmlns:w16cid="http://schemas.microsoft.com/office/word/2016/wordml/cid" xmlns:w16="http://schemas.microsoft.com/office/word/2018/wordml" xmlns:w16se="http://schemas.microsoft.com/office/word/2015/wordml/symex" xmlns:wpg="http://schemas.microsoft.com/office/word/2010/wordprocessingGroup" xmlns:wpi="http://schemas.microsoft.com/office/word/2010/wordprocessingInk" xmlns:wne="http://schemas.microsoft.com/office/word/2006/wordml" xmlns:wps="http://schemas.microsoft.com/office/word/2010/wordprocessingShape" mc:Ignorable="w14 w15 w16se w16cid w16 w16cex wp14">
   <w:abstractNum w:abstractNumId="0" w15:restartNumberingAfterBreak="0">
     <w:nsid w:val="91D9DD91"/>
     <w:multiLevelType w:val="hybridMultilevel"/>
@@ -7843,7 +9098,7 @@
 </file>
 
 <file path=word/styles.xml><?xml version="1.0" encoding="utf-8"?>
-<w:styles xmlns:mc="http://schemas.openxmlformats.org/markup-compatibility/2006" xmlns:r="http://schemas.openxmlformats.org/officeDocument/2006/relationships" xmlns:w="http://schemas.openxmlformats.org/wordprocessingml/2006/main" xmlns:w14="http://schemas.microsoft.com/office/word/2010/wordml" xmlns:w15="http://schemas.microsoft.com/office/word/2012/wordml" mc:Ignorable="w14 w15">
+<w:styles xmlns:mc="http://schemas.openxmlformats.org/markup-compatibility/2006" xmlns:r="http://schemas.openxmlformats.org/officeDocument/2006/relationships" xmlns:w="http://schemas.openxmlformats.org/wordprocessingml/2006/main" xmlns:w14="http://schemas.microsoft.com/office/word/2010/wordml" xmlns:w15="http://schemas.microsoft.com/office/word/2012/wordml" xmlns:w16cex="http://schemas.microsoft.com/office/word/2018/wordml/cex" xmlns:w16cid="http://schemas.microsoft.com/office/word/2016/wordml/cid" xmlns:w16="http://schemas.microsoft.com/office/word/2018/wordml" xmlns:w16se="http://schemas.microsoft.com/office/word/2015/wordml/symex" mc:Ignorable="w14 w15 w16se w16cid w16 w16cex">
   <w:docDefaults>
     <w:rPrDefault>
       <w:rPr>
@@ -7853,7 +9108,7 @@
     </w:rPrDefault>
     <w:pPrDefault/>
   </w:docDefaults>
-  <w:latentStyles w:defLockedState="0" w:defUIPriority="0" w:defSemiHidden="0" w:defUnhideWhenUsed="0" w:defQFormat="0" w:count="371">
+  <w:latentStyles w:defLockedState="0" w:defUIPriority="0" w:defSemiHidden="0" w:defUnhideWhenUsed="0" w:defQFormat="0" w:count="376">
     <w:lsdException w:name="Normal" w:qFormat="1"/>
     <w:lsdException w:name="heading 1" w:qFormat="1"/>
     <w:lsdException w:name="heading 2" w:qFormat="1"/>
@@ -7874,7 +9129,6 @@
     <w:lsdException w:name="Strong" w:qFormat="1"/>
     <w:lsdException w:name="Emphasis" w:qFormat="1"/>
     <w:lsdException w:name="HTML Keyboard" w:semiHidden="1" w:unhideWhenUsed="1"/>
-    <w:lsdException w:name="Normal Table" w:semiHidden="1" w:unhideWhenUsed="1"/>
     <w:lsdException w:name="annotation subject" w:semiHidden="1" w:unhideWhenUsed="1"/>
     <w:lsdException w:name="No List" w:semiHidden="1" w:unhideWhenUsed="1"/>
     <w:lsdException w:name="Outline List 1" w:semiHidden="1" w:unhideWhenUsed="1"/>
@@ -7917,11 +9171,8 @@
     <w:lsdException w:name="Table Contemporary" w:semiHidden="1" w:unhideWhenUsed="1"/>
     <w:lsdException w:name="Table Elegant" w:semiHidden="1" w:unhideWhenUsed="1"/>
     <w:lsdException w:name="Table Professional" w:semiHidden="1" w:unhideWhenUsed="1"/>
-    <w:lsdException w:name="Table Subtle 1" w:semiHidden="1" w:unhideWhenUsed="1"/>
     <w:lsdException w:name="Table Subtle 2" w:semiHidden="1" w:unhideWhenUsed="1"/>
     <w:lsdException w:name="Table Web 1" w:semiHidden="1" w:unhideWhenUsed="1"/>
-    <w:lsdException w:name="Table Web 2" w:semiHidden="1" w:unhideWhenUsed="1"/>
-    <w:lsdException w:name="Table Web 3" w:semiHidden="1" w:unhideWhenUsed="1"/>
     <w:lsdException w:name="Balloon Text" w:semiHidden="1" w:unhideWhenUsed="1"/>
     <w:lsdException w:name="Table Theme" w:semiHidden="1" w:unhideWhenUsed="1"/>
     <w:lsdException w:name="Placeholder Text" w:semiHidden="1"/>
@@ -8139,6 +9390,11 @@
     <w:lsdException w:name="List Table 5 Dark Accent 6" w:uiPriority="50"/>
     <w:lsdException w:name="List Table 6 Colorful Accent 6" w:uiPriority="51"/>
     <w:lsdException w:name="List Table 7 Colorful Accent 6" w:uiPriority="52"/>
+    <w:lsdException w:name="Mention" w:semiHidden="1" w:uiPriority="99" w:unhideWhenUsed="1"/>
+    <w:lsdException w:name="Smart Hyperlink" w:semiHidden="1" w:uiPriority="99" w:unhideWhenUsed="1"/>
+    <w:lsdException w:name="Hashtag" w:semiHidden="1" w:uiPriority="99" w:unhideWhenUsed="1"/>
+    <w:lsdException w:name="Unresolved Mention" w:semiHidden="1" w:uiPriority="99" w:unhideWhenUsed="1"/>
+    <w:lsdException w:name="Smart Link" w:semiHidden="1" w:uiPriority="99" w:unhideWhenUsed="1"/>
   </w:latentStyles>
   <w:style w:type="paragraph" w:default="1" w:styleId="Normal">
     <w:name w:val="Normal"/>
@@ -10033,7 +11289,7 @@
 </file>
 
 <file path=customXml/itemProps1.xml><?xml version="1.0" encoding="utf-8"?>
-<ds:datastoreItem xmlns:ds="http://schemas.openxmlformats.org/officeDocument/2006/customXml" ds:itemID="{F1D526BC-47FD-48F5-B56A-B9F1192F93CD}">
+<ds:datastoreItem xmlns:ds="http://schemas.openxmlformats.org/officeDocument/2006/customXml" ds:itemID="{B5E266F4-A4E4-B841-8C7C-473EE90C9848}">
   <ds:schemaRefs>
     <ds:schemaRef ds:uri="http://schemas.openxmlformats.org/officeDocument/2006/bibliography"/>
   </ds:schemaRefs>

</xml_diff>

<commit_message>
🤔 add pics numerations and layout pics in report
</commit_message>
<xml_diff>
--- a/cp/documents/report.docx
+++ b/cp/documents/report.docx
@@ -2159,7 +2159,67 @@
       </w:pPr>
       <w:r>
         <w:lastRenderedPageBreak/>
-        <w:t xml:space="preserve">Диаграммы Аррениуса для межфазных потоков </w:t>
+        <w:t>Рисунок 1</w:t>
+      </w:r>
+      <w:r>
+        <w:t xml:space="preserve"> </w:t>
+      </w:r>
+      <w:r>
+        <w:t>–</w:t>
+      </w:r>
+      <w:r>
+        <w:t xml:space="preserve"> </w:t>
+      </w:r>
+      <w:r>
+        <w:t xml:space="preserve">график зависимости </w:t>
+      </w:r>
+      <w:proofErr w:type="gramStart"/>
+      <w:r>
+        <w:rPr>
+          <w:lang w:val="en-US"/>
+        </w:rPr>
+        <w:t>ln</w:t>
+      </w:r>
+      <w:r>
+        <w:t>(</w:t>
+      </w:r>
+      <w:proofErr w:type="gramEnd"/>
+      <w:r>
+        <w:rPr>
+          <w:lang w:val="en-US"/>
+        </w:rPr>
+        <w:t>G</w:t>
+      </w:r>
+      <w:r>
+        <w:rPr>
+          <w:vertAlign w:val="subscript"/>
+          <w:lang w:val="en-US"/>
+        </w:rPr>
+        <w:t>i</w:t>
+      </w:r>
+      <w:r>
+        <w:t xml:space="preserve">) </w:t>
+      </w:r>
+      <w:r>
+        <w:t xml:space="preserve">от </w:t>
+      </w:r>
+      <w:r>
+        <w:t>1/</w:t>
+      </w:r>
+      <w:r>
+        <w:rPr>
+          <w:lang w:val="en-US"/>
+        </w:rPr>
+        <w:t>T</w:t>
+      </w:r>
+      <w:r>
+        <w:t xml:space="preserve"> </w:t>
+      </w:r>
+      <w:r>
+        <w:t>(д</w:t>
+      </w:r>
+      <w:r>
+        <w:t xml:space="preserve">иаграммы Аррениуса для межфазных потоков </w:t>
       </w:r>
       <w:proofErr w:type="spellStart"/>
       <w:r>
@@ -2167,7 +2227,13 @@
       </w:r>
       <w:proofErr w:type="spellEnd"/>
       <w:r>
-        <w:t>-компонент:</w:t>
+        <w:t>-компонент</w:t>
+      </w:r>
+      <w:r>
+        <w:t>)</w:t>
+      </w:r>
+      <w:r>
+        <w:t>.</w:t>
       </w:r>
     </w:p>
     <w:p>
@@ -2180,9 +2246,9 @@
           <w:noProof/>
         </w:rPr>
         <w:drawing>
-          <wp:inline distT="0" distB="0" distL="0" distR="0" wp14:anchorId="3BC04301" wp14:editId="4819273D">
-            <wp:extent cx="4517571" cy="3388178"/>
-            <wp:effectExtent l="0" t="0" r="3810" b="3175"/>
+          <wp:inline distT="0" distB="0" distL="0" distR="0" wp14:anchorId="3BC04301" wp14:editId="5A0E8864">
+            <wp:extent cx="4687570" cy="3515677"/>
+            <wp:effectExtent l="0" t="0" r="0" b="2540"/>
             <wp:docPr id="1" name="Picture 1"/>
             <wp:cNvGraphicFramePr>
               <a:graphicFrameLocks xmlns:a="http://schemas.openxmlformats.org/drawingml/2006/main" noChangeAspect="1"/>
@@ -2203,7 +2269,7 @@
                   <pic:spPr>
                     <a:xfrm>
                       <a:off x="0" y="0"/>
-                      <a:ext cx="4524104" cy="3393078"/>
+                      <a:ext cx="4700565" cy="3525423"/>
                     </a:xfrm>
                     <a:prstGeom prst="rect">
                       <a:avLst/>
@@ -2222,15 +2288,83 @@
         <w:jc w:val="both"/>
       </w:pPr>
       <w:r>
-        <w:t xml:space="preserve">Диаграмма Аррениуса скорости испарения источника </w:t>
+        <w:t xml:space="preserve">Рисунок </w:t>
+      </w:r>
+      <w:r>
+        <w:t>2</w:t>
+      </w:r>
+      <w:r>
+        <w:t xml:space="preserve"> </w:t>
+      </w:r>
+      <w:r>
+        <w:t>–</w:t>
+      </w:r>
+      <w:r>
+        <w:t xml:space="preserve"> </w:t>
+      </w:r>
+      <w:r>
+        <w:t xml:space="preserve">график зависимости </w:t>
+      </w:r>
+      <w:proofErr w:type="gramStart"/>
+      <w:r>
+        <w:rPr>
+          <w:lang w:val="en-US"/>
+        </w:rPr>
+        <w:t>ln</w:t>
+      </w:r>
+      <w:r>
+        <w:t>(</w:t>
       </w:r>
       <w:proofErr w:type="spellStart"/>
-      <w:r>
+      <w:proofErr w:type="gramEnd"/>
+      <w:r>
+        <w:rPr>
+          <w:lang w:val="en-US"/>
+        </w:rPr>
+        <w:t>V</w:t>
+      </w:r>
+      <w:r>
+        <w:rPr>
+          <w:vertAlign w:val="subscript"/>
+          <w:lang w:val="en-US"/>
+        </w:rPr>
         <w:t>Al</w:t>
       </w:r>
       <w:proofErr w:type="spellEnd"/>
       <w:r>
-        <w:t>:</w:t>
+        <w:t xml:space="preserve">) </w:t>
+      </w:r>
+      <w:r>
+        <w:t xml:space="preserve">от </w:t>
+      </w:r>
+      <w:r>
+        <w:t>1/</w:t>
+      </w:r>
+      <w:r>
+        <w:rPr>
+          <w:lang w:val="en-US"/>
+        </w:rPr>
+        <w:t>T</w:t>
+      </w:r>
+      <w:r>
+        <w:t xml:space="preserve"> </w:t>
+      </w:r>
+      <w:r>
+        <w:t>(д</w:t>
+      </w:r>
+      <w:r>
+        <w:t xml:space="preserve">иаграмма Аррениуса скорости испарения источника </w:t>
+      </w:r>
+      <w:proofErr w:type="spellStart"/>
+      <w:r>
+        <w:t>Al</w:t>
+      </w:r>
+      <w:proofErr w:type="spellEnd"/>
+      <w:r>
+        <w:t>)</w:t>
+      </w:r>
+      <w:r>
+        <w:t>.</w:t>
       </w:r>
     </w:p>
     <w:p>
@@ -2243,9 +2377,9 @@
           <w:noProof/>
         </w:rPr>
         <w:drawing>
-          <wp:inline distT="0" distB="0" distL="0" distR="0" wp14:anchorId="6F3AF9E9" wp14:editId="56F5ABAB">
-            <wp:extent cx="4517390" cy="3388043"/>
-            <wp:effectExtent l="0" t="0" r="3810" b="3175"/>
+          <wp:inline distT="0" distB="0" distL="0" distR="0" wp14:anchorId="6F3AF9E9" wp14:editId="779BFFE3">
+            <wp:extent cx="4687614" cy="3515712"/>
+            <wp:effectExtent l="0" t="0" r="0" b="2540"/>
             <wp:docPr id="2" name="Picture 2"/>
             <wp:cNvGraphicFramePr>
               <a:graphicFrameLocks xmlns:a="http://schemas.openxmlformats.org/drawingml/2006/main" noChangeAspect="1"/>
@@ -2266,7 +2400,7 @@
                   <pic:spPr>
                     <a:xfrm>
                       <a:off x="0" y="0"/>
-                      <a:ext cx="4528628" cy="3396472"/>
+                      <a:ext cx="4712897" cy="3534674"/>
                     </a:xfrm>
                     <a:prstGeom prst="rect">
                       <a:avLst/>
@@ -2284,50 +2418,101 @@
         <w:ind w:firstLine="709"/>
         <w:jc w:val="both"/>
       </w:pPr>
+      <w:r>
+        <w:lastRenderedPageBreak/>
+        <w:t xml:space="preserve">Рисунок </w:t>
+      </w:r>
+      <w:r>
+        <w:t>3</w:t>
+      </w:r>
+      <w:r>
+        <w:t xml:space="preserve"> </w:t>
+      </w:r>
+      <w:r>
+        <w:t>–</w:t>
+      </w:r>
+      <w:r>
+        <w:t xml:space="preserve"> </w:t>
+      </w:r>
+      <w:r>
+        <w:t xml:space="preserve">график зависимости </w:t>
+      </w:r>
+      <w:proofErr w:type="gramStart"/>
+      <w:r>
+        <w:rPr>
+          <w:lang w:val="en-US"/>
+        </w:rPr>
+        <w:t>ln</w:t>
+      </w:r>
+      <w:r>
+        <w:t>(</w:t>
+      </w:r>
+      <w:proofErr w:type="gramEnd"/>
+      <w:r>
+        <w:rPr>
+          <w:lang w:val="en-US"/>
+        </w:rPr>
+        <w:t>G</w:t>
+      </w:r>
+      <w:r>
+        <w:rPr>
+          <w:vertAlign w:val="subscript"/>
+          <w:lang w:val="en-US"/>
+        </w:rPr>
+        <w:t>i</w:t>
+      </w:r>
+      <w:r>
+        <w:t xml:space="preserve">) </w:t>
+      </w:r>
+      <w:r>
+        <w:t xml:space="preserve">от </w:t>
+      </w:r>
+      <w:r>
+        <w:t>1/</w:t>
+      </w:r>
+      <w:r>
+        <w:rPr>
+          <w:lang w:val="en-US"/>
+        </w:rPr>
+        <w:t>T</w:t>
+      </w:r>
+      <w:r>
+        <w:t xml:space="preserve"> </w:t>
+      </w:r>
+      <w:r>
+        <w:t>(д</w:t>
+      </w:r>
+      <w:r>
+        <w:t xml:space="preserve">иаграммы Аррениуса для межфазных потоков </w:t>
+      </w:r>
+      <w:proofErr w:type="spellStart"/>
+      <w:r>
+        <w:t>Ga</w:t>
+      </w:r>
+      <w:proofErr w:type="spellEnd"/>
+      <w:r>
+        <w:t>-компонент</w:t>
+      </w:r>
+      <w:r>
+        <w:t>)</w:t>
+      </w:r>
+      <w:r>
+        <w:t>.</w:t>
+      </w:r>
     </w:p>
     <w:p>
       <w:pPr>
         <w:ind w:firstLine="709"/>
         <w:jc w:val="both"/>
       </w:pPr>
-    </w:p>
-    <w:p>
-      <w:pPr>
-        <w:ind w:firstLine="709"/>
-        <w:jc w:val="both"/>
-      </w:pPr>
-    </w:p>
-    <w:p>
-      <w:pPr>
-        <w:ind w:firstLine="709"/>
-        <w:jc w:val="both"/>
-      </w:pPr>
-      <w:r>
-        <w:lastRenderedPageBreak/>
-        <w:t xml:space="preserve">Диаграммы Аррениуса для межфазных потоков </w:t>
-      </w:r>
-      <w:proofErr w:type="spellStart"/>
-      <w:r>
-        <w:t>Ga</w:t>
-      </w:r>
-      <w:proofErr w:type="spellEnd"/>
-      <w:r>
-        <w:t>-компонент:</w:t>
-      </w:r>
-    </w:p>
-    <w:p>
-      <w:pPr>
-        <w:ind w:firstLine="709"/>
-        <w:jc w:val="both"/>
-      </w:pPr>
       <w:r>
         <w:rPr>
           <w:noProof/>
         </w:rPr>
         <w:drawing>
-          <wp:inline distT="0" distB="0" distL="0" distR="0" wp14:anchorId="62B75F81" wp14:editId="3195F23F">
-            <wp:extent cx="5029200" cy="3771900"/>
-            <wp:effectExtent l="0" t="0" r="0" b="0"/>
+          <wp:inline distT="0" distB="0" distL="0" distR="0" wp14:anchorId="62B75F81" wp14:editId="70CA237D">
+            <wp:extent cx="4680585" cy="3510439"/>
+            <wp:effectExtent l="0" t="0" r="5715" b="0"/>
             <wp:docPr id="3" name="Picture 3"/>
             <wp:cNvGraphicFramePr>
               <a:graphicFrameLocks xmlns:a="http://schemas.openxmlformats.org/drawingml/2006/main" noChangeAspect="1"/>
@@ -2348,7 +2533,7 @@
                   <pic:spPr>
                     <a:xfrm>
                       <a:off x="0" y="0"/>
-                      <a:ext cx="5034005" cy="3775504"/>
+                      <a:ext cx="4695107" cy="3521330"/>
                     </a:xfrm>
                     <a:prstGeom prst="rect">
                       <a:avLst/>
@@ -2367,15 +2552,83 @@
         <w:jc w:val="both"/>
       </w:pPr>
       <w:r>
-        <w:t xml:space="preserve">Диаграмма Аррениуса скорости испарения источника </w:t>
+        <w:t xml:space="preserve">Рисунок </w:t>
+      </w:r>
+      <w:r>
+        <w:t>4</w:t>
+      </w:r>
+      <w:r>
+        <w:t xml:space="preserve"> </w:t>
+      </w:r>
+      <w:r>
+        <w:t>–</w:t>
+      </w:r>
+      <w:r>
+        <w:t xml:space="preserve"> </w:t>
+      </w:r>
+      <w:r>
+        <w:t xml:space="preserve">график зависимости </w:t>
+      </w:r>
+      <w:proofErr w:type="gramStart"/>
+      <w:r>
+        <w:rPr>
+          <w:lang w:val="en-US"/>
+        </w:rPr>
+        <w:t>ln</w:t>
+      </w:r>
+      <w:r>
+        <w:t>(</w:t>
       </w:r>
       <w:proofErr w:type="spellStart"/>
+      <w:proofErr w:type="gramEnd"/>
+      <w:r>
+        <w:rPr>
+          <w:lang w:val="en-US"/>
+        </w:rPr>
+        <w:t>V</w:t>
+      </w:r>
+      <w:r>
+        <w:rPr>
+          <w:vertAlign w:val="subscript"/>
+          <w:lang w:val="en-US"/>
+        </w:rPr>
+        <w:t>Al</w:t>
+      </w:r>
+      <w:proofErr w:type="spellEnd"/>
+      <w:r>
+        <w:t xml:space="preserve">) </w:t>
+      </w:r>
+      <w:r>
+        <w:t xml:space="preserve">от </w:t>
+      </w:r>
+      <w:r>
+        <w:t>1/</w:t>
+      </w:r>
+      <w:r>
+        <w:rPr>
+          <w:lang w:val="en-US"/>
+        </w:rPr>
+        <w:t>T</w:t>
+      </w:r>
+      <w:r>
+        <w:t xml:space="preserve"> </w:t>
+      </w:r>
+      <w:r>
+        <w:t>(д</w:t>
+      </w:r>
+      <w:r>
+        <w:t xml:space="preserve">иаграмма Аррениуса скорости испарения источника </w:t>
+      </w:r>
+      <w:proofErr w:type="spellStart"/>
       <w:r>
         <w:t>Ga</w:t>
       </w:r>
       <w:proofErr w:type="spellEnd"/>
       <w:r>
-        <w:t>:</w:t>
+        <w:t>)</w:t>
+      </w:r>
+      <w:r>
+        <w:t>.</w:t>
       </w:r>
     </w:p>
     <w:p>
@@ -2388,9 +2641,9 @@
           <w:noProof/>
         </w:rPr>
         <w:drawing>
-          <wp:inline distT="0" distB="0" distL="0" distR="0" wp14:anchorId="405C106B" wp14:editId="70F23BDE">
-            <wp:extent cx="5167085" cy="3875314"/>
-            <wp:effectExtent l="0" t="0" r="1905" b="0"/>
+          <wp:inline distT="0" distB="0" distL="0" distR="0" wp14:anchorId="405C106B" wp14:editId="758B0DE5">
+            <wp:extent cx="4680605" cy="3510455"/>
+            <wp:effectExtent l="0" t="0" r="5715" b="0"/>
             <wp:docPr id="4" name="Picture 4"/>
             <wp:cNvGraphicFramePr>
               <a:graphicFrameLocks xmlns:a="http://schemas.openxmlformats.org/drawingml/2006/main" noChangeAspect="1"/>
@@ -2411,7 +2664,7 @@
                   <pic:spPr>
                     <a:xfrm>
                       <a:off x="0" y="0"/>
-                      <a:ext cx="5170340" cy="3877755"/>
+                      <a:ext cx="4712487" cy="3534366"/>
                     </a:xfrm>
                     <a:prstGeom prst="rect">
                       <a:avLst/>
@@ -2435,6 +2688,7 @@
           <w:szCs w:val="21"/>
         </w:rPr>
       </w:pPr>
+      <w:proofErr w:type="gramStart"/>
       <w:r>
         <w:rPr>
           <w:i w:val="0"/>
@@ -2443,8 +2697,9 @@
           <w:szCs w:val="21"/>
         </w:rPr>
         <w:lastRenderedPageBreak/>
-        <w:t>Г</w:t>
-      </w:r>
+        <w:t>Рисунок  5</w:t>
+      </w:r>
+      <w:proofErr w:type="gramEnd"/>
       <w:r>
         <w:rPr>
           <w:i w:val="0"/>
@@ -2452,7 +2707,28 @@
           <w:sz w:val="24"/>
           <w:szCs w:val="21"/>
         </w:rPr>
-        <w:t xml:space="preserve">рафики зависимости </w:t>
+        <w:t xml:space="preserve"> </w:t>
+      </w:r>
+      <w:r>
+        <w:t>–</w:t>
+      </w:r>
+      <w:r>
+        <w:rPr>
+          <w:i w:val="0"/>
+          <w:iCs/>
+          <w:sz w:val="24"/>
+          <w:szCs w:val="21"/>
+        </w:rPr>
+        <w:t xml:space="preserve"> г</w:t>
+      </w:r>
+      <w:r>
+        <w:rPr>
+          <w:i w:val="0"/>
+          <w:iCs/>
+          <w:sz w:val="24"/>
+          <w:szCs w:val="21"/>
+        </w:rPr>
+        <w:t xml:space="preserve">рафик зависимости </w:t>
       </w:r>
       <m:oMath>
         <m:sSub>
@@ -2469,9 +2745,6 @@
           </m:sSubPr>
           <m:e>
             <m:r>
-              <m:rPr>
-                <m:sty m:val="p"/>
-              </m:rPr>
               <w:rPr>
                 <w:rFonts w:ascii="Cambria Math" w:hAnsi="Cambria Math"/>
                 <w:sz w:val="24"/>
@@ -2509,9 +2782,6 @@
               </m:e>
               <m:sub>
                 <m:r>
-                  <m:rPr>
-                    <m:sty m:val="p"/>
-                  </m:rPr>
                   <w:rPr>
                     <w:rFonts w:ascii="Cambria Math" w:hAnsi="Cambria Math"/>
                     <w:sz w:val="24"/>
@@ -2521,186 +2791,6 @@
                 </m:r>
               </m:sub>
             </m:sSub>
-          </m:sub>
-        </m:sSub>
-        <m:r>
-          <m:rPr>
-            <m:sty m:val="p"/>
-          </m:rPr>
-          <w:rPr>
-            <w:rFonts w:ascii="Cambria Math" w:hAnsi="Cambria Math"/>
-            <w:sz w:val="24"/>
-            <w:szCs w:val="21"/>
-          </w:rPr>
-          <m:t>,</m:t>
-        </m:r>
-        <m:sSub>
-          <m:sSubPr>
-            <m:ctrlPr>
-              <w:rPr>
-                <w:rFonts w:ascii="Cambria Math" w:hAnsi="Cambria Math"/>
-                <w:i w:val="0"/>
-                <w:iCs/>
-                <w:sz w:val="24"/>
-                <w:szCs w:val="21"/>
-              </w:rPr>
-            </m:ctrlPr>
-          </m:sSubPr>
-          <m:e>
-            <m:r>
-              <m:rPr>
-                <m:sty m:val="p"/>
-              </m:rPr>
-              <w:rPr>
-                <w:rFonts w:ascii="Cambria Math" w:hAnsi="Cambria Math"/>
-                <w:sz w:val="24"/>
-                <w:szCs w:val="21"/>
-              </w:rPr>
-              <m:t>G</m:t>
-            </m:r>
-          </m:e>
-          <m:sub>
-            <m:r>
-              <m:rPr>
-                <m:nor/>
-              </m:rPr>
-              <w:rPr>
-                <w:i w:val="0"/>
-                <w:iCs/>
-                <w:sz w:val="24"/>
-                <w:szCs w:val="21"/>
-              </w:rPr>
-              <m:t>GaCl</m:t>
-            </m:r>
-          </m:sub>
-        </m:sSub>
-        <m:r>
-          <m:rPr>
-            <m:sty m:val="p"/>
-          </m:rPr>
-          <w:rPr>
-            <w:rFonts w:ascii="Cambria Math" w:hAnsi="Cambria Math"/>
-            <w:sz w:val="24"/>
-            <w:szCs w:val="21"/>
-          </w:rPr>
-          <m:t>,x,</m:t>
-        </m:r>
-        <m:sSub>
-          <m:sSubPr>
-            <m:ctrlPr>
-              <w:rPr>
-                <w:rFonts w:ascii="Cambria Math" w:hAnsi="Cambria Math"/>
-                <w:i w:val="0"/>
-                <w:iCs/>
-                <w:sz w:val="24"/>
-                <w:szCs w:val="21"/>
-              </w:rPr>
-            </m:ctrlPr>
-          </m:sSubPr>
-          <m:e>
-            <m:r>
-              <m:rPr>
-                <m:sty m:val="p"/>
-              </m:rPr>
-              <w:rPr>
-                <w:rFonts w:ascii="Cambria Math" w:hAnsi="Cambria Math"/>
-                <w:sz w:val="24"/>
-                <w:szCs w:val="21"/>
-              </w:rPr>
-              <m:t>V</m:t>
-            </m:r>
-          </m:e>
-          <m:sub>
-            <m:sSub>
-              <m:sSubPr>
-                <m:ctrlPr>
-                  <w:rPr>
-                    <w:rFonts w:ascii="Cambria Math" w:hAnsi="Cambria Math"/>
-                    <w:i w:val="0"/>
-                    <w:iCs/>
-                    <w:sz w:val="24"/>
-                    <w:szCs w:val="21"/>
-                  </w:rPr>
-                </m:ctrlPr>
-              </m:sSubPr>
-              <m:e>
-                <m:r>
-                  <m:rPr>
-                    <m:nor/>
-                  </m:rPr>
-                  <w:rPr>
-                    <w:i w:val="0"/>
-                    <w:iCs/>
-                    <w:sz w:val="24"/>
-                    <w:szCs w:val="21"/>
-                  </w:rPr>
-                  <m:t>Al</m:t>
-                </m:r>
-              </m:e>
-              <m:sub>
-                <m:r>
-                  <m:rPr>
-                    <m:sty m:val="p"/>
-                  </m:rPr>
-                  <w:rPr>
-                    <w:rFonts w:ascii="Cambria Math" w:hAnsi="Cambria Math"/>
-                    <w:sz w:val="24"/>
-                    <w:szCs w:val="21"/>
-                  </w:rPr>
-                  <m:t>x</m:t>
-                </m:r>
-              </m:sub>
-            </m:sSub>
-            <m:sSub>
-              <m:sSubPr>
-                <m:ctrlPr>
-                  <w:rPr>
-                    <w:rFonts w:ascii="Cambria Math" w:hAnsi="Cambria Math"/>
-                    <w:i w:val="0"/>
-                    <w:iCs/>
-                    <w:sz w:val="24"/>
-                    <w:szCs w:val="21"/>
-                  </w:rPr>
-                </m:ctrlPr>
-              </m:sSubPr>
-              <m:e>
-                <m:r>
-                  <m:rPr>
-                    <m:sty m:val="p"/>
-                  </m:rPr>
-                  <w:rPr>
-                    <w:rFonts w:ascii="Cambria Math" w:hAnsi="Cambria Math"/>
-                    <w:sz w:val="24"/>
-                    <w:szCs w:val="21"/>
-                  </w:rPr>
-                  <m:t>Ga</m:t>
-                </m:r>
-              </m:e>
-              <m:sub>
-                <m:r>
-                  <m:rPr>
-                    <m:sty m:val="p"/>
-                  </m:rPr>
-                  <w:rPr>
-                    <w:rFonts w:ascii="Cambria Math" w:hAnsi="Cambria Math"/>
-                    <w:sz w:val="24"/>
-                    <w:szCs w:val="21"/>
-                  </w:rPr>
-                  <m:t>1-x</m:t>
-                </m:r>
-              </m:sub>
-            </m:sSub>
-            <m:r>
-              <m:rPr>
-                <m:sty m:val="p"/>
-              </m:rPr>
-              <w:rPr>
-                <w:rFonts w:ascii="Cambria Math" w:hAnsi="Cambria Math"/>
-                <w:sz w:val="24"/>
-                <w:szCs w:val="21"/>
-              </w:rPr>
-              <m:t>N</m:t>
-            </m:r>
           </m:sub>
         </m:sSub>
       </m:oMath>
@@ -2728,9 +2818,6 @@
           </m:sSupPr>
           <m:e>
             <m:r>
-              <m:rPr>
-                <m:sty m:val="p"/>
-              </m:rPr>
               <w:rPr>
                 <w:rFonts w:ascii="Cambria Math" w:hAnsi="Cambria Math"/>
                 <w:sz w:val="24"/>
@@ -2741,9 +2828,6 @@
           </m:e>
           <m:sup>
             <m:r>
-              <m:rPr>
-                <m:sty m:val="p"/>
-              </m:rPr>
               <w:rPr>
                 <w:rFonts w:ascii="Cambria Math" w:hAnsi="Cambria Math"/>
                 <w:sz w:val="24"/>
@@ -2761,7 +2845,7 @@
           <w:sz w:val="24"/>
           <w:szCs w:val="21"/>
         </w:rPr>
-        <w:t>:</w:t>
+        <w:t>.</w:t>
       </w:r>
     </w:p>
     <w:p>
@@ -2778,8 +2862,8 @@
           <w:lang w:val="en-US"/>
         </w:rPr>
         <w:drawing>
-          <wp:inline distT="0" distB="0" distL="0" distR="0" wp14:anchorId="56A32910" wp14:editId="1D5E6524">
-            <wp:extent cx="3887658" cy="3823854"/>
+          <wp:inline distT="0" distB="0" distL="0" distR="0" wp14:anchorId="56A32910" wp14:editId="1BE2B8F7">
+            <wp:extent cx="3887470" cy="3823668"/>
             <wp:effectExtent l="0" t="0" r="0" b="0"/>
             <wp:docPr id="5" name="Picture 5"/>
             <wp:cNvGraphicFramePr>
@@ -2801,7 +2885,7 @@
                   <pic:spPr>
                     <a:xfrm>
                       <a:off x="0" y="0"/>
-                      <a:ext cx="3896111" cy="3832168"/>
+                      <a:ext cx="3918580" cy="3854268"/>
                     </a:xfrm>
                     <a:prstGeom prst="rect">
                       <a:avLst/>
@@ -2823,14 +2907,121 @@
         </w:rPr>
       </w:pPr>
       <w:r>
+        <w:t xml:space="preserve">Рисунок 6 – график зависимости </w:t>
+      </w:r>
+      <m:oMath>
+        <m:sSub>
+          <m:sSubPr>
+            <m:ctrlPr>
+              <w:rPr>
+                <w:rFonts w:ascii="Cambria Math" w:hAnsi="Cambria Math"/>
+                <w:iCs/>
+                <w:szCs w:val="21"/>
+              </w:rPr>
+            </m:ctrlPr>
+          </m:sSubPr>
+          <m:e>
+            <m:r>
+              <m:rPr>
+                <m:sty m:val="p"/>
+              </m:rPr>
+              <w:rPr>
+                <w:rFonts w:ascii="Cambria Math" w:hAnsi="Cambria Math"/>
+                <w:szCs w:val="21"/>
+              </w:rPr>
+              <m:t>G</m:t>
+            </m:r>
+          </m:e>
+          <m:sub>
+            <m:r>
+              <m:rPr>
+                <m:nor/>
+              </m:rPr>
+              <w:rPr>
+                <w:iCs/>
+                <w:szCs w:val="21"/>
+              </w:rPr>
+              <m:t>GaCl</m:t>
+            </m:r>
+          </m:sub>
+        </m:sSub>
+      </m:oMath>
+      <w:r>
+        <w:rPr>
+          <w:iCs/>
+          <w:szCs w:val="21"/>
+        </w:rPr>
+        <w:t xml:space="preserve"> </w:t>
+      </w:r>
+      <w:r>
+        <w:rPr>
+          <w:iCs/>
+          <w:szCs w:val="21"/>
+        </w:rPr>
+        <w:t xml:space="preserve">от </w:t>
+      </w:r>
+      <m:oMath>
+        <m:sSup>
+          <m:sSupPr>
+            <m:ctrlPr>
+              <w:rPr>
+                <w:rFonts w:ascii="Cambria Math" w:hAnsi="Cambria Math"/>
+                <w:iCs/>
+                <w:szCs w:val="21"/>
+              </w:rPr>
+            </m:ctrlPr>
+          </m:sSupPr>
+          <m:e>
+            <m:r>
+              <m:rPr>
+                <m:sty m:val="p"/>
+              </m:rPr>
+              <w:rPr>
+                <w:rFonts w:ascii="Cambria Math" w:hAnsi="Cambria Math"/>
+                <w:szCs w:val="21"/>
+              </w:rPr>
+              <m:t>x</m:t>
+            </m:r>
+          </m:e>
+          <m:sup>
+            <m:r>
+              <m:rPr>
+                <m:sty m:val="p"/>
+              </m:rPr>
+              <w:rPr>
+                <w:rFonts w:ascii="Cambria Math" w:hAnsi="Cambria Math"/>
+                <w:szCs w:val="21"/>
+              </w:rPr>
+              <m:t>g</m:t>
+            </m:r>
+          </m:sup>
+        </m:sSup>
+      </m:oMath>
+      <w:r>
+        <w:rPr>
+          <w:iCs/>
+          <w:szCs w:val="21"/>
+        </w:rPr>
+        <w:t>:</w:t>
+      </w:r>
+    </w:p>
+    <w:p>
+      <w:pPr>
+        <w:ind w:firstLine="709"/>
+        <w:jc w:val="both"/>
+        <w:rPr>
+          <w:lang w:val="en-US"/>
+        </w:rPr>
+      </w:pPr>
+      <w:r>
         <w:rPr>
           <w:noProof/>
           <w:lang w:val="en-US"/>
         </w:rPr>
         <w:drawing>
-          <wp:inline distT="0" distB="0" distL="0" distR="0" wp14:anchorId="12081FC4" wp14:editId="4C122A23">
-            <wp:extent cx="3869078" cy="3768437"/>
-            <wp:effectExtent l="0" t="0" r="4445" b="3810"/>
+          <wp:inline distT="0" distB="0" distL="0" distR="0" wp14:anchorId="12081FC4" wp14:editId="2A1CB038">
+            <wp:extent cx="3887470" cy="3786349"/>
+            <wp:effectExtent l="0" t="0" r="0" b="0"/>
             <wp:docPr id="6" name="Picture 6"/>
             <wp:cNvGraphicFramePr>
               <a:graphicFrameLocks xmlns:a="http://schemas.openxmlformats.org/drawingml/2006/main" noChangeAspect="1"/>
@@ -2851,7 +3042,7 @@
                   <pic:spPr>
                     <a:xfrm>
                       <a:off x="0" y="0"/>
-                      <a:ext cx="3874465" cy="3773683"/>
+                      <a:ext cx="3903589" cy="3802049"/>
                     </a:xfrm>
                     <a:prstGeom prst="rect">
                       <a:avLst/>
@@ -2866,15 +3057,6 @@
     </w:p>
     <w:p>
       <w:pPr>
-        <w:ind w:firstLine="709"/>
-        <w:jc w:val="both"/>
-        <w:rPr>
-          <w:lang w:val="en-US"/>
-        </w:rPr>
-      </w:pPr>
-    </w:p>
-    <w:p>
-      <w:pPr>
         <w:pStyle w:val="BodyText"/>
         <w:ind w:firstLine="720"/>
         <w:rPr>
@@ -2892,7 +3074,7 @@
           <w:szCs w:val="21"/>
         </w:rPr>
         <w:lastRenderedPageBreak/>
-        <w:t>Г</w:t>
+        <w:t>Рисунок 7 – г</w:t>
       </w:r>
       <w:r>
         <w:rPr>
@@ -2901,7 +3083,7 @@
           <w:sz w:val="24"/>
           <w:szCs w:val="21"/>
         </w:rPr>
-        <w:t>рафики зависимости</w:t>
+        <w:t>рафик</w:t>
       </w:r>
       <w:r>
         <w:rPr>
@@ -2912,136 +3094,41 @@
         </w:rPr>
         <w:t xml:space="preserve"> </w:t>
       </w:r>
+      <w:r>
+        <w:rPr>
+          <w:i w:val="0"/>
+          <w:iCs/>
+          <w:sz w:val="24"/>
+          <w:szCs w:val="21"/>
+        </w:rPr>
+        <w:t>зависимости</w:t>
+      </w:r>
+      <w:r>
+        <w:rPr>
+          <w:i w:val="0"/>
+          <w:iCs/>
+          <w:sz w:val="24"/>
+          <w:szCs w:val="21"/>
+        </w:rPr>
+        <w:t xml:space="preserve"> </w:t>
+      </w:r>
       <m:oMath>
         <m:r>
-          <m:rPr>
-            <m:sty m:val="p"/>
-          </m:rPr>
           <w:rPr>
             <w:rFonts w:ascii="Cambria Math" w:hAnsi="Cambria Math"/>
             <w:sz w:val="24"/>
             <w:szCs w:val="21"/>
           </w:rPr>
-          <m:t>x,</m:t>
+          <m:t>x</m:t>
         </m:r>
-        <m:sSub>
-          <m:sSubPr>
-            <m:ctrlPr>
-              <w:rPr>
-                <w:rFonts w:ascii="Cambria Math" w:hAnsi="Cambria Math"/>
-                <w:i w:val="0"/>
-                <w:iCs/>
-                <w:sz w:val="24"/>
-                <w:szCs w:val="21"/>
-              </w:rPr>
-            </m:ctrlPr>
-          </m:sSubPr>
-          <m:e>
-            <m:r>
-              <m:rPr>
-                <m:sty m:val="p"/>
-              </m:rPr>
-              <w:rPr>
-                <w:rFonts w:ascii="Cambria Math" w:hAnsi="Cambria Math"/>
-                <w:sz w:val="24"/>
-                <w:szCs w:val="21"/>
-              </w:rPr>
-              <m:t>V</m:t>
-            </m:r>
-          </m:e>
-          <m:sub>
-            <m:sSub>
-              <m:sSubPr>
-                <m:ctrlPr>
-                  <w:rPr>
-                    <w:rFonts w:ascii="Cambria Math" w:hAnsi="Cambria Math"/>
-                    <w:i w:val="0"/>
-                    <w:iCs/>
-                    <w:sz w:val="24"/>
-                    <w:szCs w:val="21"/>
-                  </w:rPr>
-                </m:ctrlPr>
-              </m:sSubPr>
-              <m:e>
-                <m:r>
-                  <m:rPr>
-                    <m:nor/>
-                  </m:rPr>
-                  <w:rPr>
-                    <w:i w:val="0"/>
-                    <w:iCs/>
-                    <w:sz w:val="24"/>
-                    <w:szCs w:val="21"/>
-                  </w:rPr>
-                  <m:t>Al</m:t>
-                </m:r>
-              </m:e>
-              <m:sub>
-                <m:r>
-                  <m:rPr>
-                    <m:sty m:val="p"/>
-                  </m:rPr>
-                  <w:rPr>
-                    <w:rFonts w:ascii="Cambria Math" w:hAnsi="Cambria Math"/>
-                    <w:sz w:val="24"/>
-                    <w:szCs w:val="21"/>
-                  </w:rPr>
-                  <m:t>x</m:t>
-                </m:r>
-              </m:sub>
-            </m:sSub>
-            <m:sSub>
-              <m:sSubPr>
-                <m:ctrlPr>
-                  <w:rPr>
-                    <w:rFonts w:ascii="Cambria Math" w:hAnsi="Cambria Math"/>
-                    <w:i w:val="0"/>
-                    <w:iCs/>
-                    <w:sz w:val="24"/>
-                    <w:szCs w:val="21"/>
-                  </w:rPr>
-                </m:ctrlPr>
-              </m:sSubPr>
-              <m:e>
-                <m:r>
-                  <m:rPr>
-                    <m:sty m:val="p"/>
-                  </m:rPr>
-                  <w:rPr>
-                    <w:rFonts w:ascii="Cambria Math" w:hAnsi="Cambria Math"/>
-                    <w:sz w:val="24"/>
-                    <w:szCs w:val="21"/>
-                  </w:rPr>
-                  <m:t>Ga</m:t>
-                </m:r>
-              </m:e>
-              <m:sub>
-                <m:r>
-                  <m:rPr>
-                    <m:sty m:val="p"/>
-                  </m:rPr>
-                  <w:rPr>
-                    <w:rFonts w:ascii="Cambria Math" w:hAnsi="Cambria Math"/>
-                    <w:sz w:val="24"/>
-                    <w:szCs w:val="21"/>
-                  </w:rPr>
-                  <m:t>1-x</m:t>
-                </m:r>
-              </m:sub>
-            </m:sSub>
-            <m:r>
-              <m:rPr>
-                <m:sty m:val="p"/>
-              </m:rPr>
-              <w:rPr>
-                <w:rFonts w:ascii="Cambria Math" w:hAnsi="Cambria Math"/>
-                <w:sz w:val="24"/>
-                <w:szCs w:val="21"/>
-              </w:rPr>
-              <m:t>N</m:t>
-            </m:r>
-          </m:sub>
-        </m:sSub>
+        <m:r>
+          <w:rPr>
+            <w:rFonts w:ascii="Cambria Math" w:hAnsi="Cambria Math"/>
+            <w:sz w:val="24"/>
+            <w:szCs w:val="21"/>
+          </w:rPr>
+          <m:t xml:space="preserve"> </m:t>
+        </m:r>
       </m:oMath>
       <w:r>
         <w:rPr>
@@ -3050,7 +3137,7 @@
           <w:sz w:val="24"/>
           <w:szCs w:val="21"/>
         </w:rPr>
-        <w:t xml:space="preserve"> от </w:t>
+        <w:t xml:space="preserve">от </w:t>
       </w:r>
       <m:oMath>
         <m:sSup>
@@ -3067,9 +3154,6 @@
           </m:sSupPr>
           <m:e>
             <m:r>
-              <m:rPr>
-                <m:sty m:val="p"/>
-              </m:rPr>
               <w:rPr>
                 <w:rFonts w:ascii="Cambria Math" w:hAnsi="Cambria Math"/>
                 <w:sz w:val="24"/>
@@ -3080,9 +3164,6 @@
           </m:e>
           <m:sup>
             <m:r>
-              <m:rPr>
-                <m:sty m:val="p"/>
-              </m:rPr>
               <w:rPr>
                 <w:rFonts w:ascii="Cambria Math" w:hAnsi="Cambria Math"/>
                 <w:sz w:val="24"/>
@@ -3100,19 +3181,13 @@
           <w:sz w:val="24"/>
           <w:szCs w:val="21"/>
         </w:rPr>
-        <w:t>:</w:t>
+        <w:t>.</w:t>
       </w:r>
     </w:p>
     <w:p>
       <w:pPr>
         <w:ind w:firstLine="709"/>
         <w:jc w:val="both"/>
-      </w:pPr>
-    </w:p>
-    <w:p>
-      <w:pPr>
-        <w:ind w:firstLine="709"/>
-        <w:jc w:val="both"/>
         <w:rPr>
           <w:lang w:val="en-US"/>
         </w:rPr>
@@ -3123,8 +3198,8 @@
           <w:lang w:val="en-US"/>
         </w:rPr>
         <w:drawing>
-          <wp:inline distT="0" distB="0" distL="0" distR="0" wp14:anchorId="507F0F77" wp14:editId="23EFD4F9">
-            <wp:extent cx="3810000" cy="3684940"/>
+          <wp:inline distT="0" distB="0" distL="0" distR="0" wp14:anchorId="507F0F77" wp14:editId="3C7E9539">
+            <wp:extent cx="3890401" cy="3762703"/>
             <wp:effectExtent l="0" t="0" r="0" b="0"/>
             <wp:docPr id="7" name="Picture 7"/>
             <wp:cNvGraphicFramePr>
@@ -3146,7 +3221,7 @@
                   <pic:spPr>
                     <a:xfrm>
                       <a:off x="0" y="0"/>
-                      <a:ext cx="3817171" cy="3691876"/>
+                      <a:ext cx="3926163" cy="3797291"/>
                     </a:xfrm>
                     <a:prstGeom prst="rect">
                       <a:avLst/>
@@ -3164,6 +3239,174 @@
         <w:ind w:firstLine="709"/>
         <w:jc w:val="both"/>
         <w:rPr>
+          <w:i/>
+        </w:rPr>
+      </w:pPr>
+      <w:r>
+        <w:t xml:space="preserve">Рисунок 8 – график зависимости </w:t>
+      </w:r>
+      <m:oMath>
+        <m:sSub>
+          <m:sSubPr>
+            <m:ctrlPr>
+              <w:rPr>
+                <w:rFonts w:ascii="Cambria Math" w:hAnsi="Cambria Math"/>
+                <w:iCs/>
+                <w:szCs w:val="21"/>
+              </w:rPr>
+            </m:ctrlPr>
+          </m:sSubPr>
+          <m:e>
+            <m:r>
+              <m:rPr>
+                <m:sty m:val="p"/>
+              </m:rPr>
+              <w:rPr>
+                <w:rFonts w:ascii="Cambria Math" w:hAnsi="Cambria Math"/>
+                <w:szCs w:val="21"/>
+              </w:rPr>
+              <m:t>V</m:t>
+            </m:r>
+          </m:e>
+          <m:sub>
+            <m:sSub>
+              <m:sSubPr>
+                <m:ctrlPr>
+                  <w:rPr>
+                    <w:rFonts w:ascii="Cambria Math" w:hAnsi="Cambria Math"/>
+                    <w:iCs/>
+                    <w:szCs w:val="21"/>
+                  </w:rPr>
+                </m:ctrlPr>
+              </m:sSubPr>
+              <m:e>
+                <m:r>
+                  <m:rPr>
+                    <m:nor/>
+                  </m:rPr>
+                  <w:rPr>
+                    <w:iCs/>
+                    <w:szCs w:val="21"/>
+                  </w:rPr>
+                  <m:t>Al</m:t>
+                </m:r>
+              </m:e>
+              <m:sub>
+                <m:r>
+                  <m:rPr>
+                    <m:sty m:val="p"/>
+                  </m:rPr>
+                  <w:rPr>
+                    <w:rFonts w:ascii="Cambria Math" w:hAnsi="Cambria Math"/>
+                    <w:szCs w:val="21"/>
+                  </w:rPr>
+                  <m:t>x</m:t>
+                </m:r>
+              </m:sub>
+            </m:sSub>
+            <m:sSub>
+              <m:sSubPr>
+                <m:ctrlPr>
+                  <w:rPr>
+                    <w:rFonts w:ascii="Cambria Math" w:hAnsi="Cambria Math"/>
+                    <w:iCs/>
+                    <w:szCs w:val="21"/>
+                  </w:rPr>
+                </m:ctrlPr>
+              </m:sSubPr>
+              <m:e>
+                <m:r>
+                  <m:rPr>
+                    <m:sty m:val="p"/>
+                  </m:rPr>
+                  <w:rPr>
+                    <w:rFonts w:ascii="Cambria Math" w:hAnsi="Cambria Math"/>
+                    <w:szCs w:val="21"/>
+                  </w:rPr>
+                  <m:t>Ga</m:t>
+                </m:r>
+              </m:e>
+              <m:sub>
+                <m:r>
+                  <m:rPr>
+                    <m:sty m:val="p"/>
+                  </m:rPr>
+                  <w:rPr>
+                    <w:rFonts w:ascii="Cambria Math" w:hAnsi="Cambria Math"/>
+                    <w:szCs w:val="21"/>
+                  </w:rPr>
+                  <m:t>1-x</m:t>
+                </m:r>
+              </m:sub>
+            </m:sSub>
+            <m:r>
+              <m:rPr>
+                <m:sty m:val="p"/>
+              </m:rPr>
+              <w:rPr>
+                <w:rFonts w:ascii="Cambria Math" w:hAnsi="Cambria Math"/>
+                <w:szCs w:val="21"/>
+              </w:rPr>
+              <m:t>N</m:t>
+            </m:r>
+          </m:sub>
+        </m:sSub>
+        <m:r>
+          <w:rPr>
+            <w:rFonts w:ascii="Cambria Math" w:hAnsi="Cambria Math"/>
+            <w:szCs w:val="21"/>
+          </w:rPr>
+          <m:t xml:space="preserve"> от </m:t>
+        </m:r>
+        <m:sSup>
+          <m:sSupPr>
+            <m:ctrlPr>
+              <w:rPr>
+                <w:rFonts w:ascii="Cambria Math" w:hAnsi="Cambria Math"/>
+                <w:iCs/>
+                <w:szCs w:val="21"/>
+              </w:rPr>
+            </m:ctrlPr>
+          </m:sSupPr>
+          <m:e>
+            <m:r>
+              <m:rPr>
+                <m:sty m:val="p"/>
+              </m:rPr>
+              <w:rPr>
+                <w:rFonts w:ascii="Cambria Math" w:hAnsi="Cambria Math"/>
+                <w:szCs w:val="21"/>
+              </w:rPr>
+              <m:t>x</m:t>
+            </m:r>
+          </m:e>
+          <m:sup>
+            <m:r>
+              <m:rPr>
+                <m:sty m:val="p"/>
+              </m:rPr>
+              <w:rPr>
+                <w:rFonts w:ascii="Cambria Math" w:hAnsi="Cambria Math"/>
+                <w:szCs w:val="21"/>
+              </w:rPr>
+              <m:t>g</m:t>
+            </m:r>
+          </m:sup>
+        </m:sSup>
+        <m:r>
+          <w:rPr>
+            <w:rFonts w:ascii="Cambria Math" w:hAnsi="Cambria Math"/>
+            <w:szCs w:val="21"/>
+          </w:rPr>
+          <m:t>.</m:t>
+        </m:r>
+      </m:oMath>
+    </w:p>
+    <w:p>
+      <w:pPr>
+        <w:ind w:firstLine="709"/>
+        <w:jc w:val="both"/>
+        <w:rPr>
           <w:lang w:val="en-US"/>
         </w:rPr>
       </w:pPr>
@@ -3173,9 +3416,9 @@
           <w:lang w:val="en-US"/>
         </w:rPr>
         <w:drawing>
-          <wp:inline distT="0" distB="0" distL="0" distR="0" wp14:anchorId="14F157DF" wp14:editId="1AF8CA0B">
-            <wp:extent cx="3685309" cy="3529345"/>
-            <wp:effectExtent l="0" t="0" r="0" b="1270"/>
+          <wp:inline distT="0" distB="0" distL="0" distR="0" wp14:anchorId="14F157DF" wp14:editId="0900495A">
+            <wp:extent cx="3896055" cy="3731172"/>
+            <wp:effectExtent l="0" t="0" r="3175" b="0"/>
             <wp:docPr id="9" name="Picture 9"/>
             <wp:cNvGraphicFramePr>
               <a:graphicFrameLocks xmlns:a="http://schemas.openxmlformats.org/drawingml/2006/main" noChangeAspect="1"/>
@@ -3196,7 +3439,7 @@
                   <pic:spPr>
                     <a:xfrm>
                       <a:off x="0" y="0"/>
-                      <a:ext cx="3689263" cy="3533132"/>
+                      <a:ext cx="3916535" cy="3750785"/>
                     </a:xfrm>
                     <a:prstGeom prst="rect">
                       <a:avLst/>
@@ -3217,6 +3460,8 @@
           <w:lang w:val="en-US"/>
         </w:rPr>
       </w:pPr>
+      <w:bookmarkStart w:id="0" w:name="_GoBack"/>
+      <w:bookmarkEnd w:id="0"/>
     </w:p>
     <w:p>
       <w:pPr>
@@ -3230,8 +3475,37 @@
         <w:rPr>
           <w:szCs w:val="24"/>
         </w:rPr>
-        <w:lastRenderedPageBreak/>
-        <w:t>Д</w:t>
+        <w:t>Рисун</w:t>
+      </w:r>
+      <w:r>
+        <w:rPr>
+          <w:szCs w:val="24"/>
+        </w:rPr>
+        <w:t>ки</w:t>
+      </w:r>
+      <w:r>
+        <w:rPr>
+          <w:szCs w:val="24"/>
+        </w:rPr>
+        <w:t xml:space="preserve"> 9</w:t>
+      </w:r>
+      <w:r>
+        <w:rPr>
+          <w:szCs w:val="24"/>
+        </w:rPr>
+        <w:t>-10</w:t>
+      </w:r>
+      <w:r>
+        <w:rPr>
+          <w:szCs w:val="24"/>
+        </w:rPr>
+        <w:t xml:space="preserve"> –</w:t>
+      </w:r>
+      <w:r>
+        <w:rPr>
+          <w:szCs w:val="24"/>
+        </w:rPr>
+        <w:t xml:space="preserve"> д</w:t>
       </w:r>
       <w:r>
         <w:rPr>
@@ -3255,7 +3529,7 @@
         <w:rPr>
           <w:szCs w:val="24"/>
         </w:rPr>
-        <w:t>:</w:t>
+        <w:t>.</w:t>
       </w:r>
     </w:p>
     <w:p>
@@ -3272,49 +3546,8 @@
           <w:lang w:val="en-US"/>
         </w:rPr>
         <w:drawing>
-          <wp:inline distT="0" distB="0" distL="0" distR="0" wp14:anchorId="7D7B70C6" wp14:editId="1FD9537E">
-            <wp:extent cx="4494178" cy="3082394"/>
-            <wp:effectExtent l="0" t="0" r="1905" b="0"/>
-            <wp:docPr id="11" name="Picture 11"/>
-            <wp:cNvGraphicFramePr>
-              <a:graphicFrameLocks xmlns:a="http://schemas.openxmlformats.org/drawingml/2006/main" noChangeAspect="1"/>
-            </wp:cNvGraphicFramePr>
-            <a:graphic xmlns:a="http://schemas.openxmlformats.org/drawingml/2006/main">
-              <a:graphicData uri="http://schemas.openxmlformats.org/drawingml/2006/picture">
-                <pic:pic xmlns:pic="http://schemas.openxmlformats.org/drawingml/2006/picture">
-                  <pic:nvPicPr>
-                    <pic:cNvPr id="11" name="pgacl.png"/>
-                    <pic:cNvPicPr/>
-                  </pic:nvPicPr>
-                  <pic:blipFill>
-                    <a:blip r:embed="rId16"/>
-                    <a:stretch>
-                      <a:fillRect/>
-                    </a:stretch>
-                  </pic:blipFill>
-                  <pic:spPr>
-                    <a:xfrm>
-                      <a:off x="0" y="0"/>
-                      <a:ext cx="4501091" cy="3087136"/>
-                    </a:xfrm>
-                    <a:prstGeom prst="rect">
-                      <a:avLst/>
-                    </a:prstGeom>
-                  </pic:spPr>
-                </pic:pic>
-              </a:graphicData>
-            </a:graphic>
-          </wp:inline>
-        </w:drawing>
-      </w:r>
-      <w:r>
-        <w:rPr>
-          <w:noProof/>
-          <w:lang w:val="en-US"/>
-        </w:rPr>
-        <w:drawing>
-          <wp:inline distT="0" distB="0" distL="0" distR="0" wp14:anchorId="38E6CCE6" wp14:editId="61B5B285">
-            <wp:extent cx="5121651" cy="3346315"/>
+          <wp:inline distT="0" distB="0" distL="0" distR="0" wp14:anchorId="38E6CCE6" wp14:editId="49897E36">
+            <wp:extent cx="2807908" cy="1953491"/>
             <wp:effectExtent l="0" t="0" r="0" b="0"/>
             <wp:docPr id="10" name="Picture 10"/>
             <wp:cNvGraphicFramePr>
@@ -3328,7 +3561,7 @@
                     <pic:cNvPicPr/>
                   </pic:nvPicPr>
                   <pic:blipFill>
-                    <a:blip r:embed="rId17"/>
+                    <a:blip r:embed="rId16"/>
                     <a:stretch>
                       <a:fillRect/>
                     </a:stretch>
@@ -3336,7 +3569,7 @@
                   <pic:spPr>
                     <a:xfrm>
                       <a:off x="0" y="0"/>
-                      <a:ext cx="5127142" cy="3349903"/>
+                      <a:ext cx="2887870" cy="2009122"/>
                     </a:xfrm>
                     <a:prstGeom prst="rect">
                       <a:avLst/>
@@ -3348,6 +3581,47 @@
           </wp:inline>
         </w:drawing>
       </w:r>
+      <w:r>
+        <w:rPr>
+          <w:noProof/>
+          <w:lang w:val="en-US"/>
+        </w:rPr>
+        <w:drawing>
+          <wp:inline distT="0" distB="0" distL="0" distR="0" wp14:anchorId="5F0B4851" wp14:editId="49865559">
+            <wp:extent cx="2842327" cy="1944601"/>
+            <wp:effectExtent l="0" t="0" r="2540" b="0"/>
+            <wp:docPr id="11" name="Picture 11"/>
+            <wp:cNvGraphicFramePr>
+              <a:graphicFrameLocks xmlns:a="http://schemas.openxmlformats.org/drawingml/2006/main" noChangeAspect="1"/>
+            </wp:cNvGraphicFramePr>
+            <a:graphic xmlns:a="http://schemas.openxmlformats.org/drawingml/2006/main">
+              <a:graphicData uri="http://schemas.openxmlformats.org/drawingml/2006/picture">
+                <pic:pic xmlns:pic="http://schemas.openxmlformats.org/drawingml/2006/picture">
+                  <pic:nvPicPr>
+                    <pic:cNvPr id="11" name="pgacl.png"/>
+                    <pic:cNvPicPr/>
+                  </pic:nvPicPr>
+                  <pic:blipFill>
+                    <a:blip r:embed="rId17"/>
+                    <a:stretch>
+                      <a:fillRect/>
+                    </a:stretch>
+                  </pic:blipFill>
+                  <pic:spPr>
+                    <a:xfrm>
+                      <a:off x="0" y="0"/>
+                      <a:ext cx="2982646" cy="2040601"/>
+                    </a:xfrm>
+                    <a:prstGeom prst="rect">
+                      <a:avLst/>
+                    </a:prstGeom>
+                  </pic:spPr>
+                </pic:pic>
+              </a:graphicData>
+            </a:graphic>
+          </wp:inline>
+        </w:drawing>
+      </w:r>
     </w:p>
     <w:p>
       <w:pPr>
@@ -3375,8 +3649,6 @@
       <w:r>
         <w:t>.</w:t>
       </w:r>
-      <w:bookmarkStart w:id="0" w:name="_GoBack"/>
-      <w:bookmarkEnd w:id="0"/>
     </w:p>
     <w:p>
       <w:pPr>
@@ -3384,7 +3656,6 @@
         <w:jc w:val="both"/>
       </w:pPr>
       <w:r>
-        <w:lastRenderedPageBreak/>
         <w:t>Список использованных источников</w:t>
       </w:r>
     </w:p>
@@ -9129,6 +9400,7 @@
     <w:lsdException w:name="Strong" w:qFormat="1"/>
     <w:lsdException w:name="Emphasis" w:qFormat="1"/>
     <w:lsdException w:name="HTML Keyboard" w:semiHidden="1" w:unhideWhenUsed="1"/>
+    <w:lsdException w:name="Normal Table" w:semiHidden="1" w:unhideWhenUsed="1"/>
     <w:lsdException w:name="annotation subject" w:semiHidden="1" w:unhideWhenUsed="1"/>
     <w:lsdException w:name="No List" w:semiHidden="1" w:unhideWhenUsed="1"/>
     <w:lsdException w:name="Outline List 1" w:semiHidden="1" w:unhideWhenUsed="1"/>
@@ -9171,8 +9443,11 @@
     <w:lsdException w:name="Table Contemporary" w:semiHidden="1" w:unhideWhenUsed="1"/>
     <w:lsdException w:name="Table Elegant" w:semiHidden="1" w:unhideWhenUsed="1"/>
     <w:lsdException w:name="Table Professional" w:semiHidden="1" w:unhideWhenUsed="1"/>
+    <w:lsdException w:name="Table Subtle 1" w:semiHidden="1" w:unhideWhenUsed="1"/>
     <w:lsdException w:name="Table Subtle 2" w:semiHidden="1" w:unhideWhenUsed="1"/>
     <w:lsdException w:name="Table Web 1" w:semiHidden="1" w:unhideWhenUsed="1"/>
+    <w:lsdException w:name="Table Web 2" w:semiHidden="1" w:unhideWhenUsed="1"/>
+    <w:lsdException w:name="Table Web 3" w:semiHidden="1" w:unhideWhenUsed="1"/>
     <w:lsdException w:name="Balloon Text" w:semiHidden="1" w:unhideWhenUsed="1"/>
     <w:lsdException w:name="Table Theme" w:semiHidden="1" w:unhideWhenUsed="1"/>
     <w:lsdException w:name="Placeholder Text" w:semiHidden="1"/>
@@ -11289,7 +11564,7 @@
 </file>
 
 <file path=customXml/itemProps1.xml><?xml version="1.0" encoding="utf-8"?>
-<ds:datastoreItem xmlns:ds="http://schemas.openxmlformats.org/officeDocument/2006/customXml" ds:itemID="{B5E266F4-A4E4-B841-8C7C-473EE90C9848}">
+<ds:datastoreItem xmlns:ds="http://schemas.openxmlformats.org/officeDocument/2006/customXml" ds:itemID="{7D6D251E-6471-1145-91CE-BBCDDD408035}">
   <ds:schemaRefs>
     <ds:schemaRef ds:uri="http://schemas.openxmlformats.org/officeDocument/2006/bibliography"/>
   </ds:schemaRefs>

</xml_diff>

<commit_message>
👍 add new pics
</commit_message>
<xml_diff>
--- a/cp/documents/report.docx
+++ b/cp/documents/report.docx
@@ -384,6 +384,7 @@
         </w:rPr>
         <w:t xml:space="preserve">Моделирование роста монокристаллического твердого раствора </w:t>
       </w:r>
+      <w:proofErr w:type="spellStart"/>
       <w:r>
         <w:rPr>
           <w:bCs/>
@@ -418,6 +419,7 @@
         </w:rPr>
         <w:t>Ga</w:t>
       </w:r>
+      <w:proofErr w:type="spellEnd"/>
       <w:r>
         <w:rPr>
           <w:bCs/>
@@ -440,6 +442,7 @@
         </w:rPr>
         <w:t>-</w:t>
       </w:r>
+      <w:proofErr w:type="spellStart"/>
       <w:r>
         <w:rPr>
           <w:bCs/>
@@ -463,6 +466,7 @@
         </w:rPr>
         <w:t>N</w:t>
       </w:r>
+      <w:proofErr w:type="spellEnd"/>
       <w:r>
         <w:rPr>
           <w:bCs/>
@@ -579,6 +583,7 @@
         </w:rPr>
         <w:t xml:space="preserve">Студент </w:t>
       </w:r>
+      <w:proofErr w:type="spellStart"/>
       <w:r>
         <w:rPr>
           <w:sz w:val="24"/>
@@ -601,7 +606,16 @@
           <w:szCs w:val="24"/>
           <w:u w:val="single"/>
         </w:rPr>
-        <w:t>aголев М. Д.</w:t>
+        <w:t>aголев</w:t>
+      </w:r>
+      <w:proofErr w:type="spellEnd"/>
+      <w:r>
+        <w:rPr>
+          <w:sz w:val="24"/>
+          <w:szCs w:val="24"/>
+          <w:u w:val="single"/>
+        </w:rPr>
+        <w:t xml:space="preserve"> М. Д.</w:t>
       </w:r>
       <w:r>
         <w:rPr>
@@ -705,7 +719,25 @@
           <w:szCs w:val="24"/>
           <w:u w:val="single"/>
         </w:rPr>
-        <w:t>Сегаль А.С., к.ф.-м.н., тьютор ФИТиП</w:t>
+        <w:t xml:space="preserve">Сегаль А.С., к.ф.-м.н., </w:t>
+      </w:r>
+      <w:proofErr w:type="spellStart"/>
+      <w:r>
+        <w:rPr>
+          <w:sz w:val="24"/>
+          <w:szCs w:val="24"/>
+          <w:u w:val="single"/>
+        </w:rPr>
+        <w:t>тьютор</w:t>
+      </w:r>
+      <w:proofErr w:type="spellEnd"/>
+      <w:r>
+        <w:rPr>
+          <w:sz w:val="24"/>
+          <w:szCs w:val="24"/>
+          <w:u w:val="single"/>
+        </w:rPr>
+        <w:t xml:space="preserve"> ФИТиП</w:t>
       </w:r>
       <w:r>
         <w:rPr>
@@ -837,7 +869,15 @@
         <w:jc w:val="both"/>
       </w:pPr>
       <w:r>
-        <w:t>Точное «предсказательное» моделирование хлоридной эпитаксии алгана требует детального описания газовой динамики, теплообмена, многокомпонентной диффузии, поверхностной кинетики и некоторых других физических процессов. Однако, как выяснилось в ходе расчетов, многие экспериментально наблюдаемые особенности процесса могут быть воспроизведены и объяснены в рамках простой приближенной модели, сводящейся к решению трех однотипных нелинейных систем алгебраических уравнений.</w:t>
+        <w:t xml:space="preserve">Точное «предсказательное» моделирование хлоридной эпитаксии </w:t>
+      </w:r>
+      <w:proofErr w:type="spellStart"/>
+      <w:r>
+        <w:t>алгана</w:t>
+      </w:r>
+      <w:proofErr w:type="spellEnd"/>
+      <w:r>
+        <w:t xml:space="preserve"> требует детального описания газовой динамики, теплообмена, многокомпонентной диффузии, поверхностной кинетики и некоторых других физических процессов. Однако, как выяснилось в ходе расчетов, многие экспериментально наблюдаемые особенности процесса могут быть воспроизведены и объяснены в рамках простой приближенной модели, сводящейся к решению трех однотипных нелинейных систем алгебраических уравнений.</w:t>
       </w:r>
     </w:p>
     <w:p>
@@ -858,7 +898,15 @@
         <w:jc w:val="both"/>
       </w:pPr>
       <w:r>
-        <w:t xml:space="preserve">Курсовой проект нацелен на численное решение системы нелинейных алгебраических уравнений. С этой целью предлагается провести моделирование технологического процесса получения твердого раствора нитридов металлов III группы. Модель этого процесса как раз сводится к решению такой системы. Решение можно проводить любым численным методом, однако, рекомендуется использовать базовый метод Ньютона, возможно дополненный поиском локального минимума по Ньютоновским направлениям на каждом итерационном шаге. </w:t>
+        <w:t xml:space="preserve">Курсовой проект нацелен на численное решение системы нелинейных алгебраических уравнений. С этой целью предлагается провести моделирование технологического процесса получения твердого раствора нитридов металлов III группы. Модель этого процесса как раз сводится к решению такой системы. Решение можно проводить любым численным методом, однако, рекомендуется использовать базовый метод Ньютона, возможно дополненный поиском локального минимума по </w:t>
+      </w:r>
+      <w:proofErr w:type="spellStart"/>
+      <w:r>
+        <w:t>Ньютоновским</w:t>
+      </w:r>
+      <w:proofErr w:type="spellEnd"/>
+      <w:r>
+        <w:t xml:space="preserve"> направлениям на каждом итерационном шаге. </w:t>
       </w:r>
       <w:r>
         <w:t xml:space="preserve">Так же немаловажной </w:t>
@@ -913,7 +961,49 @@
         <w:rPr>
           <w:szCs w:val="24"/>
         </w:rPr>
-        <w:t>В данном курсовом проекте предлагается провести моделирование хлоридной эпитаксии алгана на основе приближенной модели процесса, и, в конечном счете, объяснить обнаруженное в экспериментальной работе явление резкого смещения состава алгана в сторону компоненты AlN при незначительном добавлении водорода в несущий азот.</w:t>
+        <w:t xml:space="preserve">В данном курсовом проекте предлагается провести моделирование хлоридной эпитаксии </w:t>
+      </w:r>
+      <w:proofErr w:type="spellStart"/>
+      <w:r>
+        <w:rPr>
+          <w:szCs w:val="24"/>
+        </w:rPr>
+        <w:t>алгана</w:t>
+      </w:r>
+      <w:proofErr w:type="spellEnd"/>
+      <w:r>
+        <w:rPr>
+          <w:szCs w:val="24"/>
+        </w:rPr>
+        <w:t xml:space="preserve"> на основе приближенной модели процесса, и, в конечном счете, объяснить обнаруженное в экспериментальной работе явление резкого смещения состава </w:t>
+      </w:r>
+      <w:proofErr w:type="spellStart"/>
+      <w:r>
+        <w:rPr>
+          <w:szCs w:val="24"/>
+        </w:rPr>
+        <w:t>алгана</w:t>
+      </w:r>
+      <w:proofErr w:type="spellEnd"/>
+      <w:r>
+        <w:rPr>
+          <w:szCs w:val="24"/>
+        </w:rPr>
+        <w:t xml:space="preserve"> в сторону компоненты </w:t>
+      </w:r>
+      <w:proofErr w:type="spellStart"/>
+      <w:r>
+        <w:rPr>
+          <w:szCs w:val="24"/>
+        </w:rPr>
+        <w:t>AlN</w:t>
+      </w:r>
+      <w:proofErr w:type="spellEnd"/>
+      <w:r>
+        <w:rPr>
+          <w:szCs w:val="24"/>
+        </w:rPr>
+        <w:t xml:space="preserve"> при незначительном добавлении водорода в несущий азот.</w:t>
       </w:r>
     </w:p>
     <w:p>
@@ -937,14 +1027,42 @@
           <w:sz w:val="24"/>
           <w:szCs w:val="24"/>
         </w:rPr>
-        <w:t>Найти межфазные потоки Al-содержащих и Ga</w:t>
-      </w:r>
+        <w:t xml:space="preserve">Найти межфазные потоки </w:t>
+      </w:r>
+      <w:proofErr w:type="spellStart"/>
       <w:r>
         <w:rPr>
           <w:i w:val="0"/>
           <w:sz w:val="24"/>
           <w:szCs w:val="24"/>
         </w:rPr>
+        <w:t>Al</w:t>
+      </w:r>
+      <w:proofErr w:type="spellEnd"/>
+      <w:r>
+        <w:rPr>
+          <w:i w:val="0"/>
+          <w:sz w:val="24"/>
+          <w:szCs w:val="24"/>
+        </w:rPr>
+        <w:t xml:space="preserve">-содержащих и </w:t>
+      </w:r>
+      <w:proofErr w:type="spellStart"/>
+      <w:r>
+        <w:rPr>
+          <w:i w:val="0"/>
+          <w:sz w:val="24"/>
+          <w:szCs w:val="24"/>
+        </w:rPr>
+        <w:t>Ga</w:t>
+      </w:r>
+      <w:proofErr w:type="spellEnd"/>
+      <w:r>
+        <w:rPr>
+          <w:i w:val="0"/>
+          <w:sz w:val="24"/>
+          <w:szCs w:val="24"/>
+        </w:rPr>
         <w:t>-</w:t>
       </w:r>
       <w:r>
@@ -1001,22 +1119,58 @@
           <w:sz w:val="24"/>
           <w:szCs w:val="24"/>
         </w:rPr>
-        <w:t xml:space="preserve">поверхности твердого алюминия и скорость испарения источника алюминия. Построить графики полученных зависимостей. Показать, что преобладающим Al-содержащим </w:t>
-      </w:r>
+        <w:t xml:space="preserve">поверхности твердого алюминия и скорость испарения источника алюминия. Построить графики полученных зависимостей. Показать, что преобладающим </w:t>
+      </w:r>
+      <w:proofErr w:type="spellStart"/>
       <w:r>
         <w:rPr>
           <w:i w:val="0"/>
           <w:sz w:val="24"/>
           <w:szCs w:val="24"/>
         </w:rPr>
+        <w:t>Al</w:t>
+      </w:r>
+      <w:proofErr w:type="spellEnd"/>
+      <w:r>
+        <w:rPr>
+          <w:i w:val="0"/>
+          <w:sz w:val="24"/>
+          <w:szCs w:val="24"/>
+        </w:rPr>
+        <w:t xml:space="preserve">-содержащим </w:t>
+      </w:r>
+      <w:r>
+        <w:rPr>
+          <w:i w:val="0"/>
+          <w:sz w:val="24"/>
+          <w:szCs w:val="24"/>
+        </w:rPr>
         <w:lastRenderedPageBreak/>
-        <w:t>компонентом, выходящим из источника, является трихлорид алюминия (AlCl</w:t>
-      </w:r>
+        <w:t xml:space="preserve">компонентом, выходящим из источника, является </w:t>
+      </w:r>
+      <w:proofErr w:type="spellStart"/>
       <w:r>
         <w:rPr>
           <w:i w:val="0"/>
           <w:sz w:val="24"/>
           <w:szCs w:val="24"/>
+        </w:rPr>
+        <w:t>трихлорид</w:t>
+      </w:r>
+      <w:proofErr w:type="spellEnd"/>
+      <w:r>
+        <w:rPr>
+          <w:i w:val="0"/>
+          <w:sz w:val="24"/>
+          <w:szCs w:val="24"/>
+        </w:rPr>
+        <w:t xml:space="preserve"> алюминия (AlCl</w:t>
+      </w:r>
+      <w:r>
+        <w:rPr>
+          <w:i w:val="0"/>
+          <w:sz w:val="24"/>
+          <w:szCs w:val="24"/>
           <w:vertAlign w:val="subscript"/>
         </w:rPr>
         <w:t>3</w:t>
@@ -1043,7 +1197,61 @@
           <w:sz w:val="24"/>
           <w:szCs w:val="24"/>
         </w:rPr>
-        <w:t xml:space="preserve"> а преобладающим Ga-содержащим компонентом - монохлорид галлия (GaCl).</w:t>
+        <w:t xml:space="preserve"> а преобладающим </w:t>
+      </w:r>
+      <w:proofErr w:type="spellStart"/>
+      <w:r>
+        <w:rPr>
+          <w:i w:val="0"/>
+          <w:sz w:val="24"/>
+          <w:szCs w:val="24"/>
+        </w:rPr>
+        <w:t>Ga</w:t>
+      </w:r>
+      <w:proofErr w:type="spellEnd"/>
+      <w:r>
+        <w:rPr>
+          <w:i w:val="0"/>
+          <w:sz w:val="24"/>
+          <w:szCs w:val="24"/>
+        </w:rPr>
+        <w:t xml:space="preserve">-содержащим компонентом - </w:t>
+      </w:r>
+      <w:proofErr w:type="spellStart"/>
+      <w:r>
+        <w:rPr>
+          <w:i w:val="0"/>
+          <w:sz w:val="24"/>
+          <w:szCs w:val="24"/>
+        </w:rPr>
+        <w:t>монохлорид</w:t>
+      </w:r>
+      <w:proofErr w:type="spellEnd"/>
+      <w:r>
+        <w:rPr>
+          <w:i w:val="0"/>
+          <w:sz w:val="24"/>
+          <w:szCs w:val="24"/>
+        </w:rPr>
+        <w:t xml:space="preserve"> галлия (</w:t>
+      </w:r>
+      <w:proofErr w:type="spellStart"/>
+      <w:r>
+        <w:rPr>
+          <w:i w:val="0"/>
+          <w:sz w:val="24"/>
+          <w:szCs w:val="24"/>
+        </w:rPr>
+        <w:t>GaCl</w:t>
+      </w:r>
+      <w:proofErr w:type="spellEnd"/>
+      <w:r>
+        <w:rPr>
+          <w:i w:val="0"/>
+          <w:sz w:val="24"/>
+          <w:szCs w:val="24"/>
+        </w:rPr>
+        <w:t>).</w:t>
       </w:r>
     </w:p>
     <w:p>
@@ -1069,6 +1277,7 @@
         </w:rPr>
         <w:t xml:space="preserve">Найти межфазные потоки компонент </w:t>
       </w:r>
+      <w:proofErr w:type="spellStart"/>
       <w:r>
         <w:rPr>
           <w:i w:val="0"/>
@@ -1078,6 +1287,7 @@
         </w:rPr>
         <w:t>AlCl</w:t>
       </w:r>
+      <w:proofErr w:type="spellEnd"/>
       <w:r>
         <w:rPr>
           <w:i w:val="0"/>
@@ -1095,6 +1305,7 @@
         </w:rPr>
         <w:t xml:space="preserve"> и </w:t>
       </w:r>
+      <w:proofErr w:type="spellStart"/>
       <w:r>
         <w:rPr>
           <w:i w:val="0"/>
@@ -1104,6 +1315,7 @@
         </w:rPr>
         <w:t>GaCl</w:t>
       </w:r>
+      <w:proofErr w:type="spellEnd"/>
       <w:r>
         <w:rPr>
           <w:i w:val="0"/>
@@ -1112,6 +1324,7 @@
         </w:rPr>
         <w:t xml:space="preserve"> на ростовой поверхности, а также скорость роста слоя и долю </w:t>
       </w:r>
+      <w:proofErr w:type="spellStart"/>
       <w:r>
         <w:rPr>
           <w:i w:val="0"/>
@@ -1121,6 +1334,7 @@
         </w:rPr>
         <w:t>AlN</w:t>
       </w:r>
+      <w:proofErr w:type="spellEnd"/>
       <w:r>
         <w:rPr>
           <w:i w:val="0"/>
@@ -1206,7 +1420,21 @@
         <w:rPr>
           <w:szCs w:val="24"/>
         </w:rPr>
-        <w:t>моделирование хлоридной эпитаксии алгана на основе приближенной модели процесса</w:t>
+        <w:t xml:space="preserve">моделирование хлоридной эпитаксии </w:t>
+      </w:r>
+      <w:proofErr w:type="spellStart"/>
+      <w:r>
+        <w:rPr>
+          <w:szCs w:val="24"/>
+        </w:rPr>
+        <w:t>алгана</w:t>
+      </w:r>
+      <w:proofErr w:type="spellEnd"/>
+      <w:r>
+        <w:rPr>
+          <w:szCs w:val="24"/>
+        </w:rPr>
+        <w:t xml:space="preserve"> на основе приближенной модели процесса</w:t>
       </w:r>
       <w:r>
         <w:rPr>
@@ -1314,7 +1542,21 @@
         <w:rPr>
           <w:szCs w:val="24"/>
         </w:rPr>
-        <w:t>термодинамических давлений для AlCl, AlCl</w:t>
+        <w:t xml:space="preserve">термодинамических давлений для </w:t>
+      </w:r>
+      <w:proofErr w:type="spellStart"/>
+      <w:r>
+        <w:rPr>
+          <w:szCs w:val="24"/>
+        </w:rPr>
+        <w:t>AlCl</w:t>
+      </w:r>
+      <w:proofErr w:type="spellEnd"/>
+      <w:r>
+        <w:rPr>
+          <w:szCs w:val="24"/>
+        </w:rPr>
+        <w:t>, AlCl</w:t>
       </w:r>
       <w:r>
         <w:rPr>
@@ -1340,7 +1582,21 @@
         <w:rPr>
           <w:szCs w:val="24"/>
         </w:rPr>
-        <w:t>, HCl, H</w:t>
+        <w:t xml:space="preserve">, </w:t>
+      </w:r>
+      <w:proofErr w:type="spellStart"/>
+      <w:r>
+        <w:rPr>
+          <w:szCs w:val="24"/>
+        </w:rPr>
+        <w:t>HCl</w:t>
+      </w:r>
+      <w:proofErr w:type="spellEnd"/>
+      <w:r>
+        <w:rPr>
+          <w:szCs w:val="24"/>
+        </w:rPr>
+        <w:t>, H</w:t>
       </w:r>
       <w:r>
         <w:rPr>
@@ -1432,13 +1688,41 @@
         <w:rPr>
           <w:szCs w:val="24"/>
         </w:rPr>
-        <w:t>, мы можем наглядно убедиться, что преобладающим Al-содержащим компонентом, выходящим из источни</w:t>
-      </w:r>
-      <w:r>
-        <w:rPr>
-          <w:szCs w:val="24"/>
-        </w:rPr>
-        <w:t>ка, является трихлорид алюминия.</w:t>
+        <w:t xml:space="preserve">, мы можем наглядно убедиться, что преобладающим </w:t>
+      </w:r>
+      <w:proofErr w:type="spellStart"/>
+      <w:r>
+        <w:rPr>
+          <w:szCs w:val="24"/>
+        </w:rPr>
+        <w:t>Al</w:t>
+      </w:r>
+      <w:proofErr w:type="spellEnd"/>
+      <w:r>
+        <w:rPr>
+          <w:szCs w:val="24"/>
+        </w:rPr>
+        <w:t>-содержащим компонентом, выходящим из источни</w:t>
+      </w:r>
+      <w:r>
+        <w:rPr>
+          <w:szCs w:val="24"/>
+        </w:rPr>
+        <w:t xml:space="preserve">ка, является </w:t>
+      </w:r>
+      <w:proofErr w:type="spellStart"/>
+      <w:r>
+        <w:rPr>
+          <w:szCs w:val="24"/>
+        </w:rPr>
+        <w:t>трихлорид</w:t>
+      </w:r>
+      <w:proofErr w:type="spellEnd"/>
+      <w:r>
+        <w:rPr>
+          <w:szCs w:val="24"/>
+        </w:rPr>
+        <w:t xml:space="preserve"> алюминия.</w:t>
       </w:r>
     </w:p>
     <w:p>
@@ -1455,11 +1739,40 @@
         </w:rPr>
         <w:t xml:space="preserve">Второй задачей этого проекта было нахождение межфазных потоков </w:t>
       </w:r>
-      <w:r>
-        <w:rPr>
-          <w:szCs w:val="24"/>
-        </w:rPr>
-        <w:t>Al-содержащих и Ga-содержащих компонент на поверхности твердого алюминия и скорость испарения источника алюминия</w:t>
+      <w:proofErr w:type="spellStart"/>
+      <w:r>
+        <w:rPr>
+          <w:szCs w:val="24"/>
+        </w:rPr>
+        <w:t>Al</w:t>
+      </w:r>
+      <w:proofErr w:type="spellEnd"/>
+      <w:r>
+        <w:rPr>
+          <w:szCs w:val="24"/>
+        </w:rPr>
+        <w:t xml:space="preserve">-содержащих и </w:t>
+      </w:r>
+      <w:proofErr w:type="spellStart"/>
+      <w:r>
+        <w:rPr>
+          <w:szCs w:val="24"/>
+        </w:rPr>
+        <w:t>Ga</w:t>
+      </w:r>
+      <w:proofErr w:type="spellEnd"/>
+      <w:r>
+        <w:rPr>
+          <w:szCs w:val="24"/>
+        </w:rPr>
+        <w:t xml:space="preserve">-содержащих компонент на поверхности твердого алюминия и скорость испарения источника </w:t>
+      </w:r>
+      <w:proofErr w:type="spellStart"/>
+      <w:r>
+        <w:rPr>
+          <w:szCs w:val="24"/>
+        </w:rPr>
+        <w:t>алюминия</w:t>
       </w:r>
       <w:r>
         <w:rPr>
@@ -1471,7 +1784,14 @@
         <w:rPr>
           <w:szCs w:val="24"/>
         </w:rPr>
-        <w:t>Так как алю</w:t>
+        <w:t>Так</w:t>
+      </w:r>
+      <w:proofErr w:type="spellEnd"/>
+      <w:r>
+        <w:rPr>
+          <w:szCs w:val="24"/>
+        </w:rPr>
+        <w:t xml:space="preserve"> как алю</w:t>
       </w:r>
       <w:r>
         <w:rPr>
@@ -1539,7 +1859,21 @@
         <w:rPr>
           <w:szCs w:val="24"/>
         </w:rPr>
-        <w:t>межфазных потоков Ga-компонент, благодаря которой</w:t>
+        <w:t xml:space="preserve">межфазных потоков </w:t>
+      </w:r>
+      <w:proofErr w:type="spellStart"/>
+      <w:r>
+        <w:rPr>
+          <w:szCs w:val="24"/>
+        </w:rPr>
+        <w:t>Ga</w:t>
+      </w:r>
+      <w:proofErr w:type="spellEnd"/>
+      <w:r>
+        <w:rPr>
+          <w:szCs w:val="24"/>
+        </w:rPr>
+        <w:t>-компонент, благодаря которой</w:t>
       </w:r>
       <w:r>
         <w:rPr>
@@ -1552,13 +1886,41 @@
           <w:szCs w:val="24"/>
         </w:rPr>
         <w:lastRenderedPageBreak/>
-        <w:t>можем наглядно убедиться, что преобладающим Ga-содержащим компонентом, выходящим из источн</w:t>
-      </w:r>
-      <w:r>
-        <w:rPr>
-          <w:szCs w:val="24"/>
-        </w:rPr>
-        <w:t>ика, является монохлорид галлия.</w:t>
+        <w:t xml:space="preserve">можем наглядно убедиться, что преобладающим </w:t>
+      </w:r>
+      <w:proofErr w:type="spellStart"/>
+      <w:r>
+        <w:rPr>
+          <w:szCs w:val="24"/>
+        </w:rPr>
+        <w:t>Ga</w:t>
+      </w:r>
+      <w:proofErr w:type="spellEnd"/>
+      <w:r>
+        <w:rPr>
+          <w:szCs w:val="24"/>
+        </w:rPr>
+        <w:t>-содержащим компонентом, выходящим из источн</w:t>
+      </w:r>
+      <w:r>
+        <w:rPr>
+          <w:szCs w:val="24"/>
+        </w:rPr>
+        <w:t xml:space="preserve">ика, является </w:t>
+      </w:r>
+      <w:proofErr w:type="spellStart"/>
+      <w:r>
+        <w:rPr>
+          <w:szCs w:val="24"/>
+        </w:rPr>
+        <w:t>монохлорид</w:t>
+      </w:r>
+      <w:proofErr w:type="spellEnd"/>
+      <w:r>
+        <w:rPr>
+          <w:szCs w:val="24"/>
+        </w:rPr>
+        <w:t xml:space="preserve"> галлия.</w:t>
       </w:r>
     </w:p>
     <w:p>
@@ -1602,6 +1964,7 @@
         </w:rPr>
         <w:t xml:space="preserve"> компонент </w:t>
       </w:r>
+      <w:proofErr w:type="spellStart"/>
       <w:r>
         <w:rPr>
           <w:szCs w:val="24"/>
@@ -1609,6 +1972,7 @@
         </w:rPr>
         <w:t>AlCl</w:t>
       </w:r>
+      <w:proofErr w:type="spellEnd"/>
       <w:r>
         <w:rPr>
           <w:szCs w:val="24"/>
@@ -1622,6 +1986,7 @@
         </w:rPr>
         <w:t xml:space="preserve"> и </w:t>
       </w:r>
+      <w:proofErr w:type="spellStart"/>
       <w:r>
         <w:rPr>
           <w:szCs w:val="24"/>
@@ -1629,12 +1994,14 @@
         </w:rPr>
         <w:t>GaCl</w:t>
       </w:r>
+      <w:proofErr w:type="spellEnd"/>
       <w:r>
         <w:rPr>
           <w:szCs w:val="24"/>
         </w:rPr>
         <w:t xml:space="preserve"> на ростовой поверхности, а также скорость роста слоя и долю </w:t>
       </w:r>
+      <w:proofErr w:type="spellStart"/>
       <w:r>
         <w:rPr>
           <w:szCs w:val="24"/>
@@ -1642,6 +2009,7 @@
         </w:rPr>
         <w:t>AlN</w:t>
       </w:r>
+      <w:proofErr w:type="spellEnd"/>
       <w:r>
         <w:rPr>
           <w:szCs w:val="24"/>
@@ -1689,8 +2057,16 @@
         <w:rPr>
           <w:szCs w:val="24"/>
         </w:rPr>
-        <w:t xml:space="preserve"> и GaCl</w:t>
-      </w:r>
+        <w:t xml:space="preserve"> и </w:t>
+      </w:r>
+      <w:proofErr w:type="spellStart"/>
+      <w:r>
+        <w:rPr>
+          <w:szCs w:val="24"/>
+        </w:rPr>
+        <w:t>GaCl</w:t>
+      </w:r>
+      <w:proofErr w:type="spellEnd"/>
       <w:r>
         <w:rPr>
           <w:szCs w:val="24"/>
@@ -1743,7 +2119,21 @@
         <w:rPr>
           <w:szCs w:val="24"/>
         </w:rPr>
-        <w:t>стехиометрические соотношения на ростовой поверхности, обеспечивающие "невхождение"</w:t>
+        <w:t>стехиометрические соотношения на ростовой поверхности, обеспечивающие "</w:t>
+      </w:r>
+      <w:proofErr w:type="spellStart"/>
+      <w:r>
+        <w:rPr>
+          <w:szCs w:val="24"/>
+        </w:rPr>
+        <w:t>невхождение</w:t>
+      </w:r>
+      <w:proofErr w:type="spellEnd"/>
+      <w:r>
+        <w:rPr>
+          <w:szCs w:val="24"/>
+        </w:rPr>
+        <w:t>"</w:t>
       </w:r>
     </w:p>
     <w:p>
@@ -1757,20 +2147,76 @@
         <w:rPr>
           <w:szCs w:val="24"/>
         </w:rPr>
-        <w:t>элементов H и Cl в алган, д</w:t>
-      </w:r>
-      <w:r>
-        <w:rPr>
-          <w:szCs w:val="24"/>
-        </w:rPr>
-        <w:t>обавим условие равенства межфазного потока элементов Al и Ga и межфазного потока элемента N</w:t>
-      </w:r>
+        <w:t xml:space="preserve">элементов H и </w:t>
+      </w:r>
+      <w:proofErr w:type="spellStart"/>
+      <w:r>
+        <w:rPr>
+          <w:szCs w:val="24"/>
+        </w:rPr>
+        <w:t>Cl</w:t>
+      </w:r>
+      <w:proofErr w:type="spellEnd"/>
+      <w:r>
+        <w:rPr>
+          <w:szCs w:val="24"/>
+        </w:rPr>
+        <w:t xml:space="preserve"> в </w:t>
+      </w:r>
+      <w:proofErr w:type="spellStart"/>
+      <w:r>
+        <w:rPr>
+          <w:szCs w:val="24"/>
+        </w:rPr>
+        <w:t>алган</w:t>
+      </w:r>
+      <w:proofErr w:type="spellEnd"/>
+      <w:r>
+        <w:rPr>
+          <w:szCs w:val="24"/>
+        </w:rPr>
+        <w:t>, д</w:t>
+      </w:r>
+      <w:r>
+        <w:rPr>
+          <w:szCs w:val="24"/>
+        </w:rPr>
+        <w:t xml:space="preserve">обавим условие равенства межфазного потока элементов </w:t>
+      </w:r>
+      <w:proofErr w:type="spellStart"/>
+      <w:r>
+        <w:rPr>
+          <w:szCs w:val="24"/>
+        </w:rPr>
+        <w:t>Al</w:t>
+      </w:r>
+      <w:proofErr w:type="spellEnd"/>
       <w:r>
         <w:rPr>
           <w:szCs w:val="24"/>
         </w:rPr>
         <w:t xml:space="preserve"> и </w:t>
       </w:r>
+      <w:proofErr w:type="spellStart"/>
+      <w:r>
+        <w:rPr>
+          <w:szCs w:val="24"/>
+        </w:rPr>
+        <w:t>Ga</w:t>
+      </w:r>
+      <w:proofErr w:type="spellEnd"/>
+      <w:r>
+        <w:rPr>
+          <w:szCs w:val="24"/>
+        </w:rPr>
+        <w:t xml:space="preserve"> и межфазного потока элемента N</w:t>
+      </w:r>
+      <w:r>
+        <w:rPr>
+          <w:szCs w:val="24"/>
+        </w:rPr>
+        <w:t xml:space="preserve"> и </w:t>
+      </w:r>
       <w:r>
         <w:rPr>
           <w:szCs w:val="24"/>
@@ -1781,7 +2227,35 @@
         <w:rPr>
           <w:szCs w:val="24"/>
         </w:rPr>
-        <w:t xml:space="preserve">тов Al и Ga и доли компонент </w:t>
+        <w:t xml:space="preserve">тов </w:t>
+      </w:r>
+      <w:proofErr w:type="spellStart"/>
+      <w:r>
+        <w:rPr>
+          <w:szCs w:val="24"/>
+        </w:rPr>
+        <w:t>Al</w:t>
+      </w:r>
+      <w:proofErr w:type="spellEnd"/>
+      <w:r>
+        <w:rPr>
+          <w:szCs w:val="24"/>
+        </w:rPr>
+        <w:t xml:space="preserve"> и </w:t>
+      </w:r>
+      <w:proofErr w:type="spellStart"/>
+      <w:r>
+        <w:rPr>
+          <w:szCs w:val="24"/>
+        </w:rPr>
+        <w:t>Ga</w:t>
+      </w:r>
+      <w:proofErr w:type="spellEnd"/>
+      <w:r>
+        <w:rPr>
+          <w:szCs w:val="24"/>
+        </w:rPr>
+        <w:t xml:space="preserve"> и доли компонент </w:t>
       </w:r>
       <w:r>
         <w:rPr>
@@ -1794,7 +2268,21 @@
         <w:rPr>
           <w:szCs w:val="24"/>
         </w:rPr>
-        <w:t xml:space="preserve"> AlN и </w:t>
+        <w:t xml:space="preserve"> </w:t>
+      </w:r>
+      <w:proofErr w:type="spellStart"/>
+      <w:r>
+        <w:rPr>
+          <w:szCs w:val="24"/>
+        </w:rPr>
+        <w:t>AlN</w:t>
+      </w:r>
+      <w:proofErr w:type="spellEnd"/>
+      <w:r>
+        <w:rPr>
+          <w:szCs w:val="24"/>
+        </w:rPr>
+        <w:t xml:space="preserve"> и </w:t>
       </w:r>
       <w:r>
         <w:rPr>
@@ -1842,14 +2330,22 @@
         <w:rPr>
           <w:szCs w:val="24"/>
         </w:rPr>
-        <w:t xml:space="preserve"> GaN</w:t>
-      </w:r>
-      <w:r>
-        <w:rPr>
-          <w:szCs w:val="24"/>
-        </w:rPr>
         <w:t xml:space="preserve"> </w:t>
       </w:r>
+      <w:proofErr w:type="spellStart"/>
+      <w:r>
+        <w:rPr>
+          <w:szCs w:val="24"/>
+        </w:rPr>
+        <w:t>GaN</w:t>
+      </w:r>
+      <w:proofErr w:type="spellEnd"/>
+      <w:r>
+        <w:rPr>
+          <w:szCs w:val="24"/>
+        </w:rPr>
+        <w:t xml:space="preserve"> </w:t>
+      </w:r>
       <w:r>
         <w:rPr>
           <w:szCs w:val="24"/>
@@ -1974,6 +2470,7 @@
         </w:rPr>
         <w:t xml:space="preserve">коэффициент доли подаваемого в источник вещества </w:t>
       </w:r>
+      <w:proofErr w:type="spellStart"/>
       <w:r>
         <w:rPr>
           <w:szCs w:val="24"/>
@@ -1981,6 +2478,7 @@
         </w:rPr>
         <w:t>AlCl</w:t>
       </w:r>
+      <w:proofErr w:type="spellEnd"/>
       <w:r>
         <w:rPr>
           <w:szCs w:val="24"/>
@@ -2199,7 +2697,15 @@
         <w:t>(д</w:t>
       </w:r>
       <w:r>
-        <w:t>иаграммы Аррениуса для межфазных потоков Al-компонент</w:t>
+        <w:t xml:space="preserve">иаграммы Аррениуса для межфазных потоков </w:t>
+      </w:r>
+      <w:proofErr w:type="spellStart"/>
+      <w:r>
+        <w:t>Al</w:t>
+      </w:r>
+      <w:proofErr w:type="spellEnd"/>
+      <w:r>
+        <w:t>-компонент</w:t>
       </w:r>
       <w:r>
         <w:t>)</w:t>
@@ -2218,10 +2724,10 @@
           <w:noProof/>
         </w:rPr>
         <w:drawing>
-          <wp:inline distT="0" distB="0" distL="0" distR="0" wp14:anchorId="3BC04301" wp14:editId="5A0E8864">
-            <wp:extent cx="4687570" cy="3515677"/>
-            <wp:effectExtent l="0" t="0" r="0" b="2540"/>
-            <wp:docPr id="1" name="Picture 1"/>
+          <wp:inline distT="0" distB="0" distL="0" distR="0" wp14:anchorId="09784497" wp14:editId="7DCB1B5F">
+            <wp:extent cx="4681182" cy="3510887"/>
+            <wp:effectExtent l="0" t="0" r="5715" b="0"/>
+            <wp:docPr id="8" name="Picture 8"/>
             <wp:cNvGraphicFramePr>
               <a:graphicFrameLocks xmlns:a="http://schemas.openxmlformats.org/drawingml/2006/main" noChangeAspect="1"/>
             </wp:cNvGraphicFramePr>
@@ -2229,7 +2735,7 @@
               <a:graphicData uri="http://schemas.openxmlformats.org/drawingml/2006/picture">
                 <pic:pic xmlns:pic="http://schemas.openxmlformats.org/drawingml/2006/picture">
                   <pic:nvPicPr>
-                    <pic:cNvPr id="1" name="cp-task1-a.png"/>
+                    <pic:cNvPr id="8" name="cp-task1-a.png"/>
                     <pic:cNvPicPr/>
                   </pic:nvPicPr>
                   <pic:blipFill>
@@ -2241,7 +2747,7 @@
                   <pic:spPr>
                     <a:xfrm>
                       <a:off x="0" y="0"/>
-                      <a:ext cx="4700565" cy="3525423"/>
+                      <a:ext cx="4710806" cy="3533105"/>
                     </a:xfrm>
                     <a:prstGeom prst="rect">
                       <a:avLst/>
@@ -2283,6 +2789,7 @@
       <w:r>
         <w:t>(</w:t>
       </w:r>
+      <w:proofErr w:type="spellStart"/>
       <w:r>
         <w:rPr>
           <w:lang w:val="en-US"/>
@@ -2296,6 +2803,7 @@
         </w:rPr>
         <w:t>Al</w:t>
       </w:r>
+      <w:proofErr w:type="spellEnd"/>
       <w:r>
         <w:t xml:space="preserve">) </w:t>
       </w:r>
@@ -2318,8 +2826,13 @@
         <w:t>(д</w:t>
       </w:r>
       <w:r>
-        <w:t>иаграмма Аррениуса скорости испарения источника Al</w:t>
-      </w:r>
+        <w:t xml:space="preserve">иаграмма Аррениуса скорости испарения источника </w:t>
+      </w:r>
+      <w:proofErr w:type="spellStart"/>
+      <w:r>
+        <w:t>Al</w:t>
+      </w:r>
+      <w:proofErr w:type="spellEnd"/>
       <w:r>
         <w:t>)</w:t>
       </w:r>
@@ -2337,10 +2850,10 @@
           <w:noProof/>
         </w:rPr>
         <w:drawing>
-          <wp:inline distT="0" distB="0" distL="0" distR="0" wp14:anchorId="6F3AF9E9" wp14:editId="779BFFE3">
-            <wp:extent cx="4687614" cy="3515712"/>
-            <wp:effectExtent l="0" t="0" r="0" b="2540"/>
-            <wp:docPr id="2" name="Picture 2"/>
+          <wp:inline distT="0" distB="0" distL="0" distR="0" wp14:anchorId="6FEC909D" wp14:editId="260ECC00">
+            <wp:extent cx="4680585" cy="3510439"/>
+            <wp:effectExtent l="0" t="0" r="5715" b="0"/>
+            <wp:docPr id="12" name="Picture 12"/>
             <wp:cNvGraphicFramePr>
               <a:graphicFrameLocks xmlns:a="http://schemas.openxmlformats.org/drawingml/2006/main" noChangeAspect="1"/>
             </wp:cNvGraphicFramePr>
@@ -2348,7 +2861,7 @@
               <a:graphicData uri="http://schemas.openxmlformats.org/drawingml/2006/picture">
                 <pic:pic xmlns:pic="http://schemas.openxmlformats.org/drawingml/2006/picture">
                   <pic:nvPicPr>
-                    <pic:cNvPr id="2" name="cp-task1-b.png"/>
+                    <pic:cNvPr id="12" name="cp-task1-b.png"/>
                     <pic:cNvPicPr/>
                   </pic:nvPicPr>
                   <pic:blipFill>
@@ -2360,7 +2873,7 @@
                   <pic:spPr>
                     <a:xfrm>
                       <a:off x="0" y="0"/>
-                      <a:ext cx="4712897" cy="3534674"/>
+                      <a:ext cx="4713710" cy="3535283"/>
                     </a:xfrm>
                     <a:prstGeom prst="rect">
                       <a:avLst/>
@@ -2438,7 +2951,15 @@
         <w:t>(д</w:t>
       </w:r>
       <w:r>
-        <w:t>иаграммы Аррениуса для межфазных потоков Ga-компонент</w:t>
+        <w:t xml:space="preserve">иаграммы Аррениуса для межфазных потоков </w:t>
+      </w:r>
+      <w:proofErr w:type="spellStart"/>
+      <w:r>
+        <w:t>Ga</w:t>
+      </w:r>
+      <w:proofErr w:type="spellEnd"/>
+      <w:r>
+        <w:t>-компонент</w:t>
       </w:r>
       <w:r>
         <w:t>)</w:t>
@@ -2457,10 +2978,10 @@
           <w:noProof/>
         </w:rPr>
         <w:drawing>
-          <wp:inline distT="0" distB="0" distL="0" distR="0" wp14:anchorId="62B75F81" wp14:editId="70CA237D">
-            <wp:extent cx="4680585" cy="3510439"/>
-            <wp:effectExtent l="0" t="0" r="5715" b="0"/>
-            <wp:docPr id="3" name="Picture 3"/>
+          <wp:inline distT="0" distB="0" distL="0" distR="0" wp14:anchorId="124277AA" wp14:editId="4B10EFD0">
+            <wp:extent cx="4684295" cy="3513221"/>
+            <wp:effectExtent l="0" t="0" r="2540" b="5080"/>
+            <wp:docPr id="13" name="Picture 13"/>
             <wp:cNvGraphicFramePr>
               <a:graphicFrameLocks xmlns:a="http://schemas.openxmlformats.org/drawingml/2006/main" noChangeAspect="1"/>
             </wp:cNvGraphicFramePr>
@@ -2468,7 +2989,7 @@
               <a:graphicData uri="http://schemas.openxmlformats.org/drawingml/2006/picture">
                 <pic:pic xmlns:pic="http://schemas.openxmlformats.org/drawingml/2006/picture">
                   <pic:nvPicPr>
-                    <pic:cNvPr id="3" name="cp-task2-a.png"/>
+                    <pic:cNvPr id="13" name="cp-task2-a.png"/>
                     <pic:cNvPicPr/>
                   </pic:nvPicPr>
                   <pic:blipFill>
@@ -2480,7 +3001,7 @@
                   <pic:spPr>
                     <a:xfrm>
                       <a:off x="0" y="0"/>
-                      <a:ext cx="4695107" cy="3521330"/>
+                      <a:ext cx="4708225" cy="3531168"/>
                     </a:xfrm>
                     <a:prstGeom prst="rect">
                       <a:avLst/>
@@ -2522,6 +3043,7 @@
       <w:r>
         <w:t>(</w:t>
       </w:r>
+      <w:proofErr w:type="spellStart"/>
       <w:r>
         <w:rPr>
           <w:lang w:val="en-US"/>
@@ -2535,8 +3057,7 @@
         </w:rPr>
         <w:t>Ga</w:t>
       </w:r>
-      <w:bookmarkStart w:id="0" w:name="_GoBack"/>
-      <w:bookmarkEnd w:id="0"/>
+      <w:proofErr w:type="spellEnd"/>
       <w:r>
         <w:t xml:space="preserve">) </w:t>
       </w:r>
@@ -2559,8 +3080,13 @@
         <w:t>(д</w:t>
       </w:r>
       <w:r>
-        <w:t>иаграмма Аррениуса скорости испарения источника Ga</w:t>
-      </w:r>
+        <w:t xml:space="preserve">иаграмма Аррениуса скорости испарения источника </w:t>
+      </w:r>
+      <w:proofErr w:type="spellStart"/>
+      <w:r>
+        <w:t>Ga</w:t>
+      </w:r>
+      <w:proofErr w:type="spellEnd"/>
       <w:r>
         <w:t>)</w:t>
       </w:r>
@@ -2578,10 +3104,10 @@
           <w:noProof/>
         </w:rPr>
         <w:drawing>
-          <wp:inline distT="0" distB="0" distL="0" distR="0" wp14:anchorId="405C106B" wp14:editId="758B0DE5">
-            <wp:extent cx="4680605" cy="3510455"/>
-            <wp:effectExtent l="0" t="0" r="5715" b="0"/>
-            <wp:docPr id="4" name="Picture 4"/>
+          <wp:inline distT="0" distB="0" distL="0" distR="0" wp14:anchorId="4FEC834D" wp14:editId="4BE2E59D">
+            <wp:extent cx="4704926" cy="3528695"/>
+            <wp:effectExtent l="0" t="0" r="0" b="1905"/>
+            <wp:docPr id="14" name="Picture 14"/>
             <wp:cNvGraphicFramePr>
               <a:graphicFrameLocks xmlns:a="http://schemas.openxmlformats.org/drawingml/2006/main" noChangeAspect="1"/>
             </wp:cNvGraphicFramePr>
@@ -2589,7 +3115,7 @@
               <a:graphicData uri="http://schemas.openxmlformats.org/drawingml/2006/picture">
                 <pic:pic xmlns:pic="http://schemas.openxmlformats.org/drawingml/2006/picture">
                   <pic:nvPicPr>
-                    <pic:cNvPr id="4" name="cp-task2-b.png"/>
+                    <pic:cNvPr id="14" name="cp-task2-b.png"/>
                     <pic:cNvPicPr/>
                   </pic:nvPicPr>
                   <pic:blipFill>
@@ -2601,7 +3127,7 @@
                   <pic:spPr>
                     <a:xfrm>
                       <a:off x="0" y="0"/>
-                      <a:ext cx="4712487" cy="3534366"/>
+                      <a:ext cx="4748398" cy="3561299"/>
                     </a:xfrm>
                     <a:prstGeom prst="rect">
                       <a:avLst/>
@@ -3593,7 +4119,15 @@
         <w:rPr>
           <w:szCs w:val="24"/>
         </w:rPr>
-        <w:t>Бахвалов Н.С. Численные методы (анализ, алгебра, обыкновенные дифференциальные уравнения). М.: Наука, 1975.</w:t>
+        <w:t>Бахвалов Н.С. Численные</w:t>
+      </w:r>
+      <w:bookmarkStart w:id="0" w:name="_GoBack"/>
+      <w:bookmarkEnd w:id="0"/>
+      <w:r>
+        <w:rPr>
+          <w:szCs w:val="24"/>
+        </w:rPr>
+        <w:t xml:space="preserve"> методы (анализ, алгебра, обыкновенные дифференциальные уравнения). М.: Наука, 1975.</w:t>
       </w:r>
     </w:p>
     <w:p>
@@ -3608,11 +4142,19 @@
           <w:szCs w:val="24"/>
         </w:rPr>
       </w:pPr>
-      <w:r>
-        <w:rPr>
-          <w:szCs w:val="24"/>
-        </w:rPr>
-        <w:t>Калиткин Н.Н. Численные методы. М.: Наука, 1978.</w:t>
+      <w:proofErr w:type="spellStart"/>
+      <w:r>
+        <w:rPr>
+          <w:szCs w:val="24"/>
+        </w:rPr>
+        <w:t>Калиткин</w:t>
+      </w:r>
+      <w:proofErr w:type="spellEnd"/>
+      <w:r>
+        <w:rPr>
+          <w:szCs w:val="24"/>
+        </w:rPr>
+        <w:t xml:space="preserve"> Н.Н. Численные методы. М.: Наука, 1978.</w:t>
       </w:r>
     </w:p>
     <w:p>
@@ -3632,13 +4174,73 @@
           <w:szCs w:val="24"/>
           <w:lang w:val="en-US"/>
         </w:rPr>
-        <w:t xml:space="preserve">T. Yamane, F. Satoh, H. Murakami, Y Kumagai, and A. Koukitu. </w:t>
-      </w:r>
-      <w:r>
-        <w:rPr>
-          <w:szCs w:val="24"/>
-        </w:rPr>
-        <w:t>J. Cryst. Growth 300 (2007) 164–167.</w:t>
+        <w:t xml:space="preserve">T. Yamane, F. Satoh, H. Murakami, Y </w:t>
+      </w:r>
+      <w:proofErr w:type="spellStart"/>
+      <w:r>
+        <w:rPr>
+          <w:szCs w:val="24"/>
+          <w:lang w:val="en-US"/>
+        </w:rPr>
+        <w:t>Kumagai</w:t>
+      </w:r>
+      <w:proofErr w:type="spellEnd"/>
+      <w:r>
+        <w:rPr>
+          <w:szCs w:val="24"/>
+          <w:lang w:val="en-US"/>
+        </w:rPr>
+        <w:t xml:space="preserve">, and A. </w:t>
+      </w:r>
+      <w:proofErr w:type="spellStart"/>
+      <w:r>
+        <w:rPr>
+          <w:szCs w:val="24"/>
+          <w:lang w:val="en-US"/>
+        </w:rPr>
+        <w:t>Koukitu</w:t>
+      </w:r>
+      <w:proofErr w:type="spellEnd"/>
+      <w:r>
+        <w:rPr>
+          <w:szCs w:val="24"/>
+          <w:lang w:val="en-US"/>
+        </w:rPr>
+        <w:t xml:space="preserve">. </w:t>
+      </w:r>
+      <w:r>
+        <w:rPr>
+          <w:szCs w:val="24"/>
+        </w:rPr>
+        <w:t xml:space="preserve">J. </w:t>
+      </w:r>
+      <w:proofErr w:type="spellStart"/>
+      <w:r>
+        <w:rPr>
+          <w:szCs w:val="24"/>
+        </w:rPr>
+        <w:t>Cryst</w:t>
+      </w:r>
+      <w:proofErr w:type="spellEnd"/>
+      <w:r>
+        <w:rPr>
+          <w:szCs w:val="24"/>
+        </w:rPr>
+        <w:t xml:space="preserve">. </w:t>
+      </w:r>
+      <w:proofErr w:type="spellStart"/>
+      <w:r>
+        <w:rPr>
+          <w:szCs w:val="24"/>
+        </w:rPr>
+        <w:t>Growth</w:t>
+      </w:r>
+      <w:proofErr w:type="spellEnd"/>
+      <w:r>
+        <w:rPr>
+          <w:szCs w:val="24"/>
+        </w:rPr>
+        <w:t xml:space="preserve"> 300 (2007) 164–167.</w:t>
       </w:r>
     </w:p>
     <w:p>
@@ -3659,7 +4261,23 @@
           <w:szCs w:val="24"/>
           <w:lang w:val="en-US"/>
         </w:rPr>
-        <w:t>A.S. Segal, D.S. Bazarevskiy, M.V. Bogdanov, and E.V. Yakovlev. Phys. Stat. Solidi (c) 6 (2009) S329-S332.</w:t>
+        <w:t xml:space="preserve">A.S. Segal, D.S. </w:t>
+      </w:r>
+      <w:proofErr w:type="spellStart"/>
+      <w:r>
+        <w:rPr>
+          <w:szCs w:val="24"/>
+          <w:lang w:val="en-US"/>
+        </w:rPr>
+        <w:t>Bazarevskiy</w:t>
+      </w:r>
+      <w:proofErr w:type="spellEnd"/>
+      <w:r>
+        <w:rPr>
+          <w:szCs w:val="24"/>
+          <w:lang w:val="en-US"/>
+        </w:rPr>
+        <w:t>, M.V. Bogdanov, and E.V. Yakovlev. Phys. Stat. Solidi (c) 6 (2009) S329-S332.</w:t>
       </w:r>
     </w:p>
     <w:sectPr>
@@ -11438,7 +12056,7 @@
 </file>
 
 <file path=customXml/itemProps1.xml><?xml version="1.0" encoding="utf-8"?>
-<ds:datastoreItem xmlns:ds="http://schemas.openxmlformats.org/officeDocument/2006/customXml" ds:itemID="{E081840B-4FED-3B42-A961-6CFC62494965}">
+<ds:datastoreItem xmlns:ds="http://schemas.openxmlformats.org/officeDocument/2006/customXml" ds:itemID="{C8FDEFF3-0C38-794E-AE9E-C4250AEEEE3E}">
   <ds:schemaRefs>
     <ds:schemaRef ds:uri="http://schemas.openxmlformats.org/officeDocument/2006/bibliography"/>
   </ds:schemaRefs>

</xml_diff>

<commit_message>
😔 fix vHoJdEnIe AlUmInIa vW CrYsTaLlL
</commit_message>
<xml_diff>
--- a/cp/documents/report.docx
+++ b/cp/documents/report.docx
@@ -384,7 +384,6 @@
         </w:rPr>
         <w:t xml:space="preserve">Моделирование роста монокристаллического твердого раствора </w:t>
       </w:r>
-      <w:proofErr w:type="spellStart"/>
       <w:r>
         <w:rPr>
           <w:bCs/>
@@ -419,7 +418,6 @@
         </w:rPr>
         <w:t>Ga</w:t>
       </w:r>
-      <w:proofErr w:type="spellEnd"/>
       <w:r>
         <w:rPr>
           <w:bCs/>
@@ -442,7 +440,6 @@
         </w:rPr>
         <w:t>-</w:t>
       </w:r>
-      <w:proofErr w:type="spellStart"/>
       <w:r>
         <w:rPr>
           <w:bCs/>
@@ -466,7 +463,6 @@
         </w:rPr>
         <w:t>N</w:t>
       </w:r>
-      <w:proofErr w:type="spellEnd"/>
       <w:r>
         <w:rPr>
           <w:bCs/>
@@ -583,7 +579,6 @@
         </w:rPr>
         <w:t xml:space="preserve">Студент </w:t>
       </w:r>
-      <w:proofErr w:type="spellStart"/>
       <w:r>
         <w:rPr>
           <w:sz w:val="24"/>
@@ -606,16 +601,7 @@
           <w:szCs w:val="24"/>
           <w:u w:val="single"/>
         </w:rPr>
-        <w:t>aголев</w:t>
-      </w:r>
-      <w:proofErr w:type="spellEnd"/>
-      <w:r>
-        <w:rPr>
-          <w:sz w:val="24"/>
-          <w:szCs w:val="24"/>
-          <w:u w:val="single"/>
-        </w:rPr>
-        <w:t xml:space="preserve"> М. Д.</w:t>
+        <w:t>aголев М. Д.</w:t>
       </w:r>
       <w:r>
         <w:rPr>
@@ -719,25 +705,7 @@
           <w:szCs w:val="24"/>
           <w:u w:val="single"/>
         </w:rPr>
-        <w:t xml:space="preserve">Сегаль А.С., к.ф.-м.н., </w:t>
-      </w:r>
-      <w:proofErr w:type="spellStart"/>
-      <w:r>
-        <w:rPr>
-          <w:sz w:val="24"/>
-          <w:szCs w:val="24"/>
-          <w:u w:val="single"/>
-        </w:rPr>
-        <w:t>тьютор</w:t>
-      </w:r>
-      <w:proofErr w:type="spellEnd"/>
-      <w:r>
-        <w:rPr>
-          <w:sz w:val="24"/>
-          <w:szCs w:val="24"/>
-          <w:u w:val="single"/>
-        </w:rPr>
-        <w:t xml:space="preserve"> ФИТиП</w:t>
+        <w:t>Сегаль А.С., к.ф.-м.н., тьютор ФИТиП</w:t>
       </w:r>
       <w:r>
         <w:rPr>
@@ -869,15 +837,7 @@
         <w:jc w:val="both"/>
       </w:pPr>
       <w:r>
-        <w:t xml:space="preserve">Точное «предсказательное» моделирование хлоридной эпитаксии </w:t>
-      </w:r>
-      <w:proofErr w:type="spellStart"/>
-      <w:r>
-        <w:t>алгана</w:t>
-      </w:r>
-      <w:proofErr w:type="spellEnd"/>
-      <w:r>
-        <w:t xml:space="preserve"> требует детального описания газовой динамики, теплообмена, многокомпонентной диффузии, поверхностной кинетики и некоторых других физических процессов. Однако, как выяснилось в ходе расчетов, многие экспериментально наблюдаемые особенности процесса могут быть воспроизведены и объяснены в рамках простой приближенной модели, сводящейся к решению трех однотипных нелинейных систем алгебраических уравнений.</w:t>
+        <w:t>Точное «предсказательное» моделирование хлоридной эпитаксии алгана требует детального описания газовой динамики, теплообмена, многокомпонентной диффузии, поверхностной кинетики и некоторых других физических процессов. Однако, как выяснилось в ходе расчетов, многие экспериментально наблюдаемые особенности процесса могут быть воспроизведены и объяснены в рамках простой приближенной модели, сводящейся к решению трех однотипных нелинейных систем алгебраических уравнений.</w:t>
       </w:r>
     </w:p>
     <w:p>
@@ -898,15 +858,7 @@
         <w:jc w:val="both"/>
       </w:pPr>
       <w:r>
-        <w:t xml:space="preserve">Курсовой проект нацелен на численное решение системы нелинейных алгебраических уравнений. С этой целью предлагается провести моделирование технологического процесса получения твердого раствора нитридов металлов III группы. Модель этого процесса как раз сводится к решению такой системы. Решение можно проводить любым численным методом, однако, рекомендуется использовать базовый метод Ньютона, возможно дополненный поиском локального минимума по </w:t>
-      </w:r>
-      <w:proofErr w:type="spellStart"/>
-      <w:r>
-        <w:t>Ньютоновским</w:t>
-      </w:r>
-      <w:proofErr w:type="spellEnd"/>
-      <w:r>
-        <w:t xml:space="preserve"> направлениям на каждом итерационном шаге. </w:t>
+        <w:t xml:space="preserve">Курсовой проект нацелен на численное решение системы нелинейных алгебраических уравнений. С этой целью предлагается провести моделирование технологического процесса получения твердого раствора нитридов металлов III группы. Модель этого процесса как раз сводится к решению такой системы. Решение можно проводить любым численным методом, однако, рекомендуется использовать базовый метод Ньютона, возможно дополненный поиском локального минимума по Ньютоновским направлениям на каждом итерационном шаге. </w:t>
       </w:r>
       <w:r>
         <w:t xml:space="preserve">Так же немаловажной </w:t>
@@ -961,49 +913,7 @@
         <w:rPr>
           <w:szCs w:val="24"/>
         </w:rPr>
-        <w:t xml:space="preserve">В данном курсовом проекте предлагается провести моделирование хлоридной эпитаксии </w:t>
-      </w:r>
-      <w:proofErr w:type="spellStart"/>
-      <w:r>
-        <w:rPr>
-          <w:szCs w:val="24"/>
-        </w:rPr>
-        <w:t>алгана</w:t>
-      </w:r>
-      <w:proofErr w:type="spellEnd"/>
-      <w:r>
-        <w:rPr>
-          <w:szCs w:val="24"/>
-        </w:rPr>
-        <w:t xml:space="preserve"> на основе приближенной модели процесса, и, в конечном счете, объяснить обнаруженное в экспериментальной работе явление резкого смещения состава </w:t>
-      </w:r>
-      <w:proofErr w:type="spellStart"/>
-      <w:r>
-        <w:rPr>
-          <w:szCs w:val="24"/>
-        </w:rPr>
-        <w:t>алгана</w:t>
-      </w:r>
-      <w:proofErr w:type="spellEnd"/>
-      <w:r>
-        <w:rPr>
-          <w:szCs w:val="24"/>
-        </w:rPr>
-        <w:t xml:space="preserve"> в сторону компоненты </w:t>
-      </w:r>
-      <w:proofErr w:type="spellStart"/>
-      <w:r>
-        <w:rPr>
-          <w:szCs w:val="24"/>
-        </w:rPr>
-        <w:t>AlN</w:t>
-      </w:r>
-      <w:proofErr w:type="spellEnd"/>
-      <w:r>
-        <w:rPr>
-          <w:szCs w:val="24"/>
-        </w:rPr>
-        <w:t xml:space="preserve"> при незначительном добавлении водорода в несущий азот.</w:t>
+        <w:t>В данном курсовом проекте предлагается провести моделирование хлоридной эпитаксии алгана на основе приближенной модели процесса, и, в конечном счете, объяснить обнаруженное в экспериментальной работе явление резкого смещения состава алгана в сторону компоненты AlN при незначительном добавлении водорода в несущий азот.</w:t>
       </w:r>
     </w:p>
     <w:p>
@@ -1027,43 +937,39 @@
           <w:sz w:val="24"/>
           <w:szCs w:val="24"/>
         </w:rPr>
-        <w:t xml:space="preserve">Найти межфазные потоки </w:t>
-      </w:r>
-      <w:proofErr w:type="spellStart"/>
+        <w:t>Найти межфазные потоки Al-содержащих и Ga</w:t>
+      </w:r>
       <w:r>
         <w:rPr>
           <w:i w:val="0"/>
           <w:sz w:val="24"/>
           <w:szCs w:val="24"/>
         </w:rPr>
-        <w:t>Al</w:t>
-      </w:r>
-      <w:proofErr w:type="spellEnd"/>
+        <w:t>-</w:t>
+      </w:r>
       <w:r>
         <w:rPr>
           <w:i w:val="0"/>
           <w:sz w:val="24"/>
           <w:szCs w:val="24"/>
         </w:rPr>
-        <w:t xml:space="preserve">-содержащих и </w:t>
-      </w:r>
-      <w:proofErr w:type="spellStart"/>
+        <w:t>содержащих</w:t>
+      </w:r>
       <w:r>
         <w:rPr>
           <w:i w:val="0"/>
           <w:sz w:val="24"/>
           <w:szCs w:val="24"/>
         </w:rPr>
-        <w:t>Ga</w:t>
-      </w:r>
-      <w:proofErr w:type="spellEnd"/>
+        <w:t xml:space="preserve"> </w:t>
+      </w:r>
       <w:r>
         <w:rPr>
           <w:i w:val="0"/>
           <w:sz w:val="24"/>
           <w:szCs w:val="24"/>
         </w:rPr>
-        <w:t>-</w:t>
+        <w:t>компонент</w:t>
       </w:r>
       <w:r>
         <w:rPr>
@@ -1071,7 +977,7 @@
           <w:sz w:val="24"/>
           <w:szCs w:val="24"/>
         </w:rPr>
-        <w:t>содержащих</w:t>
+        <w:t xml:space="preserve"> </w:t>
       </w:r>
       <w:r>
         <w:rPr>
@@ -1079,7 +985,7 @@
           <w:sz w:val="24"/>
           <w:szCs w:val="24"/>
         </w:rPr>
-        <w:t xml:space="preserve"> </w:t>
+        <w:t>на</w:t>
       </w:r>
       <w:r>
         <w:rPr>
@@ -1087,7 +993,7 @@
           <w:sz w:val="24"/>
           <w:szCs w:val="24"/>
         </w:rPr>
-        <w:t>компонент</w:t>
+        <w:t xml:space="preserve"> </w:t>
       </w:r>
       <w:r>
         <w:rPr>
@@ -1095,7 +1001,7 @@
           <w:sz w:val="24"/>
           <w:szCs w:val="24"/>
         </w:rPr>
-        <w:t xml:space="preserve"> </w:t>
+        <w:t xml:space="preserve">поверхности твердого алюминия и скорость испарения источника алюминия. Построить графики полученных зависимостей. Показать, что преобладающим Al-содержащим </w:t>
       </w:r>
       <w:r>
         <w:rPr>
@@ -1103,15 +1009,17 @@
           <w:sz w:val="24"/>
           <w:szCs w:val="24"/>
         </w:rPr>
-        <w:t>на</w:t>
+        <w:lastRenderedPageBreak/>
+        <w:t>компонентом, выходящим из источника, является трихлорид алюминия (AlCl</w:t>
       </w:r>
       <w:r>
         <w:rPr>
           <w:i w:val="0"/>
           <w:sz w:val="24"/>
           <w:szCs w:val="24"/>
-        </w:rPr>
-        <w:t xml:space="preserve"> </w:t>
+          <w:vertAlign w:val="subscript"/>
+        </w:rPr>
+        <w:t>3</w:t>
       </w:r>
       <w:r>
         <w:rPr>
@@ -1119,139 +1027,23 @@
           <w:sz w:val="24"/>
           <w:szCs w:val="24"/>
         </w:rPr>
-        <w:t xml:space="preserve">поверхности твердого алюминия и скорость испарения источника алюминия. Построить графики полученных зависимостей. Показать, что преобладающим </w:t>
-      </w:r>
-      <w:proofErr w:type="spellStart"/>
+        <w:t>)</w:t>
+      </w:r>
       <w:r>
         <w:rPr>
           <w:i w:val="0"/>
           <w:sz w:val="24"/>
           <w:szCs w:val="24"/>
         </w:rPr>
-        <w:t>Al</w:t>
-      </w:r>
-      <w:proofErr w:type="spellEnd"/>
+        <w:t>,</w:t>
+      </w:r>
       <w:r>
         <w:rPr>
           <w:i w:val="0"/>
           <w:sz w:val="24"/>
           <w:szCs w:val="24"/>
         </w:rPr>
-        <w:t xml:space="preserve">-содержащим </w:t>
-      </w:r>
-      <w:r>
-        <w:rPr>
-          <w:i w:val="0"/>
-          <w:sz w:val="24"/>
-          <w:szCs w:val="24"/>
-        </w:rPr>
-        <w:lastRenderedPageBreak/>
-        <w:t xml:space="preserve">компонентом, выходящим из источника, является </w:t>
-      </w:r>
-      <w:proofErr w:type="spellStart"/>
-      <w:r>
-        <w:rPr>
-          <w:i w:val="0"/>
-          <w:sz w:val="24"/>
-          <w:szCs w:val="24"/>
-        </w:rPr>
-        <w:t>трихлорид</w:t>
-      </w:r>
-      <w:proofErr w:type="spellEnd"/>
-      <w:r>
-        <w:rPr>
-          <w:i w:val="0"/>
-          <w:sz w:val="24"/>
-          <w:szCs w:val="24"/>
-        </w:rPr>
-        <w:t xml:space="preserve"> алюминия (AlCl</w:t>
-      </w:r>
-      <w:r>
-        <w:rPr>
-          <w:i w:val="0"/>
-          <w:sz w:val="24"/>
-          <w:szCs w:val="24"/>
-          <w:vertAlign w:val="subscript"/>
-        </w:rPr>
-        <w:t>3</w:t>
-      </w:r>
-      <w:r>
-        <w:rPr>
-          <w:i w:val="0"/>
-          <w:sz w:val="24"/>
-          <w:szCs w:val="24"/>
-        </w:rPr>
-        <w:t>)</w:t>
-      </w:r>
-      <w:r>
-        <w:rPr>
-          <w:i w:val="0"/>
-          <w:sz w:val="24"/>
-          <w:szCs w:val="24"/>
-        </w:rPr>
-        <w:t>,</w:t>
-      </w:r>
-      <w:r>
-        <w:rPr>
-          <w:i w:val="0"/>
-          <w:sz w:val="24"/>
-          <w:szCs w:val="24"/>
-        </w:rPr>
-        <w:t xml:space="preserve"> а преобладающим </w:t>
-      </w:r>
-      <w:proofErr w:type="spellStart"/>
-      <w:r>
-        <w:rPr>
-          <w:i w:val="0"/>
-          <w:sz w:val="24"/>
-          <w:szCs w:val="24"/>
-        </w:rPr>
-        <w:t>Ga</w:t>
-      </w:r>
-      <w:proofErr w:type="spellEnd"/>
-      <w:r>
-        <w:rPr>
-          <w:i w:val="0"/>
-          <w:sz w:val="24"/>
-          <w:szCs w:val="24"/>
-        </w:rPr>
-        <w:t xml:space="preserve">-содержащим компонентом - </w:t>
-      </w:r>
-      <w:proofErr w:type="spellStart"/>
-      <w:r>
-        <w:rPr>
-          <w:i w:val="0"/>
-          <w:sz w:val="24"/>
-          <w:szCs w:val="24"/>
-        </w:rPr>
-        <w:t>монохлорид</w:t>
-      </w:r>
-      <w:proofErr w:type="spellEnd"/>
-      <w:r>
-        <w:rPr>
-          <w:i w:val="0"/>
-          <w:sz w:val="24"/>
-          <w:szCs w:val="24"/>
-        </w:rPr>
-        <w:t xml:space="preserve"> галлия (</w:t>
-      </w:r>
-      <w:proofErr w:type="spellStart"/>
-      <w:r>
-        <w:rPr>
-          <w:i w:val="0"/>
-          <w:sz w:val="24"/>
-          <w:szCs w:val="24"/>
-        </w:rPr>
-        <w:t>GaCl</w:t>
-      </w:r>
-      <w:proofErr w:type="spellEnd"/>
-      <w:r>
-        <w:rPr>
-          <w:i w:val="0"/>
-          <w:sz w:val="24"/>
-          <w:szCs w:val="24"/>
-        </w:rPr>
-        <w:t>).</w:t>
+        <w:t xml:space="preserve"> а преобладающим Ga-содержащим компонентом - монохлорид галлия (GaCl).</w:t>
       </w:r>
     </w:p>
     <w:p>
@@ -1277,7 +1069,6 @@
         </w:rPr>
         <w:t xml:space="preserve">Найти межфазные потоки компонент </w:t>
       </w:r>
-      <w:proofErr w:type="spellStart"/>
       <w:r>
         <w:rPr>
           <w:i w:val="0"/>
@@ -1287,7 +1078,6 @@
         </w:rPr>
         <w:t>AlCl</w:t>
       </w:r>
-      <w:proofErr w:type="spellEnd"/>
       <w:r>
         <w:rPr>
           <w:i w:val="0"/>
@@ -1305,7 +1095,6 @@
         </w:rPr>
         <w:t xml:space="preserve"> и </w:t>
       </w:r>
-      <w:proofErr w:type="spellStart"/>
       <w:r>
         <w:rPr>
           <w:i w:val="0"/>
@@ -1315,7 +1104,6 @@
         </w:rPr>
         <w:t>GaCl</w:t>
       </w:r>
-      <w:proofErr w:type="spellEnd"/>
       <w:r>
         <w:rPr>
           <w:i w:val="0"/>
@@ -1324,7 +1112,6 @@
         </w:rPr>
         <w:t xml:space="preserve"> на ростовой поверхности, а также скорость роста слоя и долю </w:t>
       </w:r>
-      <w:proofErr w:type="spellStart"/>
       <w:r>
         <w:rPr>
           <w:i w:val="0"/>
@@ -1334,7 +1121,6 @@
         </w:rPr>
         <w:t>AlN</w:t>
       </w:r>
-      <w:proofErr w:type="spellEnd"/>
       <w:r>
         <w:rPr>
           <w:i w:val="0"/>
@@ -1420,21 +1206,7 @@
         <w:rPr>
           <w:szCs w:val="24"/>
         </w:rPr>
-        <w:t xml:space="preserve">моделирование хлоридной эпитаксии </w:t>
-      </w:r>
-      <w:proofErr w:type="spellStart"/>
-      <w:r>
-        <w:rPr>
-          <w:szCs w:val="24"/>
-        </w:rPr>
-        <w:t>алгана</w:t>
-      </w:r>
-      <w:proofErr w:type="spellEnd"/>
-      <w:r>
-        <w:rPr>
-          <w:szCs w:val="24"/>
-        </w:rPr>
-        <w:t xml:space="preserve"> на основе приближенной модели процесса</w:t>
+        <w:t>моделирование хлоридной эпитаксии алгана на основе приближенной модели процесса</w:t>
       </w:r>
       <w:r>
         <w:rPr>
@@ -1542,16 +1314,15 @@
         <w:rPr>
           <w:szCs w:val="24"/>
         </w:rPr>
-        <w:t xml:space="preserve">термодинамических давлений для </w:t>
-      </w:r>
-      <w:proofErr w:type="spellStart"/>
-      <w:r>
-        <w:rPr>
-          <w:szCs w:val="24"/>
-        </w:rPr>
-        <w:t>AlCl</w:t>
-      </w:r>
-      <w:proofErr w:type="spellEnd"/>
+        <w:t>термодинамических давлений для AlCl, AlCl</w:t>
+      </w:r>
+      <w:r>
+        <w:rPr>
+          <w:szCs w:val="24"/>
+          <w:vertAlign w:val="subscript"/>
+        </w:rPr>
+        <w:t>2</w:t>
+      </w:r>
       <w:r>
         <w:rPr>
           <w:szCs w:val="24"/>
@@ -1563,52 +1334,25 @@
           <w:szCs w:val="24"/>
           <w:vertAlign w:val="subscript"/>
         </w:rPr>
+        <w:t>3</w:t>
+      </w:r>
+      <w:r>
+        <w:rPr>
+          <w:szCs w:val="24"/>
+        </w:rPr>
+        <w:t>, HCl, H</w:t>
+      </w:r>
+      <w:r>
+        <w:rPr>
+          <w:szCs w:val="24"/>
+          <w:vertAlign w:val="subscript"/>
+        </w:rPr>
         <w:t>2</w:t>
       </w:r>
       <w:r>
         <w:rPr>
           <w:szCs w:val="24"/>
         </w:rPr>
-        <w:t>, AlCl</w:t>
-      </w:r>
-      <w:r>
-        <w:rPr>
-          <w:szCs w:val="24"/>
-          <w:vertAlign w:val="subscript"/>
-        </w:rPr>
-        <w:t>3</w:t>
-      </w:r>
-      <w:r>
-        <w:rPr>
-          <w:szCs w:val="24"/>
-        </w:rPr>
-        <w:t xml:space="preserve">, </w:t>
-      </w:r>
-      <w:proofErr w:type="spellStart"/>
-      <w:r>
-        <w:rPr>
-          <w:szCs w:val="24"/>
-        </w:rPr>
-        <w:t>HCl</w:t>
-      </w:r>
-      <w:proofErr w:type="spellEnd"/>
-      <w:r>
-        <w:rPr>
-          <w:szCs w:val="24"/>
-        </w:rPr>
-        <w:t>, H</w:t>
-      </w:r>
-      <w:r>
-        <w:rPr>
-          <w:szCs w:val="24"/>
-          <w:vertAlign w:val="subscript"/>
-        </w:rPr>
-        <w:t>2</w:t>
-      </w:r>
-      <w:r>
-        <w:rPr>
-          <w:szCs w:val="24"/>
-        </w:rPr>
         <w:t>.</w:t>
       </w:r>
       <w:r>
@@ -1688,41 +1432,13 @@
         <w:rPr>
           <w:szCs w:val="24"/>
         </w:rPr>
-        <w:t xml:space="preserve">, мы можем наглядно убедиться, что преобладающим </w:t>
-      </w:r>
-      <w:proofErr w:type="spellStart"/>
-      <w:r>
-        <w:rPr>
-          <w:szCs w:val="24"/>
-        </w:rPr>
-        <w:t>Al</w:t>
-      </w:r>
-      <w:proofErr w:type="spellEnd"/>
-      <w:r>
-        <w:rPr>
-          <w:szCs w:val="24"/>
-        </w:rPr>
-        <w:t>-содержащим компонентом, выходящим из источни</w:t>
-      </w:r>
-      <w:r>
-        <w:rPr>
-          <w:szCs w:val="24"/>
-        </w:rPr>
-        <w:t xml:space="preserve">ка, является </w:t>
-      </w:r>
-      <w:proofErr w:type="spellStart"/>
-      <w:r>
-        <w:rPr>
-          <w:szCs w:val="24"/>
-        </w:rPr>
-        <w:t>трихлорид</w:t>
-      </w:r>
-      <w:proofErr w:type="spellEnd"/>
-      <w:r>
-        <w:rPr>
-          <w:szCs w:val="24"/>
-        </w:rPr>
-        <w:t xml:space="preserve"> алюминия.</w:t>
+        <w:t>, мы можем наглядно убедиться, что преобладающим Al-содержащим компонентом, выходящим из источни</w:t>
+      </w:r>
+      <w:r>
+        <w:rPr>
+          <w:szCs w:val="24"/>
+        </w:rPr>
+        <w:t>ка, является трихлорид алюминия.</w:t>
       </w:r>
     </w:p>
     <w:p>
@@ -1739,40 +1455,11 @@
         </w:rPr>
         <w:t xml:space="preserve">Второй задачей этого проекта было нахождение межфазных потоков </w:t>
       </w:r>
-      <w:proofErr w:type="spellStart"/>
-      <w:r>
-        <w:rPr>
-          <w:szCs w:val="24"/>
-        </w:rPr>
-        <w:t>Al</w:t>
-      </w:r>
-      <w:proofErr w:type="spellEnd"/>
-      <w:r>
-        <w:rPr>
-          <w:szCs w:val="24"/>
-        </w:rPr>
-        <w:t xml:space="preserve">-содержащих и </w:t>
-      </w:r>
-      <w:proofErr w:type="spellStart"/>
-      <w:r>
-        <w:rPr>
-          <w:szCs w:val="24"/>
-        </w:rPr>
-        <w:t>Ga</w:t>
-      </w:r>
-      <w:proofErr w:type="spellEnd"/>
-      <w:r>
-        <w:rPr>
-          <w:szCs w:val="24"/>
-        </w:rPr>
-        <w:t xml:space="preserve">-содержащих компонент на поверхности твердого алюминия и скорость испарения источника </w:t>
-      </w:r>
-      <w:proofErr w:type="spellStart"/>
-      <w:r>
-        <w:rPr>
-          <w:szCs w:val="24"/>
-        </w:rPr>
-        <w:t>алюминия</w:t>
+      <w:r>
+        <w:rPr>
+          <w:szCs w:val="24"/>
+        </w:rPr>
+        <w:t>Al-содержащих и Ga-содержащих компонент на поверхности твердого алюминия и скорость испарения источника алюминия</w:t>
       </w:r>
       <w:r>
         <w:rPr>
@@ -1784,14 +1471,7 @@
         <w:rPr>
           <w:szCs w:val="24"/>
         </w:rPr>
-        <w:t>Так</w:t>
-      </w:r>
-      <w:proofErr w:type="spellEnd"/>
-      <w:r>
-        <w:rPr>
-          <w:szCs w:val="24"/>
-        </w:rPr>
-        <w:t xml:space="preserve"> как алю</w:t>
+        <w:t>Так как алю</w:t>
       </w:r>
       <w:r>
         <w:rPr>
@@ -1859,21 +1539,7 @@
         <w:rPr>
           <w:szCs w:val="24"/>
         </w:rPr>
-        <w:t xml:space="preserve">межфазных потоков </w:t>
-      </w:r>
-      <w:proofErr w:type="spellStart"/>
-      <w:r>
-        <w:rPr>
-          <w:szCs w:val="24"/>
-        </w:rPr>
-        <w:t>Ga</w:t>
-      </w:r>
-      <w:proofErr w:type="spellEnd"/>
-      <w:r>
-        <w:rPr>
-          <w:szCs w:val="24"/>
-        </w:rPr>
-        <w:t>-компонент, благодаря которой</w:t>
+        <w:t>межфазных потоков Ga-компонент, благодаря которой</w:t>
       </w:r>
       <w:r>
         <w:rPr>
@@ -1886,41 +1552,13 @@
           <w:szCs w:val="24"/>
         </w:rPr>
         <w:lastRenderedPageBreak/>
-        <w:t xml:space="preserve">можем наглядно убедиться, что преобладающим </w:t>
-      </w:r>
-      <w:proofErr w:type="spellStart"/>
-      <w:r>
-        <w:rPr>
-          <w:szCs w:val="24"/>
-        </w:rPr>
-        <w:t>Ga</w:t>
-      </w:r>
-      <w:proofErr w:type="spellEnd"/>
-      <w:r>
-        <w:rPr>
-          <w:szCs w:val="24"/>
-        </w:rPr>
-        <w:t>-содержащим компонентом, выходящим из источн</w:t>
-      </w:r>
-      <w:r>
-        <w:rPr>
-          <w:szCs w:val="24"/>
-        </w:rPr>
-        <w:t xml:space="preserve">ика, является </w:t>
-      </w:r>
-      <w:proofErr w:type="spellStart"/>
-      <w:r>
-        <w:rPr>
-          <w:szCs w:val="24"/>
-        </w:rPr>
-        <w:t>монохлорид</w:t>
-      </w:r>
-      <w:proofErr w:type="spellEnd"/>
-      <w:r>
-        <w:rPr>
-          <w:szCs w:val="24"/>
-        </w:rPr>
-        <w:t xml:space="preserve"> галлия.</w:t>
+        <w:t>можем наглядно убедиться, что преобладающим Ga-содержащим компонентом, выходящим из источн</w:t>
+      </w:r>
+      <w:r>
+        <w:rPr>
+          <w:szCs w:val="24"/>
+        </w:rPr>
+        <w:t>ика, является монохлорид галлия.</w:t>
       </w:r>
     </w:p>
     <w:p>
@@ -1964,7 +1602,6 @@
         </w:rPr>
         <w:t xml:space="preserve"> компонент </w:t>
       </w:r>
-      <w:proofErr w:type="spellStart"/>
       <w:r>
         <w:rPr>
           <w:szCs w:val="24"/>
@@ -1972,7 +1609,6 @@
         </w:rPr>
         <w:t>AlCl</w:t>
       </w:r>
-      <w:proofErr w:type="spellEnd"/>
       <w:r>
         <w:rPr>
           <w:szCs w:val="24"/>
@@ -1986,7 +1622,6 @@
         </w:rPr>
         <w:t xml:space="preserve"> и </w:t>
       </w:r>
-      <w:proofErr w:type="spellStart"/>
       <w:r>
         <w:rPr>
           <w:szCs w:val="24"/>
@@ -1994,14 +1629,12 @@
         </w:rPr>
         <w:t>GaCl</w:t>
       </w:r>
-      <w:proofErr w:type="spellEnd"/>
       <w:r>
         <w:rPr>
           <w:szCs w:val="24"/>
         </w:rPr>
         <w:t xml:space="preserve"> на ростовой поверхности, а также скорость роста слоя и долю </w:t>
       </w:r>
-      <w:proofErr w:type="spellStart"/>
       <w:r>
         <w:rPr>
           <w:szCs w:val="24"/>
@@ -2009,7 +1642,6 @@
         </w:rPr>
         <w:t>AlN</w:t>
       </w:r>
-      <w:proofErr w:type="spellEnd"/>
       <w:r>
         <w:rPr>
           <w:szCs w:val="24"/>
@@ -2057,16 +1689,8 @@
         <w:rPr>
           <w:szCs w:val="24"/>
         </w:rPr>
-        <w:t xml:space="preserve"> и </w:t>
-      </w:r>
-      <w:proofErr w:type="spellStart"/>
-      <w:r>
-        <w:rPr>
-          <w:szCs w:val="24"/>
-        </w:rPr>
-        <w:t>GaCl</w:t>
-      </w:r>
-      <w:proofErr w:type="spellEnd"/>
+        <w:t xml:space="preserve"> и GaCl</w:t>
+      </w:r>
       <w:r>
         <w:rPr>
           <w:szCs w:val="24"/>
@@ -2119,21 +1743,7 @@
         <w:rPr>
           <w:szCs w:val="24"/>
         </w:rPr>
-        <w:t>стехиометрические соотношения на ростовой поверхности, обеспечивающие "</w:t>
-      </w:r>
-      <w:proofErr w:type="spellStart"/>
-      <w:r>
-        <w:rPr>
-          <w:szCs w:val="24"/>
-        </w:rPr>
-        <w:t>невхождение</w:t>
-      </w:r>
-      <w:proofErr w:type="spellEnd"/>
-      <w:r>
-        <w:rPr>
-          <w:szCs w:val="24"/>
-        </w:rPr>
-        <w:t>"</w:t>
+        <w:t>стехиометрические соотношения на ростовой поверхности, обеспечивающие "невхождение"</w:t>
       </w:r>
     </w:p>
     <w:p>
@@ -2147,338 +1757,230 @@
         <w:rPr>
           <w:szCs w:val="24"/>
         </w:rPr>
-        <w:t xml:space="preserve">элементов H и </w:t>
-      </w:r>
-      <w:proofErr w:type="spellStart"/>
-      <w:r>
-        <w:rPr>
-          <w:szCs w:val="24"/>
-        </w:rPr>
-        <w:t>Cl</w:t>
-      </w:r>
-      <w:proofErr w:type="spellEnd"/>
-      <w:r>
-        <w:rPr>
-          <w:szCs w:val="24"/>
-        </w:rPr>
-        <w:t xml:space="preserve"> в </w:t>
-      </w:r>
-      <w:proofErr w:type="spellStart"/>
-      <w:r>
-        <w:rPr>
-          <w:szCs w:val="24"/>
-        </w:rPr>
-        <w:t>алган</w:t>
-      </w:r>
-      <w:proofErr w:type="spellEnd"/>
-      <w:r>
-        <w:rPr>
-          <w:szCs w:val="24"/>
-        </w:rPr>
-        <w:t>, д</w:t>
-      </w:r>
-      <w:r>
-        <w:rPr>
-          <w:szCs w:val="24"/>
-        </w:rPr>
-        <w:t xml:space="preserve">обавим условие равенства межфазного потока элементов </w:t>
-      </w:r>
-      <w:proofErr w:type="spellStart"/>
-      <w:r>
-        <w:rPr>
-          <w:szCs w:val="24"/>
-        </w:rPr>
-        <w:t>Al</w:t>
-      </w:r>
-      <w:proofErr w:type="spellEnd"/>
+        <w:t>элементов H и Cl в алган, д</w:t>
+      </w:r>
+      <w:r>
+        <w:rPr>
+          <w:szCs w:val="24"/>
+        </w:rPr>
+        <w:t>обавим условие равенства межфазного потока элементов Al и Ga и межфазного потока элемента N</w:t>
+      </w:r>
       <w:r>
         <w:rPr>
           <w:szCs w:val="24"/>
         </w:rPr>
         <w:t xml:space="preserve"> и </w:t>
       </w:r>
-      <w:proofErr w:type="spellStart"/>
+      <w:r>
+        <w:rPr>
+          <w:szCs w:val="24"/>
+        </w:rPr>
+        <w:t>условие связи межфазных потоков элемен</w:t>
+      </w:r>
+      <w:r>
+        <w:rPr>
+          <w:szCs w:val="24"/>
+        </w:rPr>
+        <w:t xml:space="preserve">тов Al и Ga и доли компонент </w:t>
+      </w:r>
+      <w:r>
+        <w:rPr>
+          <w:szCs w:val="24"/>
+          <w:lang w:val="en-US"/>
+        </w:rPr>
+        <w:t>x</w:t>
+      </w:r>
+      <w:r>
+        <w:rPr>
+          <w:szCs w:val="24"/>
+        </w:rPr>
+        <w:t xml:space="preserve"> AlN и </w:t>
+      </w:r>
+      <w:r>
+        <w:rPr>
+          <w:szCs w:val="24"/>
+        </w:rPr>
+        <w:t>(</w:t>
+      </w:r>
+      <w:r>
+        <w:rPr>
+          <w:szCs w:val="24"/>
+        </w:rPr>
+        <w:t>1</w:t>
+      </w:r>
+      <w:r>
+        <w:rPr>
+          <w:szCs w:val="24"/>
+        </w:rPr>
+        <w:t xml:space="preserve"> </w:t>
+      </w:r>
+      <w:r>
+        <w:rPr>
+          <w:szCs w:val="24"/>
+        </w:rPr>
+        <w:t>–</w:t>
+      </w:r>
+      <w:r>
+        <w:rPr>
+          <w:szCs w:val="24"/>
+        </w:rPr>
+        <w:t xml:space="preserve"> </w:t>
+      </w:r>
+      <w:r>
+        <w:rPr>
+          <w:szCs w:val="24"/>
+        </w:rPr>
+        <w:t>x</w:t>
+      </w:r>
+      <w:r>
+        <w:rPr>
+          <w:szCs w:val="24"/>
+        </w:rPr>
+        <w:t>)</w:t>
+      </w:r>
+      <w:r>
+        <w:rPr>
+          <w:szCs w:val="24"/>
+        </w:rPr>
+        <w:t xml:space="preserve"> GaN</w:t>
+      </w:r>
+      <w:r>
+        <w:rPr>
+          <w:szCs w:val="24"/>
+        </w:rPr>
+        <w:t xml:space="preserve"> </w:t>
+      </w:r>
+      <w:r>
+        <w:rPr>
+          <w:szCs w:val="24"/>
+        </w:rPr>
+        <w:t>в твердом растворе Al</w:t>
+      </w:r>
+      <w:r>
+        <w:rPr>
+          <w:szCs w:val="24"/>
+          <w:vertAlign w:val="subscript"/>
+        </w:rPr>
+        <w:t>x</w:t>
+      </w:r>
       <w:r>
         <w:rPr>
           <w:szCs w:val="24"/>
         </w:rPr>
         <w:t>Ga</w:t>
       </w:r>
-      <w:proofErr w:type="spellEnd"/>
-      <w:r>
-        <w:rPr>
-          <w:szCs w:val="24"/>
-        </w:rPr>
-        <w:t xml:space="preserve"> и межфазного потока элемента N</w:t>
-      </w:r>
-      <w:r>
-        <w:rPr>
-          <w:szCs w:val="24"/>
-        </w:rPr>
-        <w:t xml:space="preserve"> и </w:t>
-      </w:r>
-      <w:r>
-        <w:rPr>
-          <w:szCs w:val="24"/>
-        </w:rPr>
-        <w:t>условие связи межфазных потоков элемен</w:t>
-      </w:r>
-      <w:r>
-        <w:rPr>
-          <w:szCs w:val="24"/>
-        </w:rPr>
-        <w:t xml:space="preserve">тов </w:t>
-      </w:r>
-      <w:proofErr w:type="spellStart"/>
-      <w:r>
-        <w:rPr>
-          <w:szCs w:val="24"/>
-        </w:rPr>
-        <w:t>Al</w:t>
-      </w:r>
-      <w:proofErr w:type="spellEnd"/>
-      <w:r>
-        <w:rPr>
-          <w:szCs w:val="24"/>
-        </w:rPr>
-        <w:t xml:space="preserve"> и </w:t>
-      </w:r>
-      <w:proofErr w:type="spellStart"/>
-      <w:r>
-        <w:rPr>
-          <w:szCs w:val="24"/>
-        </w:rPr>
-        <w:t>Ga</w:t>
-      </w:r>
-      <w:proofErr w:type="spellEnd"/>
-      <w:r>
-        <w:rPr>
-          <w:szCs w:val="24"/>
-        </w:rPr>
-        <w:t xml:space="preserve"> и доли компонент </w:t>
+      <w:r>
+        <w:rPr>
+          <w:szCs w:val="24"/>
+          <w:vertAlign w:val="subscript"/>
+        </w:rPr>
+        <w:t>1-x</w:t>
+      </w:r>
+      <w:r>
+        <w:rPr>
+          <w:szCs w:val="24"/>
+        </w:rPr>
+        <w:t>N</w:t>
+      </w:r>
+      <w:r>
+        <w:rPr>
+          <w:szCs w:val="24"/>
+        </w:rPr>
+        <w:t xml:space="preserve">. </w:t>
+      </w:r>
+      <w:r>
+        <w:rPr>
+          <w:szCs w:val="24"/>
+        </w:rPr>
+        <w:t xml:space="preserve">При этом рассмотрим результаты вычислений, при различных долях подаваемого вещества </w:t>
+      </w:r>
+      <w:r>
+        <w:rPr>
+          <w:szCs w:val="24"/>
+        </w:rPr>
+        <w:t>AlCl</w:t>
+      </w:r>
+      <w:r>
+        <w:rPr>
+          <w:szCs w:val="24"/>
+          <w:vertAlign w:val="subscript"/>
+        </w:rPr>
+        <w:t>3</w:t>
+      </w:r>
+      <w:r>
+        <w:rPr>
+          <w:szCs w:val="24"/>
+        </w:rPr>
+        <w:t xml:space="preserve"> в источник. </w:t>
+      </w:r>
+      <w:r>
+        <w:rPr>
+          <w:szCs w:val="24"/>
+        </w:rPr>
+        <w:t xml:space="preserve">А также рассмотрим два различных случая, когда доля </w:t>
+      </w:r>
+      <w:r>
+        <w:rPr>
+          <w:szCs w:val="24"/>
+        </w:rPr>
+        <w:t>H</w:t>
+      </w:r>
+      <w:r>
+        <w:rPr>
+          <w:szCs w:val="24"/>
+          <w:vertAlign w:val="subscript"/>
+        </w:rPr>
+        <w:t>2</w:t>
+      </w:r>
+      <w:r>
+        <w:rPr>
+          <w:szCs w:val="24"/>
+        </w:rPr>
+        <w:t xml:space="preserve"> в газе-носителе р</w:t>
+      </w:r>
+      <w:r>
+        <w:rPr>
+          <w:szCs w:val="24"/>
+        </w:rPr>
+        <w:t>авна 0 и 0.1</w:t>
+      </w:r>
+      <w:r>
+        <w:rPr>
+          <w:szCs w:val="24"/>
+        </w:rPr>
+        <w:t>.</w:t>
+      </w:r>
+      <w:r>
+        <w:rPr>
+          <w:szCs w:val="24"/>
+        </w:rPr>
+        <w:t xml:space="preserve"> </w:t>
+      </w:r>
+      <w:r>
+        <w:rPr>
+          <w:szCs w:val="24"/>
+        </w:rPr>
+        <w:t>Построенную систему решим с помощью метода Ньютона на приведенны</w:t>
+      </w:r>
+      <w:r>
+        <w:rPr>
+          <w:szCs w:val="24"/>
+        </w:rPr>
+        <w:t xml:space="preserve">х данных, варьируя </w:t>
+      </w:r>
+      <w:r>
+        <w:rPr>
+          <w:szCs w:val="24"/>
+        </w:rPr>
+        <w:t xml:space="preserve">коэффициент доли подаваемого в источник вещества </w:t>
       </w:r>
       <w:r>
         <w:rPr>
           <w:szCs w:val="24"/>
           <w:lang w:val="en-US"/>
         </w:rPr>
-        <w:t>x</w:t>
-      </w:r>
-      <w:r>
-        <w:rPr>
-          <w:szCs w:val="24"/>
-        </w:rPr>
-        <w:t xml:space="preserve"> </w:t>
-      </w:r>
-      <w:proofErr w:type="spellStart"/>
-      <w:r>
-        <w:rPr>
-          <w:szCs w:val="24"/>
-        </w:rPr>
-        <w:t>AlN</w:t>
-      </w:r>
-      <w:proofErr w:type="spellEnd"/>
-      <w:r>
-        <w:rPr>
-          <w:szCs w:val="24"/>
-        </w:rPr>
-        <w:t xml:space="preserve"> и </w:t>
-      </w:r>
-      <w:r>
-        <w:rPr>
-          <w:szCs w:val="24"/>
-        </w:rPr>
-        <w:t>(</w:t>
-      </w:r>
-      <w:r>
-        <w:rPr>
-          <w:szCs w:val="24"/>
-        </w:rPr>
-        <w:t>1</w:t>
-      </w:r>
-      <w:r>
-        <w:rPr>
-          <w:szCs w:val="24"/>
-        </w:rPr>
-        <w:t xml:space="preserve"> </w:t>
-      </w:r>
-      <w:r>
-        <w:rPr>
-          <w:szCs w:val="24"/>
-        </w:rPr>
-        <w:t>–</w:t>
-      </w:r>
-      <w:r>
-        <w:rPr>
-          <w:szCs w:val="24"/>
-        </w:rPr>
-        <w:t xml:space="preserve"> </w:t>
-      </w:r>
-      <w:r>
-        <w:rPr>
-          <w:szCs w:val="24"/>
-        </w:rPr>
-        <w:t>x</w:t>
-      </w:r>
-      <w:r>
-        <w:rPr>
-          <w:szCs w:val="24"/>
-        </w:rPr>
-        <w:t>)</w:t>
-      </w:r>
-      <w:r>
-        <w:rPr>
-          <w:szCs w:val="24"/>
-        </w:rPr>
-        <w:t xml:space="preserve"> </w:t>
-      </w:r>
-      <w:proofErr w:type="spellStart"/>
-      <w:r>
-        <w:rPr>
-          <w:szCs w:val="24"/>
-        </w:rPr>
-        <w:t>GaN</w:t>
-      </w:r>
-      <w:proofErr w:type="spellEnd"/>
-      <w:r>
-        <w:rPr>
-          <w:szCs w:val="24"/>
-        </w:rPr>
-        <w:t xml:space="preserve"> </w:t>
-      </w:r>
-      <w:r>
-        <w:rPr>
-          <w:szCs w:val="24"/>
-        </w:rPr>
-        <w:t>в твердом растворе Al</w:t>
-      </w:r>
-      <w:r>
-        <w:rPr>
-          <w:szCs w:val="24"/>
-          <w:vertAlign w:val="subscript"/>
-        </w:rPr>
-        <w:t>x</w:t>
-      </w:r>
-      <w:r>
-        <w:rPr>
-          <w:szCs w:val="24"/>
-        </w:rPr>
-        <w:t>Ga</w:t>
-      </w:r>
-      <w:r>
-        <w:rPr>
-          <w:szCs w:val="24"/>
-          <w:vertAlign w:val="subscript"/>
-        </w:rPr>
-        <w:t>1-x</w:t>
-      </w:r>
-      <w:r>
-        <w:rPr>
-          <w:szCs w:val="24"/>
-        </w:rPr>
-        <w:t>N</w:t>
-      </w:r>
-      <w:r>
-        <w:rPr>
-          <w:szCs w:val="24"/>
-        </w:rPr>
-        <w:t xml:space="preserve">. </w:t>
-      </w:r>
-      <w:r>
-        <w:rPr>
-          <w:szCs w:val="24"/>
-        </w:rPr>
-        <w:t xml:space="preserve">При этом рассмотрим результаты вычислений, при различных долях подаваемого вещества </w:t>
-      </w:r>
-      <w:r>
-        <w:rPr>
-          <w:szCs w:val="24"/>
-        </w:rPr>
         <w:t>AlCl</w:t>
       </w:r>
-      <w:r>
-        <w:rPr>
-          <w:szCs w:val="24"/>
-          <w:vertAlign w:val="subscript"/>
-        </w:rPr>
-        <w:t>3</w:t>
-      </w:r>
-      <w:r>
-        <w:rPr>
-          <w:szCs w:val="24"/>
-        </w:rPr>
-        <w:t xml:space="preserve"> в источник. </w:t>
-      </w:r>
-      <w:r>
-        <w:rPr>
-          <w:szCs w:val="24"/>
-        </w:rPr>
-        <w:t xml:space="preserve">А также рассмотрим два различных случая, когда доля </w:t>
-      </w:r>
-      <w:r>
-        <w:rPr>
-          <w:szCs w:val="24"/>
-        </w:rPr>
-        <w:t>H</w:t>
-      </w:r>
-      <w:r>
-        <w:rPr>
-          <w:szCs w:val="24"/>
-          <w:vertAlign w:val="subscript"/>
-        </w:rPr>
-        <w:t>2</w:t>
-      </w:r>
-      <w:r>
-        <w:rPr>
-          <w:szCs w:val="24"/>
-        </w:rPr>
-        <w:t xml:space="preserve"> в газе-носителе р</w:t>
-      </w:r>
-      <w:r>
-        <w:rPr>
-          <w:szCs w:val="24"/>
-        </w:rPr>
-        <w:t>авна 0 и 0.1</w:t>
-      </w:r>
-      <w:r>
-        <w:rPr>
-          <w:szCs w:val="24"/>
-        </w:rPr>
-        <w:t>.</w:t>
-      </w:r>
-      <w:r>
-        <w:rPr>
-          <w:szCs w:val="24"/>
-        </w:rPr>
-        <w:t xml:space="preserve"> </w:t>
-      </w:r>
-      <w:r>
-        <w:rPr>
-          <w:szCs w:val="24"/>
-        </w:rPr>
-        <w:t>Построенную систему решим с помощью метода Ньютона на приведенны</w:t>
-      </w:r>
-      <w:r>
-        <w:rPr>
-          <w:szCs w:val="24"/>
-        </w:rPr>
-        <w:t xml:space="preserve">х данных, варьируя </w:t>
-      </w:r>
-      <w:r>
-        <w:rPr>
-          <w:szCs w:val="24"/>
-        </w:rPr>
-        <w:t xml:space="preserve">коэффициент доли подаваемого в источник вещества </w:t>
-      </w:r>
-      <w:proofErr w:type="spellStart"/>
-      <w:r>
-        <w:rPr>
-          <w:szCs w:val="24"/>
-          <w:lang w:val="en-US"/>
-        </w:rPr>
-        <w:t>AlCl</w:t>
-      </w:r>
-      <w:proofErr w:type="spellEnd"/>
       <w:r>
         <w:rPr>
           <w:szCs w:val="24"/>
@@ -2697,15 +2199,7 @@
         <w:t>(д</w:t>
       </w:r>
       <w:r>
-        <w:t xml:space="preserve">иаграммы Аррениуса для межфазных потоков </w:t>
-      </w:r>
-      <w:proofErr w:type="spellStart"/>
-      <w:r>
-        <w:t>Al</w:t>
-      </w:r>
-      <w:proofErr w:type="spellEnd"/>
-      <w:r>
-        <w:t>-компонент</w:t>
+        <w:t>иаграммы Аррениуса для межфазных потоков Al-компонент</w:t>
       </w:r>
       <w:r>
         <w:t>)</w:t>
@@ -2789,7 +2283,6 @@
       <w:r>
         <w:t>(</w:t>
       </w:r>
-      <w:proofErr w:type="spellStart"/>
       <w:r>
         <w:rPr>
           <w:lang w:val="en-US"/>
@@ -2803,7 +2296,6 @@
         </w:rPr>
         <w:t>Al</w:t>
       </w:r>
-      <w:proofErr w:type="spellEnd"/>
       <w:r>
         <w:t xml:space="preserve">) </w:t>
       </w:r>
@@ -2826,13 +2318,8 @@
         <w:t>(д</w:t>
       </w:r>
       <w:r>
-        <w:t xml:space="preserve">иаграмма Аррениуса скорости испарения источника </w:t>
-      </w:r>
-      <w:proofErr w:type="spellStart"/>
-      <w:r>
-        <w:t>Al</w:t>
-      </w:r>
-      <w:proofErr w:type="spellEnd"/>
+        <w:t>иаграмма Аррениуса скорости испарения источника Al</w:t>
+      </w:r>
       <w:r>
         <w:t>)</w:t>
       </w:r>
@@ -2951,15 +2438,7 @@
         <w:t>(д</w:t>
       </w:r>
       <w:r>
-        <w:t xml:space="preserve">иаграммы Аррениуса для межфазных потоков </w:t>
-      </w:r>
-      <w:proofErr w:type="spellStart"/>
-      <w:r>
-        <w:t>Ga</w:t>
-      </w:r>
-      <w:proofErr w:type="spellEnd"/>
-      <w:r>
-        <w:t>-компонент</w:t>
+        <w:t>иаграммы Аррениуса для межфазных потоков Ga-компонент</w:t>
       </w:r>
       <w:r>
         <w:t>)</w:t>
@@ -3043,7 +2522,6 @@
       <w:r>
         <w:t>(</w:t>
       </w:r>
-      <w:proofErr w:type="spellStart"/>
       <w:r>
         <w:rPr>
           <w:lang w:val="en-US"/>
@@ -3057,7 +2535,6 @@
         </w:rPr>
         <w:t>Ga</w:t>
       </w:r>
-      <w:proofErr w:type="spellEnd"/>
       <w:r>
         <w:t xml:space="preserve">) </w:t>
       </w:r>
@@ -3080,13 +2557,8 @@
         <w:t>(д</w:t>
       </w:r>
       <w:r>
-        <w:t xml:space="preserve">иаграмма Аррениуса скорости испарения источника </w:t>
-      </w:r>
-      <w:proofErr w:type="spellStart"/>
-      <w:r>
-        <w:t>Ga</w:t>
-      </w:r>
-      <w:proofErr w:type="spellEnd"/>
+        <w:t>иаграмма Аррениуса скорости испарения источника Ga</w:t>
+      </w:r>
       <w:r>
         <w:t>)</w:t>
       </w:r>
@@ -3866,9 +3338,9 @@
           <w:lang w:val="en-US"/>
         </w:rPr>
         <w:drawing>
-          <wp:inline distT="0" distB="0" distL="0" distR="0" wp14:anchorId="14F157DF" wp14:editId="0900495A">
-            <wp:extent cx="3896055" cy="3731172"/>
-            <wp:effectExtent l="0" t="0" r="3175" b="0"/>
+          <wp:inline distT="0" distB="0" distL="0" distR="0" wp14:anchorId="14F157DF" wp14:editId="5A3F973C">
+            <wp:extent cx="3895484" cy="3730625"/>
+            <wp:effectExtent l="0" t="0" r="3810" b="0"/>
             <wp:docPr id="9" name="Picture 9"/>
             <wp:cNvGraphicFramePr>
               <a:graphicFrameLocks xmlns:a="http://schemas.openxmlformats.org/drawingml/2006/main" noChangeAspect="1"/>
@@ -3889,7 +3361,7 @@
                   <pic:spPr>
                     <a:xfrm>
                       <a:off x="0" y="0"/>
-                      <a:ext cx="3916535" cy="3750785"/>
+                      <a:ext cx="3918515" cy="3752682"/>
                     </a:xfrm>
                     <a:prstGeom prst="rect">
                       <a:avLst/>
@@ -3953,8 +3425,16 @@
         <w:rPr>
           <w:szCs w:val="24"/>
         </w:rPr>
-        <w:t xml:space="preserve"> д</w:t>
-      </w:r>
+        <w:t xml:space="preserve"> </w:t>
+      </w:r>
+      <w:r>
+        <w:rPr>
+          <w:szCs w:val="24"/>
+        </w:rPr>
+        <w:t>д</w:t>
+      </w:r>
+      <w:bookmarkStart w:id="0" w:name="_GoBack"/>
+      <w:bookmarkEnd w:id="0"/>
       <w:r>
         <w:rPr>
           <w:szCs w:val="24"/>
@@ -3994,10 +3474,10 @@
           <w:lang w:val="en-US"/>
         </w:rPr>
         <w:drawing>
-          <wp:inline distT="0" distB="0" distL="0" distR="0" wp14:anchorId="38E6CCE6" wp14:editId="49897E36">
-            <wp:extent cx="2807908" cy="1953491"/>
+          <wp:inline distT="0" distB="0" distL="0" distR="0" wp14:anchorId="4C90F7F5" wp14:editId="1FDCF934">
+            <wp:extent cx="2604664" cy="1701800"/>
             <wp:effectExtent l="0" t="0" r="0" b="0"/>
-            <wp:docPr id="10" name="Picture 10"/>
+            <wp:docPr id="2" name="Picture 2"/>
             <wp:cNvGraphicFramePr>
               <a:graphicFrameLocks xmlns:a="http://schemas.openxmlformats.org/drawingml/2006/main" noChangeAspect="1"/>
             </wp:cNvGraphicFramePr>
@@ -4005,7 +3485,7 @@
               <a:graphicData uri="http://schemas.openxmlformats.org/drawingml/2006/picture">
                 <pic:pic xmlns:pic="http://schemas.openxmlformats.org/drawingml/2006/picture">
                   <pic:nvPicPr>
-                    <pic:cNvPr id="10" name="ph2.png"/>
+                    <pic:cNvPr id="2" name="ph2.png"/>
                     <pic:cNvPicPr/>
                   </pic:nvPicPr>
                   <pic:blipFill>
@@ -4017,7 +3497,7 @@
                   <pic:spPr>
                     <a:xfrm>
                       <a:off x="0" y="0"/>
-                      <a:ext cx="2887870" cy="2009122"/>
+                      <a:ext cx="2643931" cy="1727456"/>
                     </a:xfrm>
                     <a:prstGeom prst="rect">
                       <a:avLst/>
@@ -4035,10 +3515,10 @@
           <w:lang w:val="en-US"/>
         </w:rPr>
         <w:drawing>
-          <wp:inline distT="0" distB="0" distL="0" distR="0" wp14:anchorId="5F0B4851" wp14:editId="49865559">
-            <wp:extent cx="2842327" cy="1944601"/>
-            <wp:effectExtent l="0" t="0" r="2540" b="0"/>
-            <wp:docPr id="11" name="Picture 11"/>
+          <wp:inline distT="0" distB="0" distL="0" distR="0" wp14:anchorId="034F6CF8" wp14:editId="5DAAF9CE">
+            <wp:extent cx="2481250" cy="1701800"/>
+            <wp:effectExtent l="0" t="0" r="0" b="0"/>
+            <wp:docPr id="1" name="Picture 1"/>
             <wp:cNvGraphicFramePr>
               <a:graphicFrameLocks xmlns:a="http://schemas.openxmlformats.org/drawingml/2006/main" noChangeAspect="1"/>
             </wp:cNvGraphicFramePr>
@@ -4046,7 +3526,7 @@
               <a:graphicData uri="http://schemas.openxmlformats.org/drawingml/2006/picture">
                 <pic:pic xmlns:pic="http://schemas.openxmlformats.org/drawingml/2006/picture">
                   <pic:nvPicPr>
-                    <pic:cNvPr id="11" name="pgacl.png"/>
+                    <pic:cNvPr id="1" name="pgacl.png"/>
                     <pic:cNvPicPr/>
                   </pic:nvPicPr>
                   <pic:blipFill>
@@ -4058,7 +3538,7 @@
                   <pic:spPr>
                     <a:xfrm>
                       <a:off x="0" y="0"/>
-                      <a:ext cx="2982646" cy="2040601"/>
+                      <a:ext cx="2501806" cy="1715898"/>
                     </a:xfrm>
                     <a:prstGeom prst="rect">
                       <a:avLst/>
@@ -4119,15 +3599,7 @@
         <w:rPr>
           <w:szCs w:val="24"/>
         </w:rPr>
-        <w:t>Бахвалов Н.С. Численные</w:t>
-      </w:r>
-      <w:bookmarkStart w:id="0" w:name="_GoBack"/>
-      <w:bookmarkEnd w:id="0"/>
-      <w:r>
-        <w:rPr>
-          <w:szCs w:val="24"/>
-        </w:rPr>
-        <w:t xml:space="preserve"> методы (анализ, алгебра, обыкновенные дифференциальные уравнения). М.: Наука, 1975.</w:t>
+        <w:t>Бахвалов Н.С. Численные методы (анализ, алгебра, обыкновенные дифференциальные уравнения). М.: Наука, 1975.</w:t>
       </w:r>
     </w:p>
     <w:p>
@@ -4142,19 +3614,11 @@
           <w:szCs w:val="24"/>
         </w:rPr>
       </w:pPr>
-      <w:proofErr w:type="spellStart"/>
-      <w:r>
-        <w:rPr>
-          <w:szCs w:val="24"/>
-        </w:rPr>
-        <w:t>Калиткин</w:t>
-      </w:r>
-      <w:proofErr w:type="spellEnd"/>
-      <w:r>
-        <w:rPr>
-          <w:szCs w:val="24"/>
-        </w:rPr>
-        <w:t xml:space="preserve"> Н.Н. Численные методы. М.: Наука, 1978.</w:t>
+      <w:r>
+        <w:rPr>
+          <w:szCs w:val="24"/>
+        </w:rPr>
+        <w:t>Калиткин Н.Н. Численные методы. М.: Наука, 1978.</w:t>
       </w:r>
     </w:p>
     <w:p>
@@ -4174,73 +3638,13 @@
           <w:szCs w:val="24"/>
           <w:lang w:val="en-US"/>
         </w:rPr>
-        <w:t xml:space="preserve">T. Yamane, F. Satoh, H. Murakami, Y </w:t>
-      </w:r>
-      <w:proofErr w:type="spellStart"/>
-      <w:r>
-        <w:rPr>
-          <w:szCs w:val="24"/>
-          <w:lang w:val="en-US"/>
-        </w:rPr>
-        <w:t>Kumagai</w:t>
-      </w:r>
-      <w:proofErr w:type="spellEnd"/>
-      <w:r>
-        <w:rPr>
-          <w:szCs w:val="24"/>
-          <w:lang w:val="en-US"/>
-        </w:rPr>
-        <w:t xml:space="preserve">, and A. </w:t>
-      </w:r>
-      <w:proofErr w:type="spellStart"/>
-      <w:r>
-        <w:rPr>
-          <w:szCs w:val="24"/>
-          <w:lang w:val="en-US"/>
-        </w:rPr>
-        <w:t>Koukitu</w:t>
-      </w:r>
-      <w:proofErr w:type="spellEnd"/>
-      <w:r>
-        <w:rPr>
-          <w:szCs w:val="24"/>
-          <w:lang w:val="en-US"/>
-        </w:rPr>
-        <w:t xml:space="preserve">. </w:t>
-      </w:r>
-      <w:r>
-        <w:rPr>
-          <w:szCs w:val="24"/>
-        </w:rPr>
-        <w:t xml:space="preserve">J. </w:t>
-      </w:r>
-      <w:proofErr w:type="spellStart"/>
-      <w:r>
-        <w:rPr>
-          <w:szCs w:val="24"/>
-        </w:rPr>
-        <w:t>Cryst</w:t>
-      </w:r>
-      <w:proofErr w:type="spellEnd"/>
-      <w:r>
-        <w:rPr>
-          <w:szCs w:val="24"/>
-        </w:rPr>
-        <w:t xml:space="preserve">. </w:t>
-      </w:r>
-      <w:proofErr w:type="spellStart"/>
-      <w:r>
-        <w:rPr>
-          <w:szCs w:val="24"/>
-        </w:rPr>
-        <w:t>Growth</w:t>
-      </w:r>
-      <w:proofErr w:type="spellEnd"/>
-      <w:r>
-        <w:rPr>
-          <w:szCs w:val="24"/>
-        </w:rPr>
-        <w:t xml:space="preserve"> 300 (2007) 164–167.</w:t>
+        <w:t xml:space="preserve">T. Yamane, F. Satoh, H. Murakami, Y Kumagai, and A. Koukitu. </w:t>
+      </w:r>
+      <w:r>
+        <w:rPr>
+          <w:szCs w:val="24"/>
+        </w:rPr>
+        <w:t>J. Cryst. Growth 300 (2007) 164–167.</w:t>
       </w:r>
     </w:p>
     <w:p>
@@ -4261,23 +3665,7 @@
           <w:szCs w:val="24"/>
           <w:lang w:val="en-US"/>
         </w:rPr>
-        <w:t xml:space="preserve">A.S. Segal, D.S. </w:t>
-      </w:r>
-      <w:proofErr w:type="spellStart"/>
-      <w:r>
-        <w:rPr>
-          <w:szCs w:val="24"/>
-          <w:lang w:val="en-US"/>
-        </w:rPr>
-        <w:t>Bazarevskiy</w:t>
-      </w:r>
-      <w:proofErr w:type="spellEnd"/>
-      <w:r>
-        <w:rPr>
-          <w:szCs w:val="24"/>
-          <w:lang w:val="en-US"/>
-        </w:rPr>
-        <w:t>, M.V. Bogdanov, and E.V. Yakovlev. Phys. Stat. Solidi (c) 6 (2009) S329-S332.</w:t>
+        <w:t>A.S. Segal, D.S. Bazarevskiy, M.V. Bogdanov, and E.V. Yakovlev. Phys. Stat. Solidi (c) 6 (2009) S329-S332.</w:t>
       </w:r>
     </w:p>
     <w:sectPr>
@@ -12056,7 +11444,7 @@
 </file>
 
 <file path=customXml/itemProps1.xml><?xml version="1.0" encoding="utf-8"?>
-<ds:datastoreItem xmlns:ds="http://schemas.openxmlformats.org/officeDocument/2006/customXml" ds:itemID="{C8FDEFF3-0C38-794E-AE9E-C4250AEEEE3E}">
+<ds:datastoreItem xmlns:ds="http://schemas.openxmlformats.org/officeDocument/2006/customXml" ds:itemID="{B4C6CFD3-561C-BC42-8B71-27DD31C66F9F}">
   <ds:schemaRefs>
     <ds:schemaRef ds:uri="http://schemas.openxmlformats.org/officeDocument/2006/bibliography"/>
   </ds:schemaRefs>

</xml_diff>